<commit_message>
Update documentation - elaboration 1.2
</commit_message>
<xml_diff>
--- a/Documentation/Project_Analysis_and_Design_Document.docx
+++ b/Documentation/Project_Analysis_and_Design_Document.docx
@@ -150,7 +150,7 @@
       <w:tblPr>
         <w:tblW w:w="9504" w:type="dxa"/>
         <w:jc w:val="left"/>
-        <w:tblInd w:w="-8" w:type="dxa"/>
+        <w:tblInd w:w="-45" w:type="dxa"/>
         <w:tblBorders>
           <w:top w:val="single" w:sz="6" w:space="0" w:color="00000A"/>
           <w:left w:val="single" w:sz="6" w:space="0" w:color="00000A"/>
@@ -161,23 +161,23 @@
         </w:tblBorders>
         <w:tblCellMar>
           <w:top w:w="0" w:type="dxa"/>
-          <w:left w:w="99" w:type="dxa"/>
+          <w:left w:w="59" w:type="dxa"/>
           <w:bottom w:w="0" w:type="dxa"/>
           <w:right w:w="108" w:type="dxa"/>
         </w:tblCellMar>
         <w:tblLook w:val="0000"/>
       </w:tblPr>
       <w:tblGrid>
-        <w:gridCol w:w="2302"/>
-        <w:gridCol w:w="1152"/>
-        <w:gridCol w:w="3745"/>
+        <w:gridCol w:w="2299"/>
+        <w:gridCol w:w="1150"/>
+        <w:gridCol w:w="3750"/>
         <w:gridCol w:w="2304"/>
       </w:tblGrid>
       <w:tr>
         <w:trPr/>
         <w:tc>
           <w:tcPr>
-            <w:tcW w:w="2302" w:type="dxa"/>
+            <w:tcW w:w="2299" w:type="dxa"/>
             <w:tcBorders>
               <w:top w:val="single" w:sz="6" w:space="0" w:color="00000A"/>
               <w:left w:val="single" w:sz="6" w:space="0" w:color="00000A"/>
@@ -188,7 +188,7 @@
             </w:tcBorders>
             <w:shd w:fill="auto" w:val="clear"/>
             <w:tcMar>
-              <w:left w:w="99" w:type="dxa"/>
+              <w:left w:w="59" w:type="dxa"/>
             </w:tcMar>
           </w:tcPr>
           <w:p>
@@ -211,7 +211,7 @@
         </w:tc>
         <w:tc>
           <w:tcPr>
-            <w:tcW w:w="1152" w:type="dxa"/>
+            <w:tcW w:w="1150" w:type="dxa"/>
             <w:tcBorders>
               <w:top w:val="single" w:sz="6" w:space="0" w:color="00000A"/>
               <w:left w:val="single" w:sz="6" w:space="0" w:color="00000A"/>
@@ -222,7 +222,7 @@
             </w:tcBorders>
             <w:shd w:fill="auto" w:val="clear"/>
             <w:tcMar>
-              <w:left w:w="99" w:type="dxa"/>
+              <w:left w:w="59" w:type="dxa"/>
             </w:tcMar>
           </w:tcPr>
           <w:p>
@@ -245,7 +245,7 @@
         </w:tc>
         <w:tc>
           <w:tcPr>
-            <w:tcW w:w="3745" w:type="dxa"/>
+            <w:tcW w:w="3750" w:type="dxa"/>
             <w:tcBorders>
               <w:top w:val="single" w:sz="6" w:space="0" w:color="00000A"/>
               <w:left w:val="single" w:sz="6" w:space="0" w:color="00000A"/>
@@ -256,7 +256,7 @@
             </w:tcBorders>
             <w:shd w:fill="auto" w:val="clear"/>
             <w:tcMar>
-              <w:left w:w="99" w:type="dxa"/>
+              <w:left w:w="59" w:type="dxa"/>
             </w:tcMar>
           </w:tcPr>
           <w:p>
@@ -290,7 +290,7 @@
             </w:tcBorders>
             <w:shd w:fill="auto" w:val="clear"/>
             <w:tcMar>
-              <w:left w:w="99" w:type="dxa"/>
+              <w:left w:w="59" w:type="dxa"/>
             </w:tcMar>
           </w:tcPr>
           <w:p>
@@ -316,7 +316,7 @@
         <w:trPr/>
         <w:tc>
           <w:tcPr>
-            <w:tcW w:w="2302" w:type="dxa"/>
+            <w:tcW w:w="2299" w:type="dxa"/>
             <w:tcBorders>
               <w:top w:val="single" w:sz="6" w:space="0" w:color="00000A"/>
               <w:left w:val="single" w:sz="6" w:space="0" w:color="00000A"/>
@@ -327,7 +327,7 @@
             </w:tcBorders>
             <w:shd w:fill="auto" w:val="clear"/>
             <w:tcMar>
-              <w:left w:w="99" w:type="dxa"/>
+              <w:left w:w="59" w:type="dxa"/>
             </w:tcMar>
           </w:tcPr>
           <w:p>
@@ -343,7 +343,7 @@
         </w:tc>
         <w:tc>
           <w:tcPr>
-            <w:tcW w:w="1152" w:type="dxa"/>
+            <w:tcW w:w="1150" w:type="dxa"/>
             <w:tcBorders>
               <w:top w:val="single" w:sz="6" w:space="0" w:color="00000A"/>
               <w:left w:val="single" w:sz="6" w:space="0" w:color="00000A"/>
@@ -354,7 +354,7 @@
             </w:tcBorders>
             <w:shd w:fill="auto" w:val="clear"/>
             <w:tcMar>
-              <w:left w:w="99" w:type="dxa"/>
+              <w:left w:w="59" w:type="dxa"/>
             </w:tcMar>
           </w:tcPr>
           <w:p>
@@ -371,7 +371,7 @@
         </w:tc>
         <w:tc>
           <w:tcPr>
-            <w:tcW w:w="3745" w:type="dxa"/>
+            <w:tcW w:w="3750" w:type="dxa"/>
             <w:tcBorders>
               <w:top w:val="single" w:sz="6" w:space="0" w:color="00000A"/>
               <w:left w:val="single" w:sz="6" w:space="0" w:color="00000A"/>
@@ -382,7 +382,7 @@
             </w:tcBorders>
             <w:shd w:fill="auto" w:val="clear"/>
             <w:tcMar>
-              <w:left w:w="99" w:type="dxa"/>
+              <w:left w:w="59" w:type="dxa"/>
             </w:tcMar>
           </w:tcPr>
           <w:p>
@@ -410,7 +410,7 @@
             </w:tcBorders>
             <w:shd w:fill="auto" w:val="clear"/>
             <w:tcMar>
-              <w:left w:w="99" w:type="dxa"/>
+              <w:left w:w="59" w:type="dxa"/>
             </w:tcMar>
           </w:tcPr>
           <w:p>
@@ -430,7 +430,7 @@
         <w:trPr/>
         <w:tc>
           <w:tcPr>
-            <w:tcW w:w="2302" w:type="dxa"/>
+            <w:tcW w:w="2299" w:type="dxa"/>
             <w:tcBorders>
               <w:top w:val="single" w:sz="6" w:space="0" w:color="00000A"/>
               <w:left w:val="single" w:sz="6" w:space="0" w:color="00000A"/>
@@ -441,7 +441,7 @@
             </w:tcBorders>
             <w:shd w:fill="auto" w:val="clear"/>
             <w:tcMar>
-              <w:left w:w="99" w:type="dxa"/>
+              <w:left w:w="59" w:type="dxa"/>
             </w:tcMar>
           </w:tcPr>
           <w:p>
@@ -458,7 +458,7 @@
         </w:tc>
         <w:tc>
           <w:tcPr>
-            <w:tcW w:w="1152" w:type="dxa"/>
+            <w:tcW w:w="1150" w:type="dxa"/>
             <w:tcBorders>
               <w:top w:val="single" w:sz="6" w:space="0" w:color="00000A"/>
               <w:left w:val="single" w:sz="6" w:space="0" w:color="00000A"/>
@@ -469,7 +469,7 @@
             </w:tcBorders>
             <w:shd w:fill="auto" w:val="clear"/>
             <w:tcMar>
-              <w:left w:w="99" w:type="dxa"/>
+              <w:left w:w="59" w:type="dxa"/>
             </w:tcMar>
           </w:tcPr>
           <w:p>
@@ -486,7 +486,7 @@
         </w:tc>
         <w:tc>
           <w:tcPr>
-            <w:tcW w:w="3745" w:type="dxa"/>
+            <w:tcW w:w="3750" w:type="dxa"/>
             <w:tcBorders>
               <w:top w:val="single" w:sz="6" w:space="0" w:color="00000A"/>
               <w:left w:val="single" w:sz="6" w:space="0" w:color="00000A"/>
@@ -497,7 +497,7 @@
             </w:tcBorders>
             <w:shd w:fill="auto" w:val="clear"/>
             <w:tcMar>
-              <w:left w:w="99" w:type="dxa"/>
+              <w:left w:w="59" w:type="dxa"/>
             </w:tcMar>
           </w:tcPr>
           <w:p>
@@ -525,7 +525,7 @@
             </w:tcBorders>
             <w:shd w:fill="auto" w:val="clear"/>
             <w:tcMar>
-              <w:left w:w="99" w:type="dxa"/>
+              <w:left w:w="59" w:type="dxa"/>
             </w:tcMar>
           </w:tcPr>
           <w:p>
@@ -545,7 +545,7 @@
         <w:trPr/>
         <w:tc>
           <w:tcPr>
-            <w:tcW w:w="2302" w:type="dxa"/>
+            <w:tcW w:w="2299" w:type="dxa"/>
             <w:tcBorders>
               <w:top w:val="single" w:sz="6" w:space="0" w:color="00000A"/>
               <w:left w:val="single" w:sz="6" w:space="0" w:color="00000A"/>
@@ -556,7 +556,7 @@
             </w:tcBorders>
             <w:shd w:fill="auto" w:val="clear"/>
             <w:tcMar>
-              <w:left w:w="99" w:type="dxa"/>
+              <w:left w:w="59" w:type="dxa"/>
             </w:tcMar>
           </w:tcPr>
           <w:p>
@@ -573,7 +573,7 @@
         </w:tc>
         <w:tc>
           <w:tcPr>
-            <w:tcW w:w="1152" w:type="dxa"/>
+            <w:tcW w:w="1150" w:type="dxa"/>
             <w:tcBorders>
               <w:top w:val="single" w:sz="6" w:space="0" w:color="00000A"/>
               <w:left w:val="single" w:sz="6" w:space="0" w:color="00000A"/>
@@ -584,7 +584,7 @@
             </w:tcBorders>
             <w:shd w:fill="auto" w:val="clear"/>
             <w:tcMar>
-              <w:left w:w="99" w:type="dxa"/>
+              <w:left w:w="59" w:type="dxa"/>
             </w:tcMar>
           </w:tcPr>
           <w:p>
@@ -601,7 +601,7 @@
         </w:tc>
         <w:tc>
           <w:tcPr>
-            <w:tcW w:w="3745" w:type="dxa"/>
+            <w:tcW w:w="3750" w:type="dxa"/>
             <w:tcBorders>
               <w:top w:val="single" w:sz="6" w:space="0" w:color="00000A"/>
               <w:left w:val="single" w:sz="6" w:space="0" w:color="00000A"/>
@@ -612,7 +612,7 @@
             </w:tcBorders>
             <w:shd w:fill="auto" w:val="clear"/>
             <w:tcMar>
-              <w:left w:w="99" w:type="dxa"/>
+              <w:left w:w="59" w:type="dxa"/>
             </w:tcMar>
           </w:tcPr>
           <w:p>
@@ -640,7 +640,7 @@
             </w:tcBorders>
             <w:shd w:fill="auto" w:val="clear"/>
             <w:tcMar>
-              <w:left w:w="99" w:type="dxa"/>
+              <w:left w:w="59" w:type="dxa"/>
             </w:tcMar>
           </w:tcPr>
           <w:p>
@@ -660,7 +660,7 @@
         <w:trPr/>
         <w:tc>
           <w:tcPr>
-            <w:tcW w:w="2302" w:type="dxa"/>
+            <w:tcW w:w="2299" w:type="dxa"/>
             <w:tcBorders>
               <w:top w:val="single" w:sz="6" w:space="0" w:color="00000A"/>
               <w:left w:val="single" w:sz="6" w:space="0" w:color="00000A"/>
@@ -671,7 +671,7 @@
             </w:tcBorders>
             <w:shd w:fill="auto" w:val="clear"/>
             <w:tcMar>
-              <w:left w:w="99" w:type="dxa"/>
+              <w:left w:w="59" w:type="dxa"/>
             </w:tcMar>
           </w:tcPr>
           <w:p>
@@ -688,7 +688,7 @@
         </w:tc>
         <w:tc>
           <w:tcPr>
-            <w:tcW w:w="1152" w:type="dxa"/>
+            <w:tcW w:w="1150" w:type="dxa"/>
             <w:tcBorders>
               <w:top w:val="single" w:sz="6" w:space="0" w:color="00000A"/>
               <w:left w:val="single" w:sz="6" w:space="0" w:color="00000A"/>
@@ -699,7 +699,7 @@
             </w:tcBorders>
             <w:shd w:fill="auto" w:val="clear"/>
             <w:tcMar>
-              <w:left w:w="99" w:type="dxa"/>
+              <w:left w:w="59" w:type="dxa"/>
             </w:tcMar>
           </w:tcPr>
           <w:p>
@@ -716,7 +716,7 @@
         </w:tc>
         <w:tc>
           <w:tcPr>
-            <w:tcW w:w="3745" w:type="dxa"/>
+            <w:tcW w:w="3750" w:type="dxa"/>
             <w:tcBorders>
               <w:top w:val="single" w:sz="6" w:space="0" w:color="00000A"/>
               <w:left w:val="single" w:sz="6" w:space="0" w:color="00000A"/>
@@ -727,7 +727,7 @@
             </w:tcBorders>
             <w:shd w:fill="auto" w:val="clear"/>
             <w:tcMar>
-              <w:left w:w="99" w:type="dxa"/>
+              <w:left w:w="59" w:type="dxa"/>
             </w:tcMar>
           </w:tcPr>
           <w:p>
@@ -755,7 +755,7 @@
             </w:tcBorders>
             <w:shd w:fill="auto" w:val="clear"/>
             <w:tcMar>
-              <w:left w:w="99" w:type="dxa"/>
+              <w:left w:w="59" w:type="dxa"/>
             </w:tcMar>
           </w:tcPr>
           <w:p>
@@ -1646,23 +1646,7 @@
           <w:iCs w:val="false"/>
           <w:color w:val="000000"/>
         </w:rPr>
-        <w:t>ITA is an Android based application for traffic participants to cooperate by sending traffic alerts to a central database,</w:t>
-      </w:r>
-      <w:r>
-        <w:rPr>
-          <w:i w:val="false"/>
-          <w:iCs w:val="false"/>
-          <w:color w:val="000000"/>
-        </w:rPr>
-        <w:t xml:space="preserve"> from where other users can see </w:t>
-      </w:r>
-      <w:r>
-        <w:rPr>
-          <w:i w:val="false"/>
-          <w:iCs w:val="false"/>
-          <w:color w:val="000000"/>
-        </w:rPr>
-        <w:t>them in real time so that they can adapt their route and/or driving style accordingly.</w:t>
+        <w:t>ITA is an Android based application for traffic participants to cooperate by sending traffic alerts to a central database, from where other users can see them in real time so that they can adapt their route and/or driving style accordingly.</w:t>
       </w:r>
     </w:p>
     <w:p>
@@ -1748,87 +1732,7 @@
           <w:iCs w:val="false"/>
           <w:color w:val="000000"/>
         </w:rPr>
-        <w:t xml:space="preserve">The domain model of package delivery is presented with the conceptual class diagram in </w:t>
-      </w:r>
-      <w:r>
-        <w:rPr>
-          <w:i w:val="false"/>
-          <w:iCs w:val="false"/>
-          <w:color w:val="000000"/>
-        </w:rPr>
-        <w:t>Illustration</w:t>
-      </w:r>
-      <w:r>
-        <w:rPr>
-          <w:i w:val="false"/>
-          <w:iCs w:val="false"/>
-          <w:color w:val="000000"/>
-        </w:rPr>
-        <w:t xml:space="preserve"> 1</w:t>
-      </w:r>
-      <w:r>
-        <w:rPr>
-          <w:i w:val="false"/>
-          <w:iCs w:val="false"/>
-          <w:color w:val="000000"/>
-        </w:rPr>
-        <w:t xml:space="preserve"> below. </w:t>
-      </w:r>
-      <w:r>
-        <w:rPr>
-          <w:i w:val="false"/>
-          <w:iCs w:val="false"/>
-          <w:color w:val="000000"/>
-        </w:rPr>
-        <w:t xml:space="preserve">The Users are modeled to have a username, an email to register with and a password, </w:t>
-      </w:r>
-      <w:r>
-        <w:rPr>
-          <w:i w:val="false"/>
-          <w:iCs w:val="false"/>
-          <w:color w:val="000000"/>
-        </w:rPr>
-        <w:t>additionally, every user can submit a traffic alert from the moment of their creation.</w:t>
-      </w:r>
-      <w:r>
-        <w:rPr>
-          <w:i w:val="false"/>
-          <w:iCs w:val="false"/>
-          <w:color w:val="000000"/>
-        </w:rPr>
-        <w:t xml:space="preserve"> The alerts have a type (ex.: police, roadworks, accident etc.) </w:t>
-      </w:r>
-      <w:r>
-        <w:rPr>
-          <w:i w:val="false"/>
-          <w:iCs w:val="false"/>
-          <w:color w:val="000000"/>
-        </w:rPr>
-        <w:t xml:space="preserve">and </w:t>
-      </w:r>
-      <w:r>
-        <w:rPr>
-          <w:i w:val="false"/>
-          <w:iCs w:val="false"/>
-          <w:color w:val="000000"/>
-        </w:rPr>
-        <w:t>a coordinate location that is queried from the device when the alert is submitted (</w:t>
-      </w:r>
-      <w:r>
-        <w:rPr>
-          <w:i w:val="false"/>
-          <w:iCs w:val="false"/>
-          <w:color w:val="000000"/>
-        </w:rPr>
-        <w:t>ex.: 46°46'20.0"N 23°35'07.8"E</w:t>
-      </w:r>
-      <w:r>
-        <w:rPr>
-          <w:i w:val="false"/>
-          <w:iCs w:val="false"/>
-          <w:color w:val="000000"/>
-        </w:rPr>
-        <w:t xml:space="preserve">). </w:t>
+        <w:t xml:space="preserve">The domain model of package delivery is presented with the conceptual class diagram in Illustration 1 below. The Users are modeled to have a username, an email to register with and a password, additionally, every user can submit a traffic alert from the moment of their creation. The alerts have a type (ex.: police, roadworks, accident etc.) and a coordinate location that is queried from the device when the alert is submitted (ex.: 46°46'20.0"N 23°35'07.8"E). </w:t>
       </w:r>
     </w:p>
     <w:p>
@@ -1844,31 +1748,37 @@
         </w:rPr>
       </w:pPr>
       <w:r>
-        <w:rPr>
-          <w:i w:val="false"/>
-          <w:iCs w:val="false"/>
-          <w:color w:val="000000"/>
-        </w:rPr>
-      </w:r>
-      <w:r>
+        <w:rPr/>
         <mc:AlternateContent>
           <mc:Choice Requires="wps">
             <w:drawing>
               <wp:inline distT="0" distB="0" distL="0" distR="0">
-                <wp:extent cx="4381500" cy="1789430"/>
+                <wp:extent cx="4384675" cy="1826895"/>
                 <wp:effectExtent l="0" t="0" r="0" b="0"/>
-                <wp:docPr id="1" name="Frame1"/>
+                <wp:docPr id="1" name=""/>
                 <a:graphic xmlns:a="http://schemas.openxmlformats.org/drawingml/2006/main">
                   <a:graphicData uri="http://schemas.microsoft.com/office/word/2010/wordprocessingShape">
                     <wps:wsp>
-                      <wps:cNvSpPr txBox="1"/>
+                      <wps:cNvSpPr/>
                       <wps:spPr>
                         <a:xfrm>
                           <a:off x="0" y="0"/>
-                          <a:ext cx="4381500" cy="1789430"/>
+                          <a:ext cx="4384080" cy="1826280"/>
                         </a:xfrm>
-                        <a:prstGeom prst="rect"/>
+                        <a:prstGeom prst="rect">
+                          <a:avLst/>
+                        </a:prstGeom>
+                        <a:noFill/>
+                        <a:ln>
+                          <a:noFill/>
+                        </a:ln>
                       </wps:spPr>
+                      <wps:style>
+                        <a:lnRef idx="0"/>
+                        <a:fillRef idx="0"/>
+                        <a:effectRef idx="0"/>
+                        <a:fontRef idx="minor"/>
+                      </wps:style>
                       <wps:txbx>
                         <w:txbxContent>
                           <w:p>
@@ -1884,7 +1794,7 @@
                                 <wp:inline distT="0" distB="0" distL="0" distR="0">
                                   <wp:extent cx="4381500" cy="1428750"/>
                                   <wp:effectExtent l="0" t="0" r="0" b="0"/>
-                                  <wp:docPr id="2" name="Image2" descr=""/>
+                                  <wp:docPr id="3" name="Image2" descr=""/>
                                   <wp:cNvGraphicFramePr>
                                     <a:graphicFrameLocks xmlns:a="http://schemas.openxmlformats.org/drawingml/2006/main" noChangeAspect="1"/>
                                   </wp:cNvGraphicFramePr>
@@ -1892,7 +1802,7 @@
                                     <a:graphicData uri="http://schemas.openxmlformats.org/drawingml/2006/picture">
                                       <pic:pic xmlns:pic="http://schemas.openxmlformats.org/drawingml/2006/picture">
                                         <pic:nvPicPr>
-                                          <pic:cNvPr id="2" name="Image2" descr=""/>
+                                          <pic:cNvPr id="3" name="Image2" descr=""/>
                                           <pic:cNvPicPr>
                                             <a:picLocks noChangeAspect="1" noChangeArrowheads="1"/>
                                           </pic:cNvPicPr>
@@ -1951,7 +1861,7 @@
                           </w:p>
                         </w:txbxContent>
                       </wps:txbx>
-                      <wps:bodyPr anchor="t" lIns="0" tIns="0" rIns="0" bIns="0">
+                      <wps:bodyPr lIns="90000" rIns="90000" tIns="45000" bIns="45000">
                         <a:noAutofit/>
                       </wps:bodyPr>
                     </wps:wsp>
@@ -1962,8 +1872,11 @@
           </mc:Choice>
           <mc:Fallback>
             <w:pict>
-              <v:rect style="position:absolute;rotation:0;width:345pt;height:140.9pt;mso-wrap-distance-left:0pt;mso-wrap-distance-right:0pt;mso-wrap-distance-top:0pt;mso-wrap-distance-bottom:0pt;margin-top:-70.45pt;mso-position-vertical:center;mso-position-vertical-relative:text;margin-left:61.5pt;mso-position-horizontal-relative:text">
-                <v:textbox inset="0in,0in,0in,0in">
+              <v:rect id="shape_0" stroked="f" style="position:absolute;margin-left:0pt;margin-top:0pt;width:345.15pt;height:143.75pt">
+                <w10:wrap type="square"/>
+                <v:fill o:detectmouseclick="t" on="false"/>
+                <v:stroke color="#3465a4" joinstyle="round" endcap="flat"/>
+                <v:textbox>
                   <w:txbxContent>
                     <w:p>
                       <w:pPr>
@@ -1978,7 +1891,7 @@
                           <wp:inline distT="0" distB="0" distL="0" distR="0">
                             <wp:extent cx="4381500" cy="1428750"/>
                             <wp:effectExtent l="0" t="0" r="0" b="0"/>
-                            <wp:docPr id="3" name="Image2" descr=""/>
+                            <wp:docPr id="4" name="Image2" descr=""/>
                             <wp:cNvGraphicFramePr>
                               <a:graphicFrameLocks xmlns:a="http://schemas.openxmlformats.org/drawingml/2006/main" noChangeAspect="1"/>
                             </wp:cNvGraphicFramePr>
@@ -1986,7 +1899,7 @@
                               <a:graphicData uri="http://schemas.openxmlformats.org/drawingml/2006/picture">
                                 <pic:pic xmlns:pic="http://schemas.openxmlformats.org/drawingml/2006/picture">
                                   <pic:nvPicPr>
-                                    <pic:cNvPr id="3" name="Image2" descr=""/>
+                                    <pic:cNvPr id="4" name="Image2" descr=""/>
                                     <pic:cNvPicPr>
                                       <a:picLocks noChangeAspect="1" noChangeArrowheads="1"/>
                                     </pic:cNvPicPr>
@@ -2045,7 +1958,6 @@
                     </w:p>
                   </w:txbxContent>
                 </v:textbox>
-                <w10:wrap type="square" side="largest"/>
               </v:rect>
             </w:pict>
           </mc:Fallback>
@@ -2108,71 +2020,7 @@
           <w:iCs w:val="false"/>
           <w:color w:val="000000"/>
         </w:rPr>
-        <w:t xml:space="preserve">The application will be implemented based on the client-server architectural pattern, since the users should be able to access the </w:t>
-      </w:r>
-      <w:r>
-        <w:rPr>
-          <w:i w:val="false"/>
-          <w:iCs w:val="false"/>
-          <w:color w:val="000000"/>
-        </w:rPr>
-        <w:t xml:space="preserve">service provided by the system at all time. This pattern also allows the main functionality of the application to work correctly, allowing multiple users to be simultaneously connected, all of them being able to send and receive alerts in real time. The view layer of the application is present on the user side along with a portion of the controllers. The server </w:t>
-      </w:r>
-      <w:r>
-        <w:rPr>
-          <w:i w:val="false"/>
-          <w:iCs w:val="false"/>
-          <w:color w:val="000000"/>
-        </w:rPr>
-        <w:t>connects</w:t>
-      </w:r>
-      <w:r>
-        <w:rPr>
-          <w:i w:val="false"/>
-          <w:iCs w:val="false"/>
-          <w:color w:val="000000"/>
-        </w:rPr>
-        <w:t xml:space="preserve"> the database, </w:t>
-      </w:r>
-      <w:r>
-        <w:rPr>
-          <w:i w:val="false"/>
-          <w:iCs w:val="false"/>
-          <w:color w:val="000000"/>
-        </w:rPr>
-        <w:t>which may be hosted locally or on a different domain,</w:t>
-      </w:r>
-      <w:r>
-        <w:rPr>
-          <w:i w:val="false"/>
-          <w:iCs w:val="false"/>
-          <w:color w:val="000000"/>
-        </w:rPr>
-        <w:t xml:space="preserve"> </w:t>
-      </w:r>
-      <w:r>
-        <w:rPr>
-          <w:i w:val="false"/>
-          <w:iCs w:val="false"/>
-          <w:color w:val="000000"/>
-        </w:rPr>
-        <w:t xml:space="preserve">to the local </w:t>
-      </w:r>
-      <w:r>
-        <w:rPr>
-          <w:i w:val="false"/>
-          <w:iCs w:val="false"/>
-          <w:color w:val="000000"/>
-        </w:rPr>
-        <w:t xml:space="preserve">data access layer and a portion of the controllers. The Controller layer is split into two sublayers: the client side controller layer and the server side controller layer. </w:t>
-      </w:r>
-      <w:r>
-        <w:rPr>
-          <w:i w:val="false"/>
-          <w:iCs w:val="false"/>
-          <w:color w:val="000000"/>
-        </w:rPr>
-        <w:t>This conceptual architecture can be seen on Illustration 2.</w:t>
+        <w:t>The application will be implemented based on the client-server architectural pattern, since the users should be able to access the service provided by the system at all time. This pattern also allows the main functionality of the application to work correctly, allowing multiple users to be simultaneously connected, all of them being able to send and receive alerts in real time. The view layer of the application is present on the user side along with a portion of the controllers. The server connects the database, which may be hosted locally or on a different domain, to the local data access layer and a portion of the controllers. The Controller layer is split into two sublayers: the client side controller layer and the server side controller layer. This conceptual architecture can be seen on Illustration 2.</w:t>
       </w:r>
     </w:p>
     <w:p>
@@ -2188,31 +2036,37 @@
         </w:rPr>
       </w:pPr>
       <w:r>
-        <w:rPr>
-          <w:i w:val="false"/>
-          <w:iCs w:val="false"/>
-          <w:color w:val="000000"/>
-        </w:rPr>
-      </w:r>
-      <w:r>
+        <w:rPr/>
         <mc:AlternateContent>
           <mc:Choice Requires="wps">
             <w:drawing>
               <wp:inline distT="0" distB="0" distL="0" distR="0">
-                <wp:extent cx="4936490" cy="2067560"/>
+                <wp:extent cx="4939665" cy="2163445"/>
                 <wp:effectExtent l="0" t="0" r="0" b="0"/>
-                <wp:docPr id="4" name="Frame2"/>
+                <wp:docPr id="5" name=""/>
                 <a:graphic xmlns:a="http://schemas.openxmlformats.org/drawingml/2006/main">
                   <a:graphicData uri="http://schemas.microsoft.com/office/word/2010/wordprocessingShape">
                     <wps:wsp>
-                      <wps:cNvSpPr txBox="1"/>
+                      <wps:cNvSpPr/>
                       <wps:spPr>
                         <a:xfrm>
                           <a:off x="0" y="0"/>
-                          <a:ext cx="4936490" cy="2067560"/>
+                          <a:ext cx="4939200" cy="2162880"/>
                         </a:xfrm>
-                        <a:prstGeom prst="rect"/>
+                        <a:prstGeom prst="rect">
+                          <a:avLst/>
+                        </a:prstGeom>
+                        <a:noFill/>
+                        <a:ln>
+                          <a:noFill/>
+                        </a:ln>
                       </wps:spPr>
+                      <wps:style>
+                        <a:lnRef idx="0"/>
+                        <a:fillRef idx="0"/>
+                        <a:effectRef idx="0"/>
+                        <a:fontRef idx="minor"/>
+                      </wps:style>
                       <wps:txbx>
                         <w:txbxContent>
                           <w:p>
@@ -2228,7 +2082,7 @@
                                 <wp:inline distT="0" distB="0" distL="0" distR="0">
                                   <wp:extent cx="4936490" cy="1758315"/>
                                   <wp:effectExtent l="0" t="0" r="0" b="0"/>
-                                  <wp:docPr id="5" name="Image1" descr=""/>
+                                  <wp:docPr id="7" name="Image1" descr=""/>
                                   <wp:cNvGraphicFramePr>
                                     <a:graphicFrameLocks xmlns:a="http://schemas.openxmlformats.org/drawingml/2006/main" noChangeAspect="1"/>
                                   </wp:cNvGraphicFramePr>
@@ -2236,7 +2090,7 @@
                                     <a:graphicData uri="http://schemas.openxmlformats.org/drawingml/2006/picture">
                                       <pic:pic xmlns:pic="http://schemas.openxmlformats.org/drawingml/2006/picture">
                                         <pic:nvPicPr>
-                                          <pic:cNvPr id="5" name="Image1" descr=""/>
+                                          <pic:cNvPr id="7" name="Image1" descr=""/>
                                           <pic:cNvPicPr>
                                             <a:picLocks noChangeAspect="1" noChangeArrowheads="1"/>
                                           </pic:cNvPicPr>
@@ -2295,7 +2149,7 @@
                           </w:p>
                         </w:txbxContent>
                       </wps:txbx>
-                      <wps:bodyPr anchor="t" lIns="0" tIns="0" rIns="0" bIns="0">
+                      <wps:bodyPr lIns="90000" rIns="90000" tIns="45000" bIns="45000">
                         <a:noAutofit/>
                       </wps:bodyPr>
                     </wps:wsp>
@@ -2306,8 +2160,11 @@
           </mc:Choice>
           <mc:Fallback>
             <w:pict>
-              <v:rect style="position:absolute;rotation:0;width:388.7pt;height:162.8pt;mso-wrap-distance-left:0pt;mso-wrap-distance-right:0pt;mso-wrap-distance-top:0pt;mso-wrap-distance-bottom:0pt;margin-top:-162.8pt;mso-position-vertical:top;mso-position-vertical-relative:text;margin-left:39.65pt;mso-position-horizontal:center;mso-position-horizontal-relative:text">
-                <v:textbox inset="0in,0in,0in,0in">
+              <v:rect id="shape_0" stroked="f" style="position:absolute;margin-left:0pt;margin-top:0pt;width:388.85pt;height:170.25pt">
+                <w10:wrap type="square"/>
+                <v:fill o:detectmouseclick="t" on="false"/>
+                <v:stroke color="#3465a4" joinstyle="round" endcap="flat"/>
+                <v:textbox>
                   <w:txbxContent>
                     <w:p>
                       <w:pPr>
@@ -2322,7 +2179,7 @@
                           <wp:inline distT="0" distB="0" distL="0" distR="0">
                             <wp:extent cx="4936490" cy="1758315"/>
                             <wp:effectExtent l="0" t="0" r="0" b="0"/>
-                            <wp:docPr id="6" name="Image1" descr=""/>
+                            <wp:docPr id="8" name="Image1" descr=""/>
                             <wp:cNvGraphicFramePr>
                               <a:graphicFrameLocks xmlns:a="http://schemas.openxmlformats.org/drawingml/2006/main" noChangeAspect="1"/>
                             </wp:cNvGraphicFramePr>
@@ -2330,7 +2187,7 @@
                               <a:graphicData uri="http://schemas.openxmlformats.org/drawingml/2006/picture">
                                 <pic:pic xmlns:pic="http://schemas.openxmlformats.org/drawingml/2006/picture">
                                   <pic:nvPicPr>
-                                    <pic:cNvPr id="6" name="Image1" descr=""/>
+                                    <pic:cNvPr id="8" name="Image1" descr=""/>
                                     <pic:cNvPicPr>
                                       <a:picLocks noChangeAspect="1" noChangeArrowheads="1"/>
                                     </pic:cNvPicPr>
@@ -2389,7 +2246,6 @@
                     </w:p>
                   </w:txbxContent>
                 </v:textbox>
-                <w10:wrap type="square" side="largest"/>
               </v:rect>
             </w:pict>
           </mc:Fallback>
@@ -2448,31 +2304,37 @@
         </w:rPr>
       </w:pPr>
       <w:r>
-        <w:rPr>
-          <w:i w:val="false"/>
-          <w:iCs w:val="false"/>
-          <w:color w:val="000000"/>
-        </w:rPr>
-      </w:r>
-      <w:r>
+        <w:rPr/>
         <mc:AlternateContent>
           <mc:Choice Requires="wps">
             <w:drawing>
               <wp:inline distT="0" distB="0" distL="0" distR="0">
-                <wp:extent cx="4187825" cy="2013585"/>
+                <wp:extent cx="4191000" cy="2094865"/>
                 <wp:effectExtent l="0" t="0" r="0" b="0"/>
-                <wp:docPr id="7" name="Frame3"/>
+                <wp:docPr id="9" name=""/>
                 <a:graphic xmlns:a="http://schemas.openxmlformats.org/drawingml/2006/main">
                   <a:graphicData uri="http://schemas.microsoft.com/office/word/2010/wordprocessingShape">
                     <wps:wsp>
-                      <wps:cNvSpPr txBox="1"/>
+                      <wps:cNvSpPr/>
                       <wps:spPr>
                         <a:xfrm>
                           <a:off x="0" y="0"/>
-                          <a:ext cx="4187825" cy="2013585"/>
+                          <a:ext cx="4190400" cy="2094120"/>
                         </a:xfrm>
-                        <a:prstGeom prst="rect"/>
+                        <a:prstGeom prst="rect">
+                          <a:avLst/>
+                        </a:prstGeom>
+                        <a:noFill/>
+                        <a:ln>
+                          <a:noFill/>
+                        </a:ln>
                       </wps:spPr>
+                      <wps:style>
+                        <a:lnRef idx="0"/>
+                        <a:fillRef idx="0"/>
+                        <a:effectRef idx="0"/>
+                        <a:fontRef idx="minor"/>
+                      </wps:style>
                       <wps:txbx>
                         <w:txbxContent>
                           <w:p>
@@ -2488,7 +2350,7 @@
                                 <wp:inline distT="0" distB="0" distL="0" distR="0">
                                   <wp:extent cx="4187825" cy="1705610"/>
                                   <wp:effectExtent l="0" t="0" r="0" b="0"/>
-                                  <wp:docPr id="8" name="Image3" descr=""/>
+                                  <wp:docPr id="11" name="Image3" descr=""/>
                                   <wp:cNvGraphicFramePr>
                                     <a:graphicFrameLocks xmlns:a="http://schemas.openxmlformats.org/drawingml/2006/main" noChangeAspect="1"/>
                                   </wp:cNvGraphicFramePr>
@@ -2496,7 +2358,7 @@
                                     <a:graphicData uri="http://schemas.openxmlformats.org/drawingml/2006/picture">
                                       <pic:pic xmlns:pic="http://schemas.openxmlformats.org/drawingml/2006/picture">
                                         <pic:nvPicPr>
-                                          <pic:cNvPr id="8" name="Image3" descr=""/>
+                                          <pic:cNvPr id="11" name="Image3" descr=""/>
                                           <pic:cNvPicPr>
                                             <a:picLocks noChangeAspect="1" noChangeArrowheads="1"/>
                                           </pic:cNvPicPr>
@@ -2555,7 +2417,7 @@
                           </w:p>
                         </w:txbxContent>
                       </wps:txbx>
-                      <wps:bodyPr anchor="t" lIns="0" tIns="0" rIns="0" bIns="0">
+                      <wps:bodyPr lIns="90000" rIns="90000" tIns="45000" bIns="45000">
                         <a:noAutofit/>
                       </wps:bodyPr>
                     </wps:wsp>
@@ -2566,8 +2428,11 @@
           </mc:Choice>
           <mc:Fallback>
             <w:pict>
-              <v:rect style="position:absolute;rotation:0;width:329.75pt;height:158.55pt;mso-wrap-distance-left:0pt;mso-wrap-distance-right:0pt;mso-wrap-distance-top:0pt;mso-wrap-distance-bottom:0pt;margin-top:-79.25pt;mso-position-vertical:center;mso-position-vertical-relative:text;margin-left:18pt;mso-position-horizontal:center;mso-position-horizontal-relative:text">
-                <v:textbox inset="0in,0in,0in,0in">
+              <v:rect id="shape_0" stroked="f" style="position:absolute;margin-left:0pt;margin-top:0pt;width:329.9pt;height:164.85pt">
+                <w10:wrap type="square"/>
+                <v:fill o:detectmouseclick="t" on="false"/>
+                <v:stroke color="#3465a4" joinstyle="round" endcap="flat"/>
+                <v:textbox>
                   <w:txbxContent>
                     <w:p>
                       <w:pPr>
@@ -2582,7 +2447,7 @@
                           <wp:inline distT="0" distB="0" distL="0" distR="0">
                             <wp:extent cx="4187825" cy="1705610"/>
                             <wp:effectExtent l="0" t="0" r="0" b="0"/>
-                            <wp:docPr id="9" name="Image3" descr=""/>
+                            <wp:docPr id="12" name="Image3" descr=""/>
                             <wp:cNvGraphicFramePr>
                               <a:graphicFrameLocks xmlns:a="http://schemas.openxmlformats.org/drawingml/2006/main" noChangeAspect="1"/>
                             </wp:cNvGraphicFramePr>
@@ -2590,7 +2455,7 @@
                               <a:graphicData uri="http://schemas.openxmlformats.org/drawingml/2006/picture">
                                 <pic:pic xmlns:pic="http://schemas.openxmlformats.org/drawingml/2006/picture">
                                   <pic:nvPicPr>
-                                    <pic:cNvPr id="9" name="Image3" descr=""/>
+                                    <pic:cNvPr id="12" name="Image3" descr=""/>
                                     <pic:cNvPicPr>
                                       <a:picLocks noChangeAspect="1" noChangeArrowheads="1"/>
                                     </pic:cNvPicPr>
@@ -2649,7 +2514,6 @@
                     </w:p>
                   </w:txbxContent>
                 </v:textbox>
-                <w10:wrap type="square" side="largest"/>
               </v:rect>
             </w:pict>
           </mc:Fallback>
@@ -2693,54 +2557,47 @@
           <w:iCs w:val="false"/>
           <w:color w:val="000000"/>
         </w:rPr>
-        <w:t xml:space="preserve">The project ultimately sums up in two component modules, the visual application, running on the client side device, and the server side logic module. </w:t>
-      </w:r>
-      <w:r>
-        <w:rPr>
-          <w:i w:val="false"/>
-          <w:iCs w:val="false"/>
-          <w:color w:val="000000"/>
-        </w:rPr>
-        <w:t>This can be seen on Illustration 4.</w:t>
+        <w:t>The project ultimately sums up in two component modules, the visual application, running on the client side device, and the server side logic module. This can be seen on Illustration 4.</w:t>
       </w:r>
     </w:p>
     <w:p>
       <w:pPr>
         <w:pStyle w:val="Normal"/>
         <w:ind w:left="720" w:hanging="0"/>
-        <w:rPr>
-          <w:i w:val="false"/>
-          <w:i w:val="false"/>
-          <w:iCs w:val="false"/>
-          <w:color w:val="000000"/>
-        </w:rPr>
-      </w:pPr>
-      <w:r>
-        <w:rPr>
-          <w:i w:val="false"/>
-          <w:iCs w:val="false"/>
-          <w:color w:val="000000"/>
-        </w:rPr>
-      </w:r>
-      <w:r>
+        <w:rPr/>
+      </w:pPr>
+      <w:r>
+        <w:rPr/>
         <mc:AlternateContent>
           <mc:Choice Requires="wps">
             <w:drawing>
               <wp:inline distT="0" distB="0" distL="0" distR="0">
-                <wp:extent cx="4235450" cy="1200150"/>
+                <wp:extent cx="5488305" cy="3778885"/>
                 <wp:effectExtent l="0" t="0" r="0" b="0"/>
-                <wp:docPr id="10" name="Frame5"/>
+                <wp:docPr id="13" name=""/>
                 <a:graphic xmlns:a="http://schemas.openxmlformats.org/drawingml/2006/main">
                   <a:graphicData uri="http://schemas.microsoft.com/office/word/2010/wordprocessingShape">
                     <wps:wsp>
-                      <wps:cNvSpPr txBox="1"/>
+                      <wps:cNvSpPr/>
                       <wps:spPr>
                         <a:xfrm>
                           <a:off x="0" y="0"/>
-                          <a:ext cx="4235450" cy="1200150"/>
+                          <a:ext cx="5487840" cy="3778200"/>
                         </a:xfrm>
-                        <a:prstGeom prst="rect"/>
+                        <a:prstGeom prst="rect">
+                          <a:avLst/>
+                        </a:prstGeom>
+                        <a:noFill/>
+                        <a:ln>
+                          <a:noFill/>
+                        </a:ln>
                       </wps:spPr>
+                      <wps:style>
+                        <a:lnRef idx="0"/>
+                        <a:fillRef idx="0"/>
+                        <a:effectRef idx="0"/>
+                        <a:fontRef idx="minor"/>
+                      </wps:style>
                       <wps:txbx>
                         <w:txbxContent>
                           <w:p>
@@ -2754,9 +2611,9 @@
                               <w:rPr/>
                               <w:drawing>
                                 <wp:inline distT="0" distB="0" distL="0" distR="0">
-                                  <wp:extent cx="4235450" cy="915670"/>
+                                  <wp:extent cx="5486400" cy="3380740"/>
                                   <wp:effectExtent l="0" t="0" r="0" b="0"/>
-                                  <wp:docPr id="11" name="Image5" descr=""/>
+                                  <wp:docPr id="15" name="Image5" descr=""/>
                                   <wp:cNvGraphicFramePr>
                                     <a:graphicFrameLocks xmlns:a="http://schemas.openxmlformats.org/drawingml/2006/main" noChangeAspect="1"/>
                                   </wp:cNvGraphicFramePr>
@@ -2764,7 +2621,7 @@
                                     <a:graphicData uri="http://schemas.openxmlformats.org/drawingml/2006/picture">
                                       <pic:pic xmlns:pic="http://schemas.openxmlformats.org/drawingml/2006/picture">
                                         <pic:nvPicPr>
-                                          <pic:cNvPr id="11" name="Image5" descr=""/>
+                                          <pic:cNvPr id="15" name="Image5" descr=""/>
                                           <pic:cNvPicPr>
                                             <a:picLocks noChangeAspect="1" noChangeArrowheads="1"/>
                                           </pic:cNvPicPr>
@@ -2778,7 +2635,7 @@
                                         <pic:spPr bwMode="auto">
                                           <a:xfrm>
                                             <a:off x="0" y="0"/>
-                                            <a:ext cx="4235450" cy="915670"/>
+                                            <a:ext cx="5486400" cy="3380740"/>
                                           </a:xfrm>
                                           <a:prstGeom prst="rect">
                                             <a:avLst/>
@@ -2823,7 +2680,7 @@
                           </w:p>
                         </w:txbxContent>
                       </wps:txbx>
-                      <wps:bodyPr anchor="t" lIns="0" tIns="0" rIns="0" bIns="0">
+                      <wps:bodyPr lIns="90000" rIns="90000" tIns="45000" bIns="45000">
                         <a:noAutofit/>
                       </wps:bodyPr>
                     </wps:wsp>
@@ -2834,8 +2691,11 @@
           </mc:Choice>
           <mc:Fallback>
             <w:pict>
-              <v:rect style="position:absolute;rotation:0;width:333.5pt;height:94.5pt;mso-wrap-distance-left:0pt;mso-wrap-distance-right:0pt;mso-wrap-distance-top:0pt;mso-wrap-distance-bottom:0pt;margin-top:-94.5pt;mso-position-vertical:top;mso-position-vertical-relative:text;margin-left:50.25pt;mso-position-horizontal:center;mso-position-horizontal-relative:text">
-                <v:textbox inset="0in,0in,0in,0in">
+              <v:rect id="shape_0" stroked="f" style="position:absolute;margin-left:0pt;margin-top:0pt;width:432.05pt;height:297.45pt">
+                <w10:wrap type="square"/>
+                <v:fill o:detectmouseclick="t" on="false"/>
+                <v:stroke color="#3465a4" joinstyle="round" endcap="flat"/>
+                <v:textbox>
                   <w:txbxContent>
                     <w:p>
                       <w:pPr>
@@ -2848,9 +2708,9 @@
                         <w:rPr/>
                         <w:drawing>
                           <wp:inline distT="0" distB="0" distL="0" distR="0">
-                            <wp:extent cx="4235450" cy="915670"/>
+                            <wp:extent cx="5486400" cy="3380740"/>
                             <wp:effectExtent l="0" t="0" r="0" b="0"/>
-                            <wp:docPr id="12" name="Image5" descr=""/>
+                            <wp:docPr id="16" name="Image5" descr=""/>
                             <wp:cNvGraphicFramePr>
                               <a:graphicFrameLocks xmlns:a="http://schemas.openxmlformats.org/drawingml/2006/main" noChangeAspect="1"/>
                             </wp:cNvGraphicFramePr>
@@ -2858,7 +2718,7 @@
                               <a:graphicData uri="http://schemas.openxmlformats.org/drawingml/2006/picture">
                                 <pic:pic xmlns:pic="http://schemas.openxmlformats.org/drawingml/2006/picture">
                                   <pic:nvPicPr>
-                                    <pic:cNvPr id="12" name="Image5" descr=""/>
+                                    <pic:cNvPr id="16" name="Image5" descr=""/>
                                     <pic:cNvPicPr>
                                       <a:picLocks noChangeAspect="1" noChangeArrowheads="1"/>
                                     </pic:cNvPicPr>
@@ -2872,7 +2732,7 @@
                                   <pic:spPr bwMode="auto">
                                     <a:xfrm>
                                       <a:off x="0" y="0"/>
-                                      <a:ext cx="4235450" cy="915670"/>
+                                      <a:ext cx="5486400" cy="3380740"/>
                                     </a:xfrm>
                                     <a:prstGeom prst="rect">
                                       <a:avLst/>
@@ -2917,7 +2777,6 @@
                     </w:p>
                   </w:txbxContent>
                 </v:textbox>
-                <w10:wrap type="square" side="largest"/>
               </v:rect>
             </w:pict>
           </mc:Fallback>
@@ -2936,15 +2795,7 @@
           <w:iCs w:val="false"/>
           <w:color w:val="000000"/>
         </w:rPr>
-        <w:t xml:space="preserve">The application’s deployment consists of deploying the app on the execution environment, which then runs on the client’s device. </w:t>
-      </w:r>
-      <w:r>
-        <w:rPr>
-          <w:i w:val="false"/>
-          <w:iCs w:val="false"/>
-          <w:color w:val="000000"/>
-        </w:rPr>
-        <w:t>The second part of the deployment is deploying the server app on its own execution environment, so that the clients can connect to it. This can be seen in Illustration 5.</w:t>
+        <w:t>The application’s deployment consists of deploying the app on the execution environment, which then runs on the client’s device. The second part of the deployment is deploying the server app on its own execution environment, so that the clients can connect to it. This can be seen in Illustration 5.</w:t>
       </w:r>
     </w:p>
     <w:p>
@@ -2955,26 +2806,36 @@
       </w:pPr>
       <w:r>
         <w:rPr/>
-      </w:r>
-      <w:r>
         <mc:AlternateContent>
           <mc:Choice Requires="wps">
             <w:drawing>
               <wp:inline distT="0" distB="0" distL="0" distR="0">
-                <wp:extent cx="4243070" cy="2229485"/>
+                <wp:extent cx="4246245" cy="2232660"/>
                 <wp:effectExtent l="0" t="0" r="0" b="0"/>
-                <wp:docPr id="13" name="Frame4"/>
+                <wp:docPr id="17" name=""/>
                 <a:graphic xmlns:a="http://schemas.openxmlformats.org/drawingml/2006/main">
                   <a:graphicData uri="http://schemas.microsoft.com/office/word/2010/wordprocessingShape">
                     <wps:wsp>
-                      <wps:cNvSpPr txBox="1"/>
+                      <wps:cNvSpPr/>
                       <wps:spPr>
                         <a:xfrm>
                           <a:off x="0" y="0"/>
-                          <a:ext cx="4243070" cy="2229485"/>
+                          <a:ext cx="4245480" cy="2232000"/>
                         </a:xfrm>
-                        <a:prstGeom prst="rect"/>
+                        <a:prstGeom prst="rect">
+                          <a:avLst/>
+                        </a:prstGeom>
+                        <a:noFill/>
+                        <a:ln>
+                          <a:noFill/>
+                        </a:ln>
                       </wps:spPr>
+                      <wps:style>
+                        <a:lnRef idx="0"/>
+                        <a:fillRef idx="0"/>
+                        <a:effectRef idx="0"/>
+                        <a:fontRef idx="minor"/>
+                      </wps:style>
                       <wps:txbx>
                         <w:txbxContent>
                           <w:p>
@@ -2990,7 +2851,7 @@
                                 <wp:inline distT="0" distB="0" distL="0" distR="0">
                                   <wp:extent cx="4243070" cy="1724660"/>
                                   <wp:effectExtent l="0" t="0" r="0" b="0"/>
-                                  <wp:docPr id="14" name="Image4" descr=""/>
+                                  <wp:docPr id="19" name="Image4" descr=""/>
                                   <wp:cNvGraphicFramePr>
                                     <a:graphicFrameLocks xmlns:a="http://schemas.openxmlformats.org/drawingml/2006/main" noChangeAspect="1"/>
                                   </wp:cNvGraphicFramePr>
@@ -2998,7 +2859,7 @@
                                     <a:graphicData uri="http://schemas.openxmlformats.org/drawingml/2006/picture">
                                       <pic:pic xmlns:pic="http://schemas.openxmlformats.org/drawingml/2006/picture">
                                         <pic:nvPicPr>
-                                          <pic:cNvPr id="14" name="Image4" descr=""/>
+                                          <pic:cNvPr id="19" name="Image4" descr=""/>
                                           <pic:cNvPicPr>
                                             <a:picLocks noChangeAspect="1" noChangeArrowheads="1"/>
                                           </pic:cNvPicPr>
@@ -3057,7 +2918,7 @@
                           </w:p>
                         </w:txbxContent>
                       </wps:txbx>
-                      <wps:bodyPr anchor="t" lIns="0" tIns="0" rIns="0" bIns="0">
+                      <wps:bodyPr lIns="90000" rIns="90000" tIns="45000" bIns="45000">
                         <a:noAutofit/>
                       </wps:bodyPr>
                     </wps:wsp>
@@ -3068,8 +2929,11 @@
           </mc:Choice>
           <mc:Fallback>
             <w:pict>
-              <v:rect style="position:absolute;rotation:0;width:334.1pt;height:175.55pt;mso-wrap-distance-left:0pt;mso-wrap-distance-right:0pt;mso-wrap-distance-top:0pt;mso-wrap-distance-bottom:0pt;margin-top:-87.75pt;mso-position-vertical:center;mso-position-vertical-relative:text;margin-left:18pt;mso-position-horizontal:center;mso-position-horizontal-relative:text">
-                <v:textbox inset="0in,0in,0in,0in">
+              <v:rect id="shape_0" stroked="f" style="position:absolute;margin-left:0pt;margin-top:0pt;width:334.25pt;height:175.7pt">
+                <w10:wrap type="square"/>
+                <v:fill o:detectmouseclick="t" on="false"/>
+                <v:stroke color="#3465a4" joinstyle="round" endcap="flat"/>
+                <v:textbox>
                   <w:txbxContent>
                     <w:p>
                       <w:pPr>
@@ -3084,7 +2948,7 @@
                           <wp:inline distT="0" distB="0" distL="0" distR="0">
                             <wp:extent cx="4243070" cy="1724660"/>
                             <wp:effectExtent l="0" t="0" r="0" b="0"/>
-                            <wp:docPr id="15" name="Image4" descr=""/>
+                            <wp:docPr id="20" name="Image4" descr=""/>
                             <wp:cNvGraphicFramePr>
                               <a:graphicFrameLocks xmlns:a="http://schemas.openxmlformats.org/drawingml/2006/main" noChangeAspect="1"/>
                             </wp:cNvGraphicFramePr>
@@ -3092,7 +2956,7 @@
                               <a:graphicData uri="http://schemas.openxmlformats.org/drawingml/2006/picture">
                                 <pic:pic xmlns:pic="http://schemas.openxmlformats.org/drawingml/2006/picture">
                                   <pic:nvPicPr>
-                                    <pic:cNvPr id="15" name="Image4" descr=""/>
+                                    <pic:cNvPr id="20" name="Image4" descr=""/>
                                     <pic:cNvPicPr>
                                       <a:picLocks noChangeAspect="1" noChangeArrowheads="1"/>
                                     </pic:cNvPicPr>
@@ -3151,7 +3015,6 @@
                     </w:p>
                   </w:txbxContent>
                 </v:textbox>
-                <w10:wrap type="square" side="largest"/>
               </v:rect>
             </w:pict>
           </mc:Fallback>
@@ -3240,18 +3103,976 @@
       <w:pPr>
         <w:pStyle w:val="Normal"/>
         <w:ind w:left="709" w:hanging="0"/>
-        <w:rPr>
-          <w:i/>
-          <w:i/>
-          <w:color w:val="943634"/>
-        </w:rPr>
-      </w:pPr>
-      <w:r>
-        <w:rPr>
-          <w:i/>
-          <w:color w:val="943634"/>
-        </w:rPr>
-        <w:t>[Create the interaction diagrams (1 sequence, 1 communication diagrams) for 2 relevant scenarios]</w:t>
+        <w:rPr/>
+      </w:pPr>
+      <w:r>
+        <w:rPr>
+          <w:i w:val="false"/>
+          <w:iCs w:val="false"/>
+          <w:color w:val="000000"/>
+        </w:rPr>
+        <w:t>The application has a very simple functionality set: a user can create a new account to access the application, or he can log into an existent account, thus being able to send new alerts and view the current alerts, which is the everyday users’ use case.</w:t>
+      </w:r>
+    </w:p>
+    <w:p>
+      <w:pPr>
+        <w:pStyle w:val="Normal"/>
+        <w:numPr>
+          <w:ilvl w:val="2"/>
+          <w:numId w:val="4"/>
+        </w:numPr>
+        <w:rPr>
+          <w:b/>
+          <w:b/>
+          <w:bCs/>
+        </w:rPr>
+      </w:pPr>
+      <w:r>
+        <w:rPr>
+          <w:b/>
+          <w:bCs/>
+          <w:i w:val="false"/>
+          <w:iCs w:val="false"/>
+          <w:color w:val="000000"/>
+        </w:rPr>
+        <w:t>Create Account</w:t>
+      </w:r>
+    </w:p>
+    <w:p>
+      <w:pPr>
+        <w:pStyle w:val="Normal"/>
+        <w:ind w:left="720" w:hanging="0"/>
+        <w:rPr>
+          <w:b w:val="false"/>
+          <w:b w:val="false"/>
+          <w:bCs w:val="false"/>
+        </w:rPr>
+      </w:pPr>
+      <w:r>
+        <w:rPr>
+          <w:b w:val="false"/>
+          <w:bCs w:val="false"/>
+        </w:rPr>
+        <w:t>This behavior refers to the first step the user has to do to access the application, creating the account, during which the user should input their preferred username, a valid email address, and a password. After the required information is inputted, the application creates a User type object, which is then sent to the Data Access Object related to the Users and it is inserted into the database, after which the user gets his view switched back to the login view. This behavior can be seen on Illustration 6 and 7.</w:t>
+      </w:r>
+    </w:p>
+    <w:p>
+      <w:pPr>
+        <w:pStyle w:val="Normal"/>
+        <w:ind w:left="720" w:hanging="0"/>
+        <w:rPr>
+          <w:b w:val="false"/>
+          <w:b w:val="false"/>
+          <w:bCs w:val="false"/>
+        </w:rPr>
+      </w:pPr>
+      <w:r>
+        <w:rPr/>
+        <mc:AlternateContent>
+          <mc:Choice Requires="wps">
+            <w:drawing>
+              <wp:inline distT="0" distB="0" distL="0" distR="0">
+                <wp:extent cx="3755390" cy="3296285"/>
+                <wp:effectExtent l="0" t="0" r="0" b="0"/>
+                <wp:docPr id="21" name=""/>
+                <a:graphic xmlns:a="http://schemas.openxmlformats.org/drawingml/2006/main">
+                  <a:graphicData uri="http://schemas.microsoft.com/office/word/2010/wordprocessingShape">
+                    <wps:wsp>
+                      <wps:cNvSpPr/>
+                      <wps:spPr>
+                        <a:xfrm>
+                          <a:off x="0" y="0"/>
+                          <a:ext cx="3754800" cy="3295800"/>
+                        </a:xfrm>
+                        <a:prstGeom prst="rect">
+                          <a:avLst/>
+                        </a:prstGeom>
+                        <a:noFill/>
+                        <a:ln>
+                          <a:noFill/>
+                        </a:ln>
+                      </wps:spPr>
+                      <wps:style>
+                        <a:lnRef idx="0"/>
+                        <a:fillRef idx="0"/>
+                        <a:effectRef idx="0"/>
+                        <a:fontRef idx="minor"/>
+                      </wps:style>
+                      <wps:txbx>
+                        <w:txbxContent>
+                          <w:p>
+                            <w:pPr>
+                              <w:pStyle w:val="Illustration"/>
+                              <w:spacing w:before="120" w:after="120"/>
+                              <w:jc w:val="center"/>
+                              <w:rPr/>
+                            </w:pPr>
+                            <w:r>
+                              <w:rPr/>
+                              <w:drawing>
+                                <wp:inline distT="0" distB="0" distL="0" distR="0">
+                                  <wp:extent cx="3753485" cy="2937510"/>
+                                  <wp:effectExtent l="0" t="0" r="0" b="0"/>
+                                  <wp:docPr id="23" name="Image6" descr=""/>
+                                  <wp:cNvGraphicFramePr>
+                                    <a:graphicFrameLocks xmlns:a="http://schemas.openxmlformats.org/drawingml/2006/main" noChangeAspect="1"/>
+                                  </wp:cNvGraphicFramePr>
+                                  <a:graphic xmlns:a="http://schemas.openxmlformats.org/drawingml/2006/main">
+                                    <a:graphicData uri="http://schemas.openxmlformats.org/drawingml/2006/picture">
+                                      <pic:pic xmlns:pic="http://schemas.openxmlformats.org/drawingml/2006/picture">
+                                        <pic:nvPicPr>
+                                          <pic:cNvPr id="23" name="Image6" descr=""/>
+                                          <pic:cNvPicPr>
+                                            <a:picLocks noChangeAspect="1" noChangeArrowheads="1"/>
+                                          </pic:cNvPicPr>
+                                        </pic:nvPicPr>
+                                        <pic:blipFill>
+                                          <a:blip r:embed="rId7"/>
+                                          <a:stretch>
+                                            <a:fillRect/>
+                                          </a:stretch>
+                                        </pic:blipFill>
+                                        <pic:spPr bwMode="auto">
+                                          <a:xfrm>
+                                            <a:off x="0" y="0"/>
+                                            <a:ext cx="3753485" cy="2937510"/>
+                                          </a:xfrm>
+                                          <a:prstGeom prst="rect">
+                                            <a:avLst/>
+                                          </a:prstGeom>
+                                        </pic:spPr>
+                                      </pic:pic>
+                                    </a:graphicData>
+                                  </a:graphic>
+                                </wp:inline>
+                              </w:drawing>
+                            </w:r>
+                            <w:r>
+                              <w:rPr>
+                                <w:vanish/>
+                              </w:rPr>
+                              <w:br/>
+                            </w:r>
+                            <w:r>
+                              <w:rPr/>
+                              <w:t xml:space="preserve">Illustration </w:t>
+                            </w:r>
+                            <w:r>
+                              <w:rPr/>
+                              <w:fldChar w:fldCharType="begin"/>
+                            </w:r>
+                            <w:r>
+                              <w:instrText> SEQ Illustration \* ARABIC </w:instrText>
+                            </w:r>
+                            <w:r>
+                              <w:fldChar w:fldCharType="separate"/>
+                            </w:r>
+                            <w:r>
+                              <w:t>6</w:t>
+                            </w:r>
+                            <w:r>
+                              <w:fldChar w:fldCharType="end"/>
+                            </w:r>
+                            <w:r>
+                              <w:rPr/>
+                              <w:t>: Create account use case diagram</w:t>
+                            </w:r>
+                          </w:p>
+                        </w:txbxContent>
+                      </wps:txbx>
+                      <wps:bodyPr lIns="90000" rIns="90000" tIns="45000" bIns="45000">
+                        <a:noAutofit/>
+                      </wps:bodyPr>
+                    </wps:wsp>
+                  </a:graphicData>
+                </a:graphic>
+              </wp:inline>
+            </w:drawing>
+          </mc:Choice>
+          <mc:Fallback>
+            <w:pict>
+              <v:rect id="shape_0" stroked="f" style="position:absolute;margin-left:0pt;margin-top:0pt;width:295.6pt;height:259.45pt">
+                <w10:wrap type="square"/>
+                <v:fill o:detectmouseclick="t" on="false"/>
+                <v:stroke color="#3465a4" joinstyle="round" endcap="flat"/>
+                <v:textbox>
+                  <w:txbxContent>
+                    <w:p>
+                      <w:pPr>
+                        <w:pStyle w:val="Illustration"/>
+                        <w:spacing w:before="120" w:after="120"/>
+                        <w:jc w:val="center"/>
+                        <w:rPr/>
+                      </w:pPr>
+                      <w:r>
+                        <w:rPr/>
+                        <w:drawing>
+                          <wp:inline distT="0" distB="0" distL="0" distR="0">
+                            <wp:extent cx="3753485" cy="2937510"/>
+                            <wp:effectExtent l="0" t="0" r="0" b="0"/>
+                            <wp:docPr id="24" name="Image6" descr=""/>
+                            <wp:cNvGraphicFramePr>
+                              <a:graphicFrameLocks xmlns:a="http://schemas.openxmlformats.org/drawingml/2006/main" noChangeAspect="1"/>
+                            </wp:cNvGraphicFramePr>
+                            <a:graphic xmlns:a="http://schemas.openxmlformats.org/drawingml/2006/main">
+                              <a:graphicData uri="http://schemas.openxmlformats.org/drawingml/2006/picture">
+                                <pic:pic xmlns:pic="http://schemas.openxmlformats.org/drawingml/2006/picture">
+                                  <pic:nvPicPr>
+                                    <pic:cNvPr id="24" name="Image6" descr=""/>
+                                    <pic:cNvPicPr>
+                                      <a:picLocks noChangeAspect="1" noChangeArrowheads="1"/>
+                                    </pic:cNvPicPr>
+                                  </pic:nvPicPr>
+                                  <pic:blipFill>
+                                    <a:blip r:embed="rId7"/>
+                                    <a:stretch>
+                                      <a:fillRect/>
+                                    </a:stretch>
+                                  </pic:blipFill>
+                                  <pic:spPr bwMode="auto">
+                                    <a:xfrm>
+                                      <a:off x="0" y="0"/>
+                                      <a:ext cx="3753485" cy="2937510"/>
+                                    </a:xfrm>
+                                    <a:prstGeom prst="rect">
+                                      <a:avLst/>
+                                    </a:prstGeom>
+                                  </pic:spPr>
+                                </pic:pic>
+                              </a:graphicData>
+                            </a:graphic>
+                          </wp:inline>
+                        </w:drawing>
+                      </w:r>
+                      <w:r>
+                        <w:rPr>
+                          <w:vanish/>
+                        </w:rPr>
+                        <w:br/>
+                      </w:r>
+                      <w:r>
+                        <w:rPr/>
+                        <w:t xml:space="preserve">Illustration </w:t>
+                      </w:r>
+                      <w:r>
+                        <w:rPr/>
+                        <w:fldChar w:fldCharType="begin"/>
+                      </w:r>
+                      <w:r>
+                        <w:instrText> SEQ Illustration \* ARABIC </w:instrText>
+                      </w:r>
+                      <w:r>
+                        <w:fldChar w:fldCharType="separate"/>
+                      </w:r>
+                      <w:r>
+                        <w:t>6</w:t>
+                      </w:r>
+                      <w:r>
+                        <w:fldChar w:fldCharType="end"/>
+                      </w:r>
+                      <w:r>
+                        <w:rPr/>
+                        <w:t>: Create account use case diagram</w:t>
+                      </w:r>
+                    </w:p>
+                  </w:txbxContent>
+                </v:textbox>
+              </v:rect>
+            </w:pict>
+          </mc:Fallback>
+        </mc:AlternateContent>
+      </w:r>
+    </w:p>
+    <w:p>
+      <w:pPr>
+        <w:pStyle w:val="Normal"/>
+        <w:ind w:left="720" w:hanging="0"/>
+        <w:rPr>
+          <w:b w:val="false"/>
+          <w:b w:val="false"/>
+          <w:bCs w:val="false"/>
+        </w:rPr>
+      </w:pPr>
+      <w:r>
+        <w:rPr/>
+        <mc:AlternateContent>
+          <mc:Choice Requires="wps">
+            <w:drawing>
+              <wp:inline distT="0" distB="0" distL="0" distR="0">
+                <wp:extent cx="4563745" cy="2687320"/>
+                <wp:effectExtent l="0" t="0" r="0" b="0"/>
+                <wp:docPr id="25" name=""/>
+                <a:graphic xmlns:a="http://schemas.openxmlformats.org/drawingml/2006/main">
+                  <a:graphicData uri="http://schemas.microsoft.com/office/word/2010/wordprocessingShape">
+                    <wps:wsp>
+                      <wps:cNvSpPr/>
+                      <wps:spPr>
+                        <a:xfrm>
+                          <a:off x="0" y="0"/>
+                          <a:ext cx="4563000" cy="2686680"/>
+                        </a:xfrm>
+                        <a:prstGeom prst="rect">
+                          <a:avLst/>
+                        </a:prstGeom>
+                        <a:noFill/>
+                        <a:ln>
+                          <a:noFill/>
+                        </a:ln>
+                      </wps:spPr>
+                      <wps:style>
+                        <a:lnRef idx="0"/>
+                        <a:fillRef idx="0"/>
+                        <a:effectRef idx="0"/>
+                        <a:fontRef idx="minor"/>
+                      </wps:style>
+                      <wps:txbx>
+                        <w:txbxContent>
+                          <w:p>
+                            <w:pPr>
+                              <w:pStyle w:val="Illustration"/>
+                              <w:spacing w:before="120" w:after="120"/>
+                              <w:jc w:val="center"/>
+                              <w:rPr/>
+                            </w:pPr>
+                            <w:r>
+                              <w:rPr/>
+                              <w:drawing>
+                                <wp:inline distT="0" distB="0" distL="0" distR="0">
+                                  <wp:extent cx="4561840" cy="2312035"/>
+                                  <wp:effectExtent l="0" t="0" r="0" b="0"/>
+                                  <wp:docPr id="27" name="Image7" descr=""/>
+                                  <wp:cNvGraphicFramePr>
+                                    <a:graphicFrameLocks xmlns:a="http://schemas.openxmlformats.org/drawingml/2006/main" noChangeAspect="1"/>
+                                  </wp:cNvGraphicFramePr>
+                                  <a:graphic xmlns:a="http://schemas.openxmlformats.org/drawingml/2006/main">
+                                    <a:graphicData uri="http://schemas.openxmlformats.org/drawingml/2006/picture">
+                                      <pic:pic xmlns:pic="http://schemas.openxmlformats.org/drawingml/2006/picture">
+                                        <pic:nvPicPr>
+                                          <pic:cNvPr id="27" name="Image7" descr=""/>
+                                          <pic:cNvPicPr>
+                                            <a:picLocks noChangeAspect="1" noChangeArrowheads="1"/>
+                                          </pic:cNvPicPr>
+                                        </pic:nvPicPr>
+                                        <pic:blipFill>
+                                          <a:blip r:embed="rId8"/>
+                                          <a:stretch>
+                                            <a:fillRect/>
+                                          </a:stretch>
+                                        </pic:blipFill>
+                                        <pic:spPr bwMode="auto">
+                                          <a:xfrm>
+                                            <a:off x="0" y="0"/>
+                                            <a:ext cx="4561840" cy="2312035"/>
+                                          </a:xfrm>
+                                          <a:prstGeom prst="rect">
+                                            <a:avLst/>
+                                          </a:prstGeom>
+                                        </pic:spPr>
+                                      </pic:pic>
+                                    </a:graphicData>
+                                  </a:graphic>
+                                </wp:inline>
+                              </w:drawing>
+                            </w:r>
+                            <w:r>
+                              <w:rPr>
+                                <w:vanish/>
+                              </w:rPr>
+                              <w:br/>
+                            </w:r>
+                            <w:r>
+                              <w:rPr/>
+                              <w:t xml:space="preserve">Illustration </w:t>
+                            </w:r>
+                            <w:r>
+                              <w:rPr/>
+                              <w:fldChar w:fldCharType="begin"/>
+                            </w:r>
+                            <w:r>
+                              <w:instrText> SEQ Illustration \* ARABIC </w:instrText>
+                            </w:r>
+                            <w:r>
+                              <w:fldChar w:fldCharType="separate"/>
+                            </w:r>
+                            <w:r>
+                              <w:t>7</w:t>
+                            </w:r>
+                            <w:r>
+                              <w:fldChar w:fldCharType="end"/>
+                            </w:r>
+                            <w:r>
+                              <w:rPr/>
+                              <w:t>: Create account sequence diagram</w:t>
+                            </w:r>
+                          </w:p>
+                        </w:txbxContent>
+                      </wps:txbx>
+                      <wps:bodyPr lIns="90000" rIns="90000" tIns="45000" bIns="45000">
+                        <a:noAutofit/>
+                      </wps:bodyPr>
+                    </wps:wsp>
+                  </a:graphicData>
+                </a:graphic>
+              </wp:inline>
+            </w:drawing>
+          </mc:Choice>
+          <mc:Fallback>
+            <w:pict>
+              <v:rect id="shape_0" stroked="f" style="position:absolute;margin-left:0pt;margin-top:0pt;width:359.25pt;height:211.5pt">
+                <w10:wrap type="square"/>
+                <v:fill o:detectmouseclick="t" on="false"/>
+                <v:stroke color="#3465a4" joinstyle="round" endcap="flat"/>
+                <v:textbox>
+                  <w:txbxContent>
+                    <w:p>
+                      <w:pPr>
+                        <w:pStyle w:val="Illustration"/>
+                        <w:spacing w:before="120" w:after="120"/>
+                        <w:jc w:val="center"/>
+                        <w:rPr/>
+                      </w:pPr>
+                      <w:r>
+                        <w:rPr/>
+                        <w:drawing>
+                          <wp:inline distT="0" distB="0" distL="0" distR="0">
+                            <wp:extent cx="4561840" cy="2312035"/>
+                            <wp:effectExtent l="0" t="0" r="0" b="0"/>
+                            <wp:docPr id="28" name="Image7" descr=""/>
+                            <wp:cNvGraphicFramePr>
+                              <a:graphicFrameLocks xmlns:a="http://schemas.openxmlformats.org/drawingml/2006/main" noChangeAspect="1"/>
+                            </wp:cNvGraphicFramePr>
+                            <a:graphic xmlns:a="http://schemas.openxmlformats.org/drawingml/2006/main">
+                              <a:graphicData uri="http://schemas.openxmlformats.org/drawingml/2006/picture">
+                                <pic:pic xmlns:pic="http://schemas.openxmlformats.org/drawingml/2006/picture">
+                                  <pic:nvPicPr>
+                                    <pic:cNvPr id="28" name="Image7" descr=""/>
+                                    <pic:cNvPicPr>
+                                      <a:picLocks noChangeAspect="1" noChangeArrowheads="1"/>
+                                    </pic:cNvPicPr>
+                                  </pic:nvPicPr>
+                                  <pic:blipFill>
+                                    <a:blip r:embed="rId8"/>
+                                    <a:stretch>
+                                      <a:fillRect/>
+                                    </a:stretch>
+                                  </pic:blipFill>
+                                  <pic:spPr bwMode="auto">
+                                    <a:xfrm>
+                                      <a:off x="0" y="0"/>
+                                      <a:ext cx="4561840" cy="2312035"/>
+                                    </a:xfrm>
+                                    <a:prstGeom prst="rect">
+                                      <a:avLst/>
+                                    </a:prstGeom>
+                                  </pic:spPr>
+                                </pic:pic>
+                              </a:graphicData>
+                            </a:graphic>
+                          </wp:inline>
+                        </w:drawing>
+                      </w:r>
+                      <w:r>
+                        <w:rPr>
+                          <w:vanish/>
+                        </w:rPr>
+                        <w:br/>
+                      </w:r>
+                      <w:r>
+                        <w:rPr/>
+                        <w:t xml:space="preserve">Illustration </w:t>
+                      </w:r>
+                      <w:r>
+                        <w:rPr/>
+                        <w:fldChar w:fldCharType="begin"/>
+                      </w:r>
+                      <w:r>
+                        <w:instrText> SEQ Illustration \* ARABIC </w:instrText>
+                      </w:r>
+                      <w:r>
+                        <w:fldChar w:fldCharType="separate"/>
+                      </w:r>
+                      <w:r>
+                        <w:t>7</w:t>
+                      </w:r>
+                      <w:r>
+                        <w:fldChar w:fldCharType="end"/>
+                      </w:r>
+                      <w:r>
+                        <w:rPr/>
+                        <w:t>: Create account sequence diagram</w:t>
+                      </w:r>
+                    </w:p>
+                  </w:txbxContent>
+                </v:textbox>
+              </v:rect>
+            </w:pict>
+          </mc:Fallback>
+        </mc:AlternateContent>
+      </w:r>
+    </w:p>
+    <w:p>
+      <w:pPr>
+        <w:pStyle w:val="Normal"/>
+        <w:numPr>
+          <w:ilvl w:val="2"/>
+          <w:numId w:val="4"/>
+        </w:numPr>
+        <w:rPr>
+          <w:b/>
+          <w:b/>
+          <w:bCs/>
+        </w:rPr>
+      </w:pPr>
+      <w:r>
+        <w:rPr>
+          <w:b/>
+          <w:bCs/>
+          <w:i w:val="false"/>
+          <w:iCs w:val="false"/>
+          <w:color w:val="000000"/>
+        </w:rPr>
+        <w:t>Everyday use</w:t>
+      </w:r>
+    </w:p>
+    <w:p>
+      <w:pPr>
+        <w:pStyle w:val="Normal"/>
+        <w:ind w:left="720" w:hanging="0"/>
+        <w:rPr>
+          <w:b w:val="false"/>
+          <w:b w:val="false"/>
+          <w:bCs w:val="false"/>
+        </w:rPr>
+      </w:pPr>
+      <w:r>
+        <w:rPr>
+          <w:b w:val="false"/>
+          <w:bCs w:val="false"/>
+          <w:i w:val="false"/>
+          <w:iCs w:val="false"/>
+          <w:color w:val="000000"/>
+        </w:rPr>
+        <w:t>This behavior refers to the activities a user can do in their everyday use of the app. After the user logs into his existing account, he is redirected to the UI where he can see the currently submitted alerts. Alternatively, if he notices some traffic incident which is unsubmitted, he can submit it, by switching to the respective UI and submit it. The application then instantiates an Alert type object, sends it to the Data Access Object related to the Alerts and it is inserted into the database. After this process is done, the UI is automatically switched back to the Alert view UI. This behavior can be seen on Illustration 8 and 9.</w:t>
+      </w:r>
+    </w:p>
+    <w:p>
+      <w:pPr>
+        <w:pStyle w:val="Normal"/>
+        <w:ind w:left="720" w:hanging="0"/>
+        <w:rPr/>
+      </w:pPr>
+      <w:r>
+        <w:rPr/>
+      </w:r>
+      <w:r>
+        <mc:AlternateContent>
+          <mc:Choice Requires="wps">
+            <w:drawing>
+              <wp:inline distT="0" distB="0" distL="0" distR="0">
+                <wp:extent cx="2912110" cy="2361565"/>
+                <wp:effectExtent l="0" t="0" r="0" b="0"/>
+                <wp:docPr id="29" name="Frame11"/>
+                <a:graphic xmlns:a="http://schemas.openxmlformats.org/drawingml/2006/main">
+                  <a:graphicData uri="http://schemas.microsoft.com/office/word/2010/wordprocessingShape">
+                    <wps:wsp>
+                      <wps:cNvSpPr txBox="1"/>
+                      <wps:spPr>
+                        <a:xfrm>
+                          <a:off x="0" y="0"/>
+                          <a:ext cx="2912110" cy="2361565"/>
+                        </a:xfrm>
+                        <a:prstGeom prst="rect"/>
+                      </wps:spPr>
+                      <wps:txbx>
+                        <w:txbxContent>
+                          <w:p>
+                            <w:pPr>
+                              <w:pStyle w:val="Illustration"/>
+                              <w:spacing w:before="120" w:after="120"/>
+                              <w:jc w:val="center"/>
+                              <w:rPr/>
+                            </w:pPr>
+                            <w:r>
+                              <w:rPr/>
+                              <w:drawing>
+                                <wp:inline distT="0" distB="0" distL="0" distR="0">
+                                  <wp:extent cx="2912110" cy="1972945"/>
+                                  <wp:effectExtent l="0" t="0" r="0" b="0"/>
+                                  <wp:docPr id="30" name="Image8" descr=""/>
+                                  <wp:cNvGraphicFramePr>
+                                    <a:graphicFrameLocks xmlns:a="http://schemas.openxmlformats.org/drawingml/2006/main" noChangeAspect="1"/>
+                                  </wp:cNvGraphicFramePr>
+                                  <a:graphic xmlns:a="http://schemas.openxmlformats.org/drawingml/2006/main">
+                                    <a:graphicData uri="http://schemas.openxmlformats.org/drawingml/2006/picture">
+                                      <pic:pic xmlns:pic="http://schemas.openxmlformats.org/drawingml/2006/picture">
+                                        <pic:nvPicPr>
+                                          <pic:cNvPr id="30" name="Image8" descr=""/>
+                                          <pic:cNvPicPr>
+                                            <a:picLocks noChangeAspect="1" noChangeArrowheads="1"/>
+                                          </pic:cNvPicPr>
+                                        </pic:nvPicPr>
+                                        <pic:blipFill>
+                                          <a:blip r:embed="rId9"/>
+                                          <a:stretch>
+                                            <a:fillRect/>
+                                          </a:stretch>
+                                        </pic:blipFill>
+                                        <pic:spPr bwMode="auto">
+                                          <a:xfrm>
+                                            <a:off x="0" y="0"/>
+                                            <a:ext cx="2912110" cy="1972945"/>
+                                          </a:xfrm>
+                                          <a:prstGeom prst="rect">
+                                            <a:avLst/>
+                                          </a:prstGeom>
+                                        </pic:spPr>
+                                      </pic:pic>
+                                    </a:graphicData>
+                                  </a:graphic>
+                                </wp:inline>
+                              </w:drawing>
+                            </w:r>
+                            <w:r>
+                              <w:rPr>
+                                <w:vanish/>
+                              </w:rPr>
+                              <w:br/>
+                            </w:r>
+                            <w:r>
+                              <w:rPr/>
+                              <w:t xml:space="preserve">Illustration </w:t>
+                            </w:r>
+                            <w:r>
+                              <w:rPr/>
+                              <w:fldChar w:fldCharType="begin"/>
+                            </w:r>
+                            <w:r>
+                              <w:instrText> SEQ Illustration \* ARABIC </w:instrText>
+                            </w:r>
+                            <w:r>
+                              <w:fldChar w:fldCharType="separate"/>
+                            </w:r>
+                            <w:r>
+                              <w:t>8</w:t>
+                            </w:r>
+                            <w:r>
+                              <w:fldChar w:fldCharType="end"/>
+                            </w:r>
+                            <w:r>
+                              <w:rPr/>
+                              <w:t>: Everyday use use case diagram</w:t>
+                            </w:r>
+                          </w:p>
+                        </w:txbxContent>
+                      </wps:txbx>
+                      <wps:bodyPr anchor="t" lIns="0" tIns="0" rIns="0" bIns="0">
+                        <a:noAutofit/>
+                      </wps:bodyPr>
+                    </wps:wsp>
+                  </a:graphicData>
+                </a:graphic>
+              </wp:inline>
+            </w:drawing>
+          </mc:Choice>
+          <mc:Fallback>
+            <w:pict>
+              <v:rect style="position:absolute;rotation:0;width:229.3pt;height:185.95pt;mso-wrap-distance-left:0pt;mso-wrap-distance-right:0pt;mso-wrap-distance-top:0pt;mso-wrap-distance-bottom:0pt;margin-top:-185.95pt;mso-position-vertical:top;mso-position-vertical-relative:text;margin-left:109.75pt;mso-position-horizontal:center;mso-position-horizontal-relative:text">
+                <v:textbox inset="0in,0in,0in,0in">
+                  <w:txbxContent>
+                    <w:p>
+                      <w:pPr>
+                        <w:pStyle w:val="Illustration"/>
+                        <w:spacing w:before="120" w:after="120"/>
+                        <w:jc w:val="center"/>
+                        <w:rPr/>
+                      </w:pPr>
+                      <w:r>
+                        <w:rPr/>
+                        <w:drawing>
+                          <wp:inline distT="0" distB="0" distL="0" distR="0">
+                            <wp:extent cx="2912110" cy="1972945"/>
+                            <wp:effectExtent l="0" t="0" r="0" b="0"/>
+                            <wp:docPr id="31" name="Image8" descr=""/>
+                            <wp:cNvGraphicFramePr>
+                              <a:graphicFrameLocks xmlns:a="http://schemas.openxmlformats.org/drawingml/2006/main" noChangeAspect="1"/>
+                            </wp:cNvGraphicFramePr>
+                            <a:graphic xmlns:a="http://schemas.openxmlformats.org/drawingml/2006/main">
+                              <a:graphicData uri="http://schemas.openxmlformats.org/drawingml/2006/picture">
+                                <pic:pic xmlns:pic="http://schemas.openxmlformats.org/drawingml/2006/picture">
+                                  <pic:nvPicPr>
+                                    <pic:cNvPr id="31" name="Image8" descr=""/>
+                                    <pic:cNvPicPr>
+                                      <a:picLocks noChangeAspect="1" noChangeArrowheads="1"/>
+                                    </pic:cNvPicPr>
+                                  </pic:nvPicPr>
+                                  <pic:blipFill>
+                                    <a:blip r:embed="rId9"/>
+                                    <a:stretch>
+                                      <a:fillRect/>
+                                    </a:stretch>
+                                  </pic:blipFill>
+                                  <pic:spPr bwMode="auto">
+                                    <a:xfrm>
+                                      <a:off x="0" y="0"/>
+                                      <a:ext cx="2912110" cy="1972945"/>
+                                    </a:xfrm>
+                                    <a:prstGeom prst="rect">
+                                      <a:avLst/>
+                                    </a:prstGeom>
+                                  </pic:spPr>
+                                </pic:pic>
+                              </a:graphicData>
+                            </a:graphic>
+                          </wp:inline>
+                        </w:drawing>
+                      </w:r>
+                      <w:r>
+                        <w:rPr>
+                          <w:vanish/>
+                        </w:rPr>
+                        <w:br/>
+                      </w:r>
+                      <w:r>
+                        <w:rPr/>
+                        <w:t xml:space="preserve">Illustration </w:t>
+                      </w:r>
+                      <w:r>
+                        <w:rPr/>
+                        <w:fldChar w:fldCharType="begin"/>
+                      </w:r>
+                      <w:r>
+                        <w:instrText> SEQ Illustration \* ARABIC </w:instrText>
+                      </w:r>
+                      <w:r>
+                        <w:fldChar w:fldCharType="separate"/>
+                      </w:r>
+                      <w:r>
+                        <w:t>8</w:t>
+                      </w:r>
+                      <w:r>
+                        <w:fldChar w:fldCharType="end"/>
+                      </w:r>
+                      <w:r>
+                        <w:rPr/>
+                        <w:t>: Everyday use use case diagram</w:t>
+                      </w:r>
+                    </w:p>
+                  </w:txbxContent>
+                </v:textbox>
+                <w10:wrap type="square" side="largest"/>
+              </v:rect>
+            </w:pict>
+          </mc:Fallback>
+        </mc:AlternateContent>
+      </w:r>
+    </w:p>
+    <w:p>
+      <w:pPr>
+        <w:pStyle w:val="Normal"/>
+        <w:ind w:left="709" w:hanging="0"/>
+        <w:rPr/>
+      </w:pPr>
+      <w:r>
+        <w:rPr/>
+      </w:r>
+      <w:r>
+        <mc:AlternateContent>
+          <mc:Choice Requires="wps">
+            <w:drawing>
+              <wp:inline distT="0" distB="0" distL="0" distR="0">
+                <wp:extent cx="3770630" cy="1851660"/>
+                <wp:effectExtent l="0" t="0" r="0" b="0"/>
+                <wp:docPr id="32" name="Frame12"/>
+                <a:graphic xmlns:a="http://schemas.openxmlformats.org/drawingml/2006/main">
+                  <a:graphicData uri="http://schemas.microsoft.com/office/word/2010/wordprocessingShape">
+                    <wps:wsp>
+                      <wps:cNvSpPr txBox="1"/>
+                      <wps:spPr>
+                        <a:xfrm>
+                          <a:off x="0" y="0"/>
+                          <a:ext cx="3770630" cy="1851660"/>
+                        </a:xfrm>
+                        <a:prstGeom prst="rect"/>
+                      </wps:spPr>
+                      <wps:txbx>
+                        <w:txbxContent>
+                          <w:p>
+                            <w:pPr>
+                              <w:pStyle w:val="Illustration"/>
+                              <w:spacing w:before="120" w:after="120"/>
+                              <w:rPr/>
+                            </w:pPr>
+                            <w:r>
+                              <w:rPr/>
+                              <w:drawing>
+                                <wp:inline distT="0" distB="0" distL="0" distR="0">
+                                  <wp:extent cx="3770630" cy="1567180"/>
+                                  <wp:effectExtent l="0" t="0" r="0" b="0"/>
+                                  <wp:docPr id="33" name="Image9" descr=""/>
+                                  <wp:cNvGraphicFramePr>
+                                    <a:graphicFrameLocks xmlns:a="http://schemas.openxmlformats.org/drawingml/2006/main" noChangeAspect="1"/>
+                                  </wp:cNvGraphicFramePr>
+                                  <a:graphic xmlns:a="http://schemas.openxmlformats.org/drawingml/2006/main">
+                                    <a:graphicData uri="http://schemas.openxmlformats.org/drawingml/2006/picture">
+                                      <pic:pic xmlns:pic="http://schemas.openxmlformats.org/drawingml/2006/picture">
+                                        <pic:nvPicPr>
+                                          <pic:cNvPr id="33" name="Image9" descr=""/>
+                                          <pic:cNvPicPr>
+                                            <a:picLocks noChangeAspect="1" noChangeArrowheads="1"/>
+                                          </pic:cNvPicPr>
+                                        </pic:nvPicPr>
+                                        <pic:blipFill>
+                                          <a:blip r:embed="rId10"/>
+                                          <a:stretch>
+                                            <a:fillRect/>
+                                          </a:stretch>
+                                        </pic:blipFill>
+                                        <pic:spPr bwMode="auto">
+                                          <a:xfrm>
+                                            <a:off x="0" y="0"/>
+                                            <a:ext cx="3770630" cy="1567180"/>
+                                          </a:xfrm>
+                                          <a:prstGeom prst="rect">
+                                            <a:avLst/>
+                                          </a:prstGeom>
+                                        </pic:spPr>
+                                      </pic:pic>
+                                    </a:graphicData>
+                                  </a:graphic>
+                                </wp:inline>
+                              </w:drawing>
+                            </w:r>
+                            <w:r>
+                              <w:rPr>
+                                <w:vanish/>
+                              </w:rPr>
+                              <w:br/>
+                            </w:r>
+                            <w:r>
+                              <w:rPr/>
+                              <w:t xml:space="preserve">Illustration </w:t>
+                            </w:r>
+                            <w:r>
+                              <w:rPr/>
+                              <w:fldChar w:fldCharType="begin"/>
+                            </w:r>
+                            <w:r>
+                              <w:instrText> SEQ Illustration \* ARABIC </w:instrText>
+                            </w:r>
+                            <w:r>
+                              <w:fldChar w:fldCharType="separate"/>
+                            </w:r>
+                            <w:r>
+                              <w:t>9</w:t>
+                            </w:r>
+                            <w:r>
+                              <w:fldChar w:fldCharType="end"/>
+                            </w:r>
+                            <w:r>
+                              <w:rPr/>
+                              <w:t>: Everyday use sequence diagram</w:t>
+                            </w:r>
+                          </w:p>
+                        </w:txbxContent>
+                      </wps:txbx>
+                      <wps:bodyPr anchor="t" lIns="0" tIns="0" rIns="0" bIns="0">
+                        <a:noAutofit/>
+                      </wps:bodyPr>
+                    </wps:wsp>
+                  </a:graphicData>
+                </a:graphic>
+              </wp:inline>
+            </w:drawing>
+          </mc:Choice>
+          <mc:Fallback>
+            <w:pict>
+              <v:rect style="position:absolute;rotation:0;width:296.9pt;height:145.8pt;mso-wrap-distance-left:0pt;mso-wrap-distance-right:0pt;mso-wrap-distance-top:0pt;mso-wrap-distance-bottom:0pt;margin-top:-145.8pt;mso-position-vertical:top;mso-position-vertical-relative:text;margin-left:85.55pt;mso-position-horizontal:center;mso-position-horizontal-relative:text">
+                <v:textbox inset="0in,0in,0in,0in">
+                  <w:txbxContent>
+                    <w:p>
+                      <w:pPr>
+                        <w:pStyle w:val="Illustration"/>
+                        <w:spacing w:before="120" w:after="120"/>
+                        <w:rPr/>
+                      </w:pPr>
+                      <w:r>
+                        <w:rPr/>
+                        <w:drawing>
+                          <wp:inline distT="0" distB="0" distL="0" distR="0">
+                            <wp:extent cx="3770630" cy="1567180"/>
+                            <wp:effectExtent l="0" t="0" r="0" b="0"/>
+                            <wp:docPr id="34" name="Image9" descr=""/>
+                            <wp:cNvGraphicFramePr>
+                              <a:graphicFrameLocks xmlns:a="http://schemas.openxmlformats.org/drawingml/2006/main" noChangeAspect="1"/>
+                            </wp:cNvGraphicFramePr>
+                            <a:graphic xmlns:a="http://schemas.openxmlformats.org/drawingml/2006/main">
+                              <a:graphicData uri="http://schemas.openxmlformats.org/drawingml/2006/picture">
+                                <pic:pic xmlns:pic="http://schemas.openxmlformats.org/drawingml/2006/picture">
+                                  <pic:nvPicPr>
+                                    <pic:cNvPr id="34" name="Image9" descr=""/>
+                                    <pic:cNvPicPr>
+                                      <a:picLocks noChangeAspect="1" noChangeArrowheads="1"/>
+                                    </pic:cNvPicPr>
+                                  </pic:nvPicPr>
+                                  <pic:blipFill>
+                                    <a:blip r:embed="rId10"/>
+                                    <a:stretch>
+                                      <a:fillRect/>
+                                    </a:stretch>
+                                  </pic:blipFill>
+                                  <pic:spPr bwMode="auto">
+                                    <a:xfrm>
+                                      <a:off x="0" y="0"/>
+                                      <a:ext cx="3770630" cy="1567180"/>
+                                    </a:xfrm>
+                                    <a:prstGeom prst="rect">
+                                      <a:avLst/>
+                                    </a:prstGeom>
+                                  </pic:spPr>
+                                </pic:pic>
+                              </a:graphicData>
+                            </a:graphic>
+                          </wp:inline>
+                        </w:drawing>
+                      </w:r>
+                      <w:r>
+                        <w:rPr>
+                          <w:vanish/>
+                        </w:rPr>
+                        <w:br/>
+                      </w:r>
+                      <w:r>
+                        <w:rPr/>
+                        <w:t xml:space="preserve">Illustration </w:t>
+                      </w:r>
+                      <w:r>
+                        <w:rPr/>
+                        <w:fldChar w:fldCharType="begin"/>
+                      </w:r>
+                      <w:r>
+                        <w:instrText> SEQ Illustration \* ARABIC </w:instrText>
+                      </w:r>
+                      <w:r>
+                        <w:fldChar w:fldCharType="separate"/>
+                      </w:r>
+                      <w:r>
+                        <w:t>9</w:t>
+                      </w:r>
+                      <w:r>
+                        <w:fldChar w:fldCharType="end"/>
+                      </w:r>
+                      <w:r>
+                        <w:rPr/>
+                        <w:t>: Everyday use sequence diagram</w:t>
+                      </w:r>
+                    </w:p>
+                  </w:txbxContent>
+                </v:textbox>
+                <w10:wrap type="square" side="largest"/>
+              </v:rect>
+            </w:pict>
+          </mc:Fallback>
+        </mc:AlternateContent>
       </w:r>
     </w:p>
     <w:p>
@@ -3279,18 +4100,238 @@
       <w:pPr>
         <w:pStyle w:val="Normal"/>
         <w:ind w:left="709" w:hanging="0"/>
-        <w:rPr>
-          <w:i/>
-          <w:i/>
-          <w:color w:val="943634"/>
-        </w:rPr>
-      </w:pPr>
-      <w:r>
-        <w:rPr>
-          <w:i/>
-          <w:color w:val="943634"/>
-        </w:rPr>
-        <w:t>[Create the UML class diagram; apply GoF patterns and motivate your choice]</w:t>
+        <w:rPr/>
+      </w:pPr>
+      <w:r>
+        <w:rPr>
+          <w:i w:val="false"/>
+          <w:iCs w:val="false"/>
+          <w:color w:val="000000"/>
+        </w:rPr>
+        <w:t>The most important patterns used in this project’s creation are the Command, Observer and Factory. The Command pattern is used to add functionality to the UI’s buttons, the Observer pattern is useful for displaying data onto the UI, while the Factory pattern is used to create a connection of the back-end to the database. A conceptual class diagram can be seen on Illustration 10.</w:t>
+      </w:r>
+    </w:p>
+    <w:p>
+      <w:pPr>
+        <w:pStyle w:val="Normal"/>
+        <w:ind w:left="709" w:hanging="0"/>
+        <w:rPr/>
+      </w:pPr>
+      <w:r>
+        <w:rPr/>
+        <mc:AlternateContent>
+          <mc:Choice Requires="wps">
+            <w:drawing>
+              <wp:inline distT="0" distB="0" distL="0" distR="0">
+                <wp:extent cx="5494020" cy="4441190"/>
+                <wp:effectExtent l="0" t="0" r="0" b="0"/>
+                <wp:docPr id="35" name=""/>
+                <a:graphic xmlns:a="http://schemas.openxmlformats.org/drawingml/2006/main">
+                  <a:graphicData uri="http://schemas.microsoft.com/office/word/2010/wordprocessingShape">
+                    <wps:wsp>
+                      <wps:cNvSpPr/>
+                      <wps:spPr>
+                        <a:xfrm>
+                          <a:off x="0" y="0"/>
+                          <a:ext cx="5493240" cy="4440600"/>
+                        </a:xfrm>
+                        <a:prstGeom prst="rect">
+                          <a:avLst/>
+                        </a:prstGeom>
+                        <a:noFill/>
+                        <a:ln>
+                          <a:noFill/>
+                        </a:ln>
+                      </wps:spPr>
+                      <wps:style>
+                        <a:lnRef idx="0"/>
+                        <a:fillRef idx="0"/>
+                        <a:effectRef idx="0"/>
+                        <a:fontRef idx="minor"/>
+                      </wps:style>
+                      <wps:txbx>
+                        <w:txbxContent>
+                          <w:p>
+                            <w:pPr>
+                              <w:pStyle w:val="Illustration"/>
+                              <w:spacing w:before="120" w:after="120"/>
+                              <w:jc w:val="center"/>
+                              <w:rPr/>
+                            </w:pPr>
+                            <w:r>
+                              <w:rPr/>
+                              <w:drawing>
+                                <wp:inline distT="0" distB="0" distL="0" distR="0">
+                                  <wp:extent cx="5493385" cy="4041775"/>
+                                  <wp:effectExtent l="0" t="0" r="0" b="0"/>
+                                  <wp:docPr id="37" name="Image12" descr=""/>
+                                  <wp:cNvGraphicFramePr>
+                                    <a:graphicFrameLocks xmlns:a="http://schemas.openxmlformats.org/drawingml/2006/main" noChangeAspect="1"/>
+                                  </wp:cNvGraphicFramePr>
+                                  <a:graphic xmlns:a="http://schemas.openxmlformats.org/drawingml/2006/main">
+                                    <a:graphicData uri="http://schemas.openxmlformats.org/drawingml/2006/picture">
+                                      <pic:pic xmlns:pic="http://schemas.openxmlformats.org/drawingml/2006/picture">
+                                        <pic:nvPicPr>
+                                          <pic:cNvPr id="37" name="Image12" descr=""/>
+                                          <pic:cNvPicPr>
+                                            <a:picLocks noChangeAspect="1" noChangeArrowheads="1"/>
+                                          </pic:cNvPicPr>
+                                        </pic:nvPicPr>
+                                        <pic:blipFill>
+                                          <a:blip r:embed="rId11"/>
+                                          <a:stretch>
+                                            <a:fillRect/>
+                                          </a:stretch>
+                                        </pic:blipFill>
+                                        <pic:spPr bwMode="auto">
+                                          <a:xfrm>
+                                            <a:off x="0" y="0"/>
+                                            <a:ext cx="5493385" cy="4041775"/>
+                                          </a:xfrm>
+                                          <a:prstGeom prst="rect">
+                                            <a:avLst/>
+                                          </a:prstGeom>
+                                        </pic:spPr>
+                                      </pic:pic>
+                                    </a:graphicData>
+                                  </a:graphic>
+                                </wp:inline>
+                              </w:drawing>
+                            </w:r>
+                            <w:r>
+                              <w:rPr>
+                                <w:vanish/>
+                              </w:rPr>
+                              <w:br/>
+                            </w:r>
+                            <w:r>
+                              <w:rPr/>
+                              <w:t xml:space="preserve">Illustration </w:t>
+                            </w:r>
+                            <w:r>
+                              <w:rPr/>
+                              <w:fldChar w:fldCharType="begin"/>
+                            </w:r>
+                            <w:r>
+                              <w:instrText> SEQ Illustration \* ARABIC </w:instrText>
+                            </w:r>
+                            <w:r>
+                              <w:fldChar w:fldCharType="separate"/>
+                            </w:r>
+                            <w:r>
+                              <w:t>10</w:t>
+                            </w:r>
+                            <w:r>
+                              <w:fldChar w:fldCharType="end"/>
+                            </w:r>
+                            <w:r>
+                              <w:rPr/>
+                              <w:t>: Conceptual Class Diagram</w:t>
+                            </w:r>
+                          </w:p>
+                        </w:txbxContent>
+                      </wps:txbx>
+                      <wps:bodyPr lIns="90000" rIns="90000" tIns="45000" bIns="45000">
+                        <a:noAutofit/>
+                      </wps:bodyPr>
+                    </wps:wsp>
+                  </a:graphicData>
+                </a:graphic>
+              </wp:inline>
+            </w:drawing>
+          </mc:Choice>
+          <mc:Fallback>
+            <w:pict>
+              <v:rect id="shape_0" stroked="f" style="position:absolute;margin-left:0pt;margin-top:0pt;width:432.5pt;height:349.6pt">
+                <w10:wrap type="square"/>
+                <v:fill o:detectmouseclick="t" on="false"/>
+                <v:stroke color="#3465a4" joinstyle="round" endcap="flat"/>
+                <v:textbox>
+                  <w:txbxContent>
+                    <w:p>
+                      <w:pPr>
+                        <w:pStyle w:val="Illustration"/>
+                        <w:spacing w:before="120" w:after="120"/>
+                        <w:jc w:val="center"/>
+                        <w:rPr/>
+                      </w:pPr>
+                      <w:r>
+                        <w:rPr/>
+                        <w:drawing>
+                          <wp:inline distT="0" distB="0" distL="0" distR="0">
+                            <wp:extent cx="5493385" cy="4041775"/>
+                            <wp:effectExtent l="0" t="0" r="0" b="0"/>
+                            <wp:docPr id="38" name="Image12" descr=""/>
+                            <wp:cNvGraphicFramePr>
+                              <a:graphicFrameLocks xmlns:a="http://schemas.openxmlformats.org/drawingml/2006/main" noChangeAspect="1"/>
+                            </wp:cNvGraphicFramePr>
+                            <a:graphic xmlns:a="http://schemas.openxmlformats.org/drawingml/2006/main">
+                              <a:graphicData uri="http://schemas.openxmlformats.org/drawingml/2006/picture">
+                                <pic:pic xmlns:pic="http://schemas.openxmlformats.org/drawingml/2006/picture">
+                                  <pic:nvPicPr>
+                                    <pic:cNvPr id="38" name="Image12" descr=""/>
+                                    <pic:cNvPicPr>
+                                      <a:picLocks noChangeAspect="1" noChangeArrowheads="1"/>
+                                    </pic:cNvPicPr>
+                                  </pic:nvPicPr>
+                                  <pic:blipFill>
+                                    <a:blip r:embed="rId11"/>
+                                    <a:stretch>
+                                      <a:fillRect/>
+                                    </a:stretch>
+                                  </pic:blipFill>
+                                  <pic:spPr bwMode="auto">
+                                    <a:xfrm>
+                                      <a:off x="0" y="0"/>
+                                      <a:ext cx="5493385" cy="4041775"/>
+                                    </a:xfrm>
+                                    <a:prstGeom prst="rect">
+                                      <a:avLst/>
+                                    </a:prstGeom>
+                                  </pic:spPr>
+                                </pic:pic>
+                              </a:graphicData>
+                            </a:graphic>
+                          </wp:inline>
+                        </w:drawing>
+                      </w:r>
+                      <w:r>
+                        <w:rPr>
+                          <w:vanish/>
+                        </w:rPr>
+                        <w:br/>
+                      </w:r>
+                      <w:r>
+                        <w:rPr/>
+                        <w:t xml:space="preserve">Illustration </w:t>
+                      </w:r>
+                      <w:r>
+                        <w:rPr/>
+                        <w:fldChar w:fldCharType="begin"/>
+                      </w:r>
+                      <w:r>
+                        <w:instrText> SEQ Illustration \* ARABIC </w:instrText>
+                      </w:r>
+                      <w:r>
+                        <w:fldChar w:fldCharType="separate"/>
+                      </w:r>
+                      <w:r>
+                        <w:t>10</w:t>
+                      </w:r>
+                      <w:r>
+                        <w:fldChar w:fldCharType="end"/>
+                      </w:r>
+                      <w:r>
+                        <w:rPr/>
+                        <w:t>: Conceptual Class Diagram</w:t>
+                      </w:r>
+                    </w:p>
+                  </w:txbxContent>
+                </v:textbox>
+              </v:rect>
+            </w:pict>
+          </mc:Fallback>
+        </mc:AlternateContent>
       </w:r>
     </w:p>
     <w:p>
@@ -3318,18 +4359,473 @@
       <w:pPr>
         <w:pStyle w:val="Normal"/>
         <w:ind w:left="709" w:hanging="0"/>
-        <w:rPr>
-          <w:i/>
-          <w:i/>
-          <w:color w:val="943634"/>
-        </w:rPr>
-      </w:pPr>
-      <w:r>
-        <w:rPr>
-          <w:i/>
-          <w:color w:val="943634"/>
-        </w:rPr>
-        <w:t>[Create the data model for the system.]</w:t>
+        <w:rPr/>
+      </w:pPr>
+      <w:r>
+        <w:rPr>
+          <w:i w:val="false"/>
+          <w:iCs w:val="false"/>
+          <w:color w:val="000000"/>
+        </w:rPr>
+        <w:t>The presented system relies on two data models: the User data and the Alert data. The User data encapsulates a user’s username, email address and password, while the Alert data encapsulates information about the submitted alerts, such as the alert type, the location where it was submitted, the time when it was submitted or its status (active, deleted). These data models can be seen in Illustration 11 and 12.</w:t>
+      </w:r>
+    </w:p>
+    <w:p>
+      <w:pPr>
+        <w:pStyle w:val="Normal"/>
+        <w:ind w:left="709" w:hanging="0"/>
+        <w:rPr>
+          <w:i w:val="false"/>
+          <w:i w:val="false"/>
+          <w:iCs w:val="false"/>
+          <w:color w:val="000000"/>
+        </w:rPr>
+      </w:pPr>
+      <w:r>
+        <w:rPr>
+          <w:i w:val="false"/>
+          <w:iCs w:val="false"/>
+          <w:color w:val="000000"/>
+        </w:rPr>
+        <w:t xml:space="preserve"> </w:t>
+      </w:r>
+      <w:r>
+        <w:rPr>
+          <w:i w:val="false"/>
+          <w:iCs w:val="false"/>
+          <w:color w:val="000000"/>
+        </w:rPr>
+        <mc:AlternateContent>
+          <mc:Choice Requires="wps">
+            <w:drawing>
+              <wp:inline distT="0" distB="0" distL="0" distR="0">
+                <wp:extent cx="2722245" cy="2461895"/>
+                <wp:effectExtent l="0" t="0" r="0" b="0"/>
+                <wp:docPr id="39" name=""/>
+                <a:graphic xmlns:a="http://schemas.openxmlformats.org/drawingml/2006/main">
+                  <a:graphicData uri="http://schemas.microsoft.com/office/word/2010/wordprocessingShape">
+                    <wps:wsp>
+                      <wps:cNvSpPr/>
+                      <wps:spPr>
+                        <a:xfrm>
+                          <a:off x="0" y="0"/>
+                          <a:ext cx="2721600" cy="2461320"/>
+                        </a:xfrm>
+                        <a:prstGeom prst="rect">
+                          <a:avLst/>
+                        </a:prstGeom>
+                        <a:noFill/>
+                        <a:ln>
+                          <a:noFill/>
+                        </a:ln>
+                      </wps:spPr>
+                      <wps:style>
+                        <a:lnRef idx="0"/>
+                        <a:fillRef idx="0"/>
+                        <a:effectRef idx="0"/>
+                        <a:fontRef idx="minor"/>
+                      </wps:style>
+                      <wps:txbx>
+                        <w:txbxContent>
+                          <w:p>
+                            <w:pPr>
+                              <w:pStyle w:val="Illustration"/>
+                              <w:spacing w:before="120" w:after="120"/>
+                              <w:rPr/>
+                            </w:pPr>
+                            <w:r>
+                              <w:rPr/>
+                              <w:drawing>
+                                <wp:inline distT="0" distB="0" distL="0" distR="0">
+                                  <wp:extent cx="2720340" cy="1920240"/>
+                                  <wp:effectExtent l="0" t="0" r="0" b="0"/>
+                                  <wp:docPr id="41" name="Image11" descr=""/>
+                                  <wp:cNvGraphicFramePr>
+                                    <a:graphicFrameLocks xmlns:a="http://schemas.openxmlformats.org/drawingml/2006/main" noChangeAspect="1"/>
+                                  </wp:cNvGraphicFramePr>
+                                  <a:graphic xmlns:a="http://schemas.openxmlformats.org/drawingml/2006/main">
+                                    <a:graphicData uri="http://schemas.openxmlformats.org/drawingml/2006/picture">
+                                      <pic:pic xmlns:pic="http://schemas.openxmlformats.org/drawingml/2006/picture">
+                                        <pic:nvPicPr>
+                                          <pic:cNvPr id="41" name="Image11" descr=""/>
+                                          <pic:cNvPicPr>
+                                            <a:picLocks noChangeAspect="1" noChangeArrowheads="1"/>
+                                          </pic:cNvPicPr>
+                                        </pic:nvPicPr>
+                                        <pic:blipFill>
+                                          <a:blip r:embed="rId12"/>
+                                          <a:stretch>
+                                            <a:fillRect/>
+                                          </a:stretch>
+                                        </pic:blipFill>
+                                        <pic:spPr bwMode="auto">
+                                          <a:xfrm>
+                                            <a:off x="0" y="0"/>
+                                            <a:ext cx="2720340" cy="1920240"/>
+                                          </a:xfrm>
+                                          <a:prstGeom prst="rect">
+                                            <a:avLst/>
+                                          </a:prstGeom>
+                                        </pic:spPr>
+                                      </pic:pic>
+                                    </a:graphicData>
+                                  </a:graphic>
+                                </wp:inline>
+                              </w:drawing>
+                            </w:r>
+                            <w:r>
+                              <w:rPr>
+                                <w:vanish/>
+                              </w:rPr>
+                              <w:br/>
+                            </w:r>
+                            <w:r>
+                              <w:rPr/>
+                              <w:t xml:space="preserve">Illustration </w:t>
+                            </w:r>
+                            <w:r>
+                              <w:rPr/>
+                              <w:fldChar w:fldCharType="begin"/>
+                            </w:r>
+                            <w:r>
+                              <w:instrText> SEQ Illustration \* ARABIC </w:instrText>
+                            </w:r>
+                            <w:r>
+                              <w:fldChar w:fldCharType="separate"/>
+                            </w:r>
+                            <w:r>
+                              <w:t>12</w:t>
+                            </w:r>
+                            <w:r>
+                              <w:fldChar w:fldCharType="end"/>
+                            </w:r>
+                            <w:r>
+                              <w:rPr/>
+                              <w:t>: Conceptual Alert data model</w:t>
+                            </w:r>
+                          </w:p>
+                        </w:txbxContent>
+                      </wps:txbx>
+                      <wps:bodyPr lIns="90000" rIns="90000" tIns="45000" bIns="45000">
+                        <a:noAutofit/>
+                      </wps:bodyPr>
+                    </wps:wsp>
+                  </a:graphicData>
+                </a:graphic>
+              </wp:inline>
+            </w:drawing>
+          </mc:Choice>
+          <mc:Fallback>
+            <w:pict>
+              <v:rect id="shape_0" stroked="f" style="position:absolute;margin-left:0pt;margin-top:0pt;width:214.25pt;height:193.75pt">
+                <w10:wrap type="square"/>
+                <v:fill o:detectmouseclick="t" on="false"/>
+                <v:stroke color="#3465a4" joinstyle="round" endcap="flat"/>
+                <v:textbox>
+                  <w:txbxContent>
+                    <w:p>
+                      <w:pPr>
+                        <w:pStyle w:val="Illustration"/>
+                        <w:spacing w:before="120" w:after="120"/>
+                        <w:rPr/>
+                      </w:pPr>
+                      <w:r>
+                        <w:rPr/>
+                        <w:drawing>
+                          <wp:inline distT="0" distB="0" distL="0" distR="0">
+                            <wp:extent cx="2720340" cy="1920240"/>
+                            <wp:effectExtent l="0" t="0" r="0" b="0"/>
+                            <wp:docPr id="42" name="Image11" descr=""/>
+                            <wp:cNvGraphicFramePr>
+                              <a:graphicFrameLocks xmlns:a="http://schemas.openxmlformats.org/drawingml/2006/main" noChangeAspect="1"/>
+                            </wp:cNvGraphicFramePr>
+                            <a:graphic xmlns:a="http://schemas.openxmlformats.org/drawingml/2006/main">
+                              <a:graphicData uri="http://schemas.openxmlformats.org/drawingml/2006/picture">
+                                <pic:pic xmlns:pic="http://schemas.openxmlformats.org/drawingml/2006/picture">
+                                  <pic:nvPicPr>
+                                    <pic:cNvPr id="42" name="Image11" descr=""/>
+                                    <pic:cNvPicPr>
+                                      <a:picLocks noChangeAspect="1" noChangeArrowheads="1"/>
+                                    </pic:cNvPicPr>
+                                  </pic:nvPicPr>
+                                  <pic:blipFill>
+                                    <a:blip r:embed="rId12"/>
+                                    <a:stretch>
+                                      <a:fillRect/>
+                                    </a:stretch>
+                                  </pic:blipFill>
+                                  <pic:spPr bwMode="auto">
+                                    <a:xfrm>
+                                      <a:off x="0" y="0"/>
+                                      <a:ext cx="2720340" cy="1920240"/>
+                                    </a:xfrm>
+                                    <a:prstGeom prst="rect">
+                                      <a:avLst/>
+                                    </a:prstGeom>
+                                  </pic:spPr>
+                                </pic:pic>
+                              </a:graphicData>
+                            </a:graphic>
+                          </wp:inline>
+                        </w:drawing>
+                      </w:r>
+                      <w:r>
+                        <w:rPr>
+                          <w:vanish/>
+                        </w:rPr>
+                        <w:br/>
+                      </w:r>
+                      <w:r>
+                        <w:rPr/>
+                        <w:t xml:space="preserve">Illustration </w:t>
+                      </w:r>
+                      <w:r>
+                        <w:rPr/>
+                        <w:fldChar w:fldCharType="begin"/>
+                      </w:r>
+                      <w:r>
+                        <w:instrText> SEQ Illustration \* ARABIC </w:instrText>
+                      </w:r>
+                      <w:r>
+                        <w:fldChar w:fldCharType="separate"/>
+                      </w:r>
+                      <w:r>
+                        <w:t>12</w:t>
+                      </w:r>
+                      <w:r>
+                        <w:fldChar w:fldCharType="end"/>
+                      </w:r>
+                      <w:r>
+                        <w:rPr/>
+                        <w:t>: Conceptual Alert data model</w:t>
+                      </w:r>
+                    </w:p>
+                  </w:txbxContent>
+                </v:textbox>
+              </v:rect>
+            </w:pict>
+          </mc:Fallback>
+        </mc:AlternateContent>
+      </w:r>
+      <w:r>
+        <w:rPr>
+          <w:i w:val="false"/>
+          <w:iCs w:val="false"/>
+          <w:color w:val="000000"/>
+        </w:rPr>
+        <mc:AlternateContent>
+          <mc:Choice Requires="wps">
+            <w:drawing>
+              <wp:inline distT="0" distB="0" distL="0" distR="0">
+                <wp:extent cx="2293620" cy="2453640"/>
+                <wp:effectExtent l="0" t="0" r="0" b="0"/>
+                <wp:docPr id="43" name=""/>
+                <a:graphic xmlns:a="http://schemas.openxmlformats.org/drawingml/2006/main">
+                  <a:graphicData uri="http://schemas.microsoft.com/office/word/2010/wordprocessingShape">
+                    <wps:wsp>
+                      <wps:cNvSpPr/>
+                      <wps:spPr>
+                        <a:xfrm>
+                          <a:off x="0" y="0"/>
+                          <a:ext cx="2292840" cy="2453040"/>
+                        </a:xfrm>
+                        <a:prstGeom prst="rect">
+                          <a:avLst/>
+                        </a:prstGeom>
+                        <a:noFill/>
+                        <a:ln>
+                          <a:noFill/>
+                        </a:ln>
+                      </wps:spPr>
+                      <wps:style>
+                        <a:lnRef idx="0"/>
+                        <a:fillRef idx="0"/>
+                        <a:effectRef idx="0"/>
+                        <a:fontRef idx="minor"/>
+                      </wps:style>
+                      <wps:txbx>
+                        <w:txbxContent>
+                          <w:p>
+                            <w:pPr>
+                              <w:pStyle w:val="Illustration"/>
+                              <w:spacing w:before="120" w:after="120"/>
+                              <w:jc w:val="center"/>
+                              <w:rPr/>
+                            </w:pPr>
+                            <w:r>
+                              <w:rPr/>
+                              <w:drawing>
+                                <wp:inline distT="0" distB="0" distL="0" distR="0">
+                                  <wp:extent cx="2291715" cy="1902460"/>
+                                  <wp:effectExtent l="0" t="0" r="0" b="0"/>
+                                  <wp:docPr id="45" name="Image10" descr=""/>
+                                  <wp:cNvGraphicFramePr>
+                                    <a:graphicFrameLocks xmlns:a="http://schemas.openxmlformats.org/drawingml/2006/main" noChangeAspect="1"/>
+                                  </wp:cNvGraphicFramePr>
+                                  <a:graphic xmlns:a="http://schemas.openxmlformats.org/drawingml/2006/main">
+                                    <a:graphicData uri="http://schemas.openxmlformats.org/drawingml/2006/picture">
+                                      <pic:pic xmlns:pic="http://schemas.openxmlformats.org/drawingml/2006/picture">
+                                        <pic:nvPicPr>
+                                          <pic:cNvPr id="45" name="Image10" descr=""/>
+                                          <pic:cNvPicPr>
+                                            <a:picLocks noChangeAspect="1" noChangeArrowheads="1"/>
+                                          </pic:cNvPicPr>
+                                        </pic:nvPicPr>
+                                        <pic:blipFill>
+                                          <a:blip r:embed="rId13"/>
+                                          <a:stretch>
+                                            <a:fillRect/>
+                                          </a:stretch>
+                                        </pic:blipFill>
+                                        <pic:spPr bwMode="auto">
+                                          <a:xfrm>
+                                            <a:off x="0" y="0"/>
+                                            <a:ext cx="2291715" cy="1902460"/>
+                                          </a:xfrm>
+                                          <a:prstGeom prst="rect">
+                                            <a:avLst/>
+                                          </a:prstGeom>
+                                        </pic:spPr>
+                                      </pic:pic>
+                                    </a:graphicData>
+                                  </a:graphic>
+                                </wp:inline>
+                              </w:drawing>
+                            </w:r>
+                            <w:r>
+                              <w:rPr>
+                                <w:vanish/>
+                              </w:rPr>
+                              <w:br/>
+                            </w:r>
+                            <w:r>
+                              <w:rPr/>
+                              <w:t xml:space="preserve">Illustration </w:t>
+                            </w:r>
+                            <w:r>
+                              <w:rPr/>
+                              <w:fldChar w:fldCharType="begin"/>
+                            </w:r>
+                            <w:r>
+                              <w:instrText> SEQ Illustration \* ARABIC </w:instrText>
+                            </w:r>
+                            <w:r>
+                              <w:fldChar w:fldCharType="separate"/>
+                            </w:r>
+                            <w:r>
+                              <w:t>11</w:t>
+                            </w:r>
+                            <w:r>
+                              <w:fldChar w:fldCharType="end"/>
+                            </w:r>
+                            <w:r>
+                              <w:rPr/>
+                              <w:t>: Conceptual User data model</w:t>
+                            </w:r>
+                          </w:p>
+                        </w:txbxContent>
+                      </wps:txbx>
+                      <wps:bodyPr lIns="90000" rIns="90000" tIns="45000" bIns="45000">
+                        <a:noAutofit/>
+                      </wps:bodyPr>
+                    </wps:wsp>
+                  </a:graphicData>
+                </a:graphic>
+              </wp:inline>
+            </w:drawing>
+          </mc:Choice>
+          <mc:Fallback>
+            <w:pict>
+              <v:rect id="shape_0" stroked="f" style="position:absolute;margin-left:0pt;margin-top:0pt;width:180.5pt;height:193.1pt">
+                <w10:wrap type="square"/>
+                <v:fill o:detectmouseclick="t" on="false"/>
+                <v:stroke color="#3465a4" joinstyle="round" endcap="flat"/>
+                <v:textbox>
+                  <w:txbxContent>
+                    <w:p>
+                      <w:pPr>
+                        <w:pStyle w:val="Illustration"/>
+                        <w:spacing w:before="120" w:after="120"/>
+                        <w:jc w:val="center"/>
+                        <w:rPr/>
+                      </w:pPr>
+                      <w:r>
+                        <w:rPr/>
+                        <w:drawing>
+                          <wp:inline distT="0" distB="0" distL="0" distR="0">
+                            <wp:extent cx="2291715" cy="1902460"/>
+                            <wp:effectExtent l="0" t="0" r="0" b="0"/>
+                            <wp:docPr id="46" name="Image10" descr=""/>
+                            <wp:cNvGraphicFramePr>
+                              <a:graphicFrameLocks xmlns:a="http://schemas.openxmlformats.org/drawingml/2006/main" noChangeAspect="1"/>
+                            </wp:cNvGraphicFramePr>
+                            <a:graphic xmlns:a="http://schemas.openxmlformats.org/drawingml/2006/main">
+                              <a:graphicData uri="http://schemas.openxmlformats.org/drawingml/2006/picture">
+                                <pic:pic xmlns:pic="http://schemas.openxmlformats.org/drawingml/2006/picture">
+                                  <pic:nvPicPr>
+                                    <pic:cNvPr id="46" name="Image10" descr=""/>
+                                    <pic:cNvPicPr>
+                                      <a:picLocks noChangeAspect="1" noChangeArrowheads="1"/>
+                                    </pic:cNvPicPr>
+                                  </pic:nvPicPr>
+                                  <pic:blipFill>
+                                    <a:blip r:embed="rId13"/>
+                                    <a:stretch>
+                                      <a:fillRect/>
+                                    </a:stretch>
+                                  </pic:blipFill>
+                                  <pic:spPr bwMode="auto">
+                                    <a:xfrm>
+                                      <a:off x="0" y="0"/>
+                                      <a:ext cx="2291715" cy="1902460"/>
+                                    </a:xfrm>
+                                    <a:prstGeom prst="rect">
+                                      <a:avLst/>
+                                    </a:prstGeom>
+                                  </pic:spPr>
+                                </pic:pic>
+                              </a:graphicData>
+                            </a:graphic>
+                          </wp:inline>
+                        </w:drawing>
+                      </w:r>
+                      <w:r>
+                        <w:rPr>
+                          <w:vanish/>
+                        </w:rPr>
+                        <w:br/>
+                      </w:r>
+                      <w:r>
+                        <w:rPr/>
+                        <w:t xml:space="preserve">Illustration </w:t>
+                      </w:r>
+                      <w:r>
+                        <w:rPr/>
+                        <w:fldChar w:fldCharType="begin"/>
+                      </w:r>
+                      <w:r>
+                        <w:instrText> SEQ Illustration \* ARABIC </w:instrText>
+                      </w:r>
+                      <w:r>
+                        <w:fldChar w:fldCharType="separate"/>
+                      </w:r>
+                      <w:r>
+                        <w:t>11</w:t>
+                      </w:r>
+                      <w:r>
+                        <w:fldChar w:fldCharType="end"/>
+                      </w:r>
+                      <w:r>
+                        <w:rPr/>
+                        <w:t>: Conceptual User data model</w:t>
+                      </w:r>
+                    </w:p>
+                  </w:txbxContent>
+                </v:textbox>
+              </v:rect>
+            </w:pict>
+          </mc:Fallback>
+        </mc:AlternateContent>
       </w:r>
     </w:p>
     <w:p>
@@ -3479,9 +4975,9 @@
           <w:sz w:val="24"/>
         </w:rPr>
       </w:pPr>
-      <w:bookmarkStart w:id="16" w:name="_Toc285725326"/>
+      <w:bookmarkStart w:id="16" w:name="_Toc285793970"/>
       <w:bookmarkStart w:id="17" w:name="_Toc285725569"/>
-      <w:bookmarkStart w:id="18" w:name="_Toc285793970"/>
+      <w:bookmarkStart w:id="18" w:name="_Toc285725326"/>
       <w:bookmarkEnd w:id="16"/>
       <w:bookmarkEnd w:id="17"/>
       <w:bookmarkEnd w:id="18"/>
@@ -3760,8 +5256,8 @@
       </w:r>
     </w:p>
     <w:sectPr>
-      <w:headerReference w:type="default" r:id="rId7"/>
-      <w:footerReference w:type="default" r:id="rId8"/>
+      <w:headerReference w:type="default" r:id="rId14"/>
+      <w:footerReference w:type="default" r:id="rId15"/>
       <w:type w:val="nextPage"/>
       <w:pgSz w:w="12240" w:h="15840"/>
       <w:pgMar w:left="1440" w:right="1440" w:header="720" w:top="1440" w:footer="720" w:bottom="1440" w:gutter="0"/>
@@ -3858,7 +5354,7 @@
             <w:fldChar w:fldCharType="separate"/>
           </w:r>
           <w:r>
-            <w:t>6</w:t>
+            <w:t>9</w:t>
           </w:r>
           <w:r>
             <w:fldChar w:fldCharType="end"/>
@@ -3882,7 +5378,7 @@
             <w:fldChar w:fldCharType="separate"/>
           </w:r>
           <w:r>
-            <w:t>6</w:t>
+            <w:t>9</w:t>
           </w:r>
           <w:r>
             <w:fldChar w:fldCharType="end"/>
@@ -3909,7 +5405,7 @@
     <w:tblPr>
       <w:tblW w:w="9558" w:type="dxa"/>
       <w:jc w:val="left"/>
-      <w:tblInd w:w="-8" w:type="dxa"/>
+      <w:tblInd w:w="-45" w:type="dxa"/>
       <w:tblBorders>
         <w:top w:val="single" w:sz="6" w:space="0" w:color="00000A"/>
         <w:left w:val="single" w:sz="6" w:space="0" w:color="00000A"/>
@@ -3920,7 +5416,7 @@
       </w:tblBorders>
       <w:tblCellMar>
         <w:top w:w="0" w:type="dxa"/>
-        <w:left w:w="99" w:type="dxa"/>
+        <w:left w:w="59" w:type="dxa"/>
         <w:bottom w:w="0" w:type="dxa"/>
         <w:right w:w="108" w:type="dxa"/>
       </w:tblCellMar>
@@ -3945,7 +5441,7 @@
           </w:tcBorders>
           <w:shd w:fill="auto" w:val="clear"/>
           <w:tcMar>
-            <w:left w:w="99" w:type="dxa"/>
+            <w:left w:w="59" w:type="dxa"/>
           </w:tcMar>
         </w:tcPr>
         <w:p>
@@ -3972,7 +5468,7 @@
           </w:tcBorders>
           <w:shd w:fill="auto" w:val="clear"/>
           <w:tcMar>
-            <w:left w:w="99" w:type="dxa"/>
+            <w:left w:w="59" w:type="dxa"/>
           </w:tcMar>
         </w:tcPr>
         <w:p>
@@ -4011,7 +5507,7 @@
           </w:tcBorders>
           <w:shd w:fill="auto" w:val="clear"/>
           <w:tcMar>
-            <w:left w:w="99" w:type="dxa"/>
+            <w:left w:w="59" w:type="dxa"/>
           </w:tcMar>
         </w:tcPr>
         <w:p>
@@ -4038,7 +5534,7 @@
           </w:tcBorders>
           <w:shd w:fill="auto" w:val="clear"/>
           <w:tcMar>
-            <w:left w:w="99" w:type="dxa"/>
+            <w:left w:w="59" w:type="dxa"/>
           </w:tcMar>
         </w:tcPr>
         <w:p>
@@ -4073,7 +5569,7 @@
           </w:tcBorders>
           <w:shd w:fill="auto" w:val="clear"/>
           <w:tcMar>
-            <w:left w:w="99" w:type="dxa"/>
+            <w:left w:w="59" w:type="dxa"/>
           </w:tcMar>
         </w:tcPr>
         <w:p>
@@ -5207,6 +6703,11 @@
       <w:sz w:val="20"/>
     </w:rPr>
   </w:style>
+  <w:style w:type="character" w:styleId="NumberingSymbols">
+    <w:name w:val="Numbering Symbols"/>
+    <w:qFormat/>
+    <w:rPr/>
+  </w:style>
   <w:style w:type="paragraph" w:styleId="Heading">
     <w:name w:val="Heading"/>
     <w:basedOn w:val="Normal"/>
@@ -5404,6 +6905,13 @@
   <w:style w:type="paragraph" w:styleId="Illustration">
     <w:name w:val="Illustration"/>
     <w:basedOn w:val="Caption"/>
+    <w:qFormat/>
+    <w:pPr/>
+    <w:rPr/>
+  </w:style>
+  <w:style w:type="paragraph" w:styleId="FrameContents">
+    <w:name w:val="Frame Contents"/>
+    <w:basedOn w:val="Normal"/>
     <w:qFormat/>
     <w:pPr/>
     <w:rPr/>

</xml_diff>

<commit_message>
Create functional alertList and update docs
</commit_message>
<xml_diff>
--- a/Documentation/Project_Analysis_and_Design_Document.docx
+++ b/Documentation/Project_Analysis_and_Design_Document.docx
@@ -150,7 +150,7 @@
       <w:tblPr>
         <w:tblW w:w="9504" w:type="dxa"/>
         <w:jc w:val="left"/>
-        <w:tblInd w:w="-68" w:type="dxa"/>
+        <w:tblInd w:w="-84" w:type="dxa"/>
         <w:tblBorders>
           <w:top w:val="single" w:sz="6" w:space="0" w:color="00000A"/>
           <w:left w:val="single" w:sz="6" w:space="0" w:color="00000A"/>
@@ -161,7 +161,7 @@
         </w:tblBorders>
         <w:tblCellMar>
           <w:top w:w="0" w:type="dxa"/>
-          <w:left w:w="35" w:type="dxa"/>
+          <w:left w:w="19" w:type="dxa"/>
           <w:bottom w:w="0" w:type="dxa"/>
           <w:right w:w="108" w:type="dxa"/>
         </w:tblCellMar>
@@ -188,7 +188,7 @@
             </w:tcBorders>
             <w:shd w:fill="auto" w:val="clear"/>
             <w:tcMar>
-              <w:left w:w="35" w:type="dxa"/>
+              <w:left w:w="19" w:type="dxa"/>
             </w:tcMar>
           </w:tcPr>
           <w:p>
@@ -222,7 +222,7 @@
             </w:tcBorders>
             <w:shd w:fill="auto" w:val="clear"/>
             <w:tcMar>
-              <w:left w:w="35" w:type="dxa"/>
+              <w:left w:w="19" w:type="dxa"/>
             </w:tcMar>
           </w:tcPr>
           <w:p>
@@ -256,7 +256,7 @@
             </w:tcBorders>
             <w:shd w:fill="auto" w:val="clear"/>
             <w:tcMar>
-              <w:left w:w="35" w:type="dxa"/>
+              <w:left w:w="19" w:type="dxa"/>
             </w:tcMar>
           </w:tcPr>
           <w:p>
@@ -290,7 +290,7 @@
             </w:tcBorders>
             <w:shd w:fill="auto" w:val="clear"/>
             <w:tcMar>
-              <w:left w:w="35" w:type="dxa"/>
+              <w:left w:w="19" w:type="dxa"/>
             </w:tcMar>
           </w:tcPr>
           <w:p>
@@ -327,7 +327,7 @@
             </w:tcBorders>
             <w:shd w:fill="auto" w:val="clear"/>
             <w:tcMar>
-              <w:left w:w="35" w:type="dxa"/>
+              <w:left w:w="19" w:type="dxa"/>
             </w:tcMar>
           </w:tcPr>
           <w:p>
@@ -354,7 +354,7 @@
             </w:tcBorders>
             <w:shd w:fill="auto" w:val="clear"/>
             <w:tcMar>
-              <w:left w:w="35" w:type="dxa"/>
+              <w:left w:w="19" w:type="dxa"/>
             </w:tcMar>
           </w:tcPr>
           <w:p>
@@ -382,7 +382,7 @@
             </w:tcBorders>
             <w:shd w:fill="auto" w:val="clear"/>
             <w:tcMar>
-              <w:left w:w="35" w:type="dxa"/>
+              <w:left w:w="19" w:type="dxa"/>
             </w:tcMar>
           </w:tcPr>
           <w:p>
@@ -410,7 +410,7 @@
             </w:tcBorders>
             <w:shd w:fill="auto" w:val="clear"/>
             <w:tcMar>
-              <w:left w:w="35" w:type="dxa"/>
+              <w:left w:w="19" w:type="dxa"/>
             </w:tcMar>
           </w:tcPr>
           <w:p>
@@ -443,7 +443,7 @@
             </w:tcBorders>
             <w:shd w:fill="auto" w:val="clear"/>
             <w:tcMar>
-              <w:left w:w="35" w:type="dxa"/>
+              <w:left w:w="19" w:type="dxa"/>
             </w:tcMar>
           </w:tcPr>
           <w:p>
@@ -472,7 +472,7 @@
             </w:tcBorders>
             <w:shd w:fill="auto" w:val="clear"/>
             <w:tcMar>
-              <w:left w:w="35" w:type="dxa"/>
+              <w:left w:w="19" w:type="dxa"/>
             </w:tcMar>
           </w:tcPr>
           <w:p>
@@ -501,7 +501,7 @@
             </w:tcBorders>
             <w:shd w:fill="auto" w:val="clear"/>
             <w:tcMar>
-              <w:left w:w="35" w:type="dxa"/>
+              <w:left w:w="19" w:type="dxa"/>
             </w:tcMar>
           </w:tcPr>
           <w:p>
@@ -530,7 +530,7 @@
             </w:tcBorders>
             <w:shd w:fill="auto" w:val="clear"/>
             <w:tcMar>
-              <w:left w:w="35" w:type="dxa"/>
+              <w:left w:w="19" w:type="dxa"/>
             </w:tcMar>
           </w:tcPr>
           <w:p>
@@ -562,7 +562,7 @@
             </w:tcBorders>
             <w:shd w:fill="auto" w:val="clear"/>
             <w:tcMar>
-              <w:left w:w="35" w:type="dxa"/>
+              <w:left w:w="19" w:type="dxa"/>
             </w:tcMar>
           </w:tcPr>
           <w:p>
@@ -590,7 +590,7 @@
             </w:tcBorders>
             <w:shd w:fill="auto" w:val="clear"/>
             <w:tcMar>
-              <w:left w:w="35" w:type="dxa"/>
+              <w:left w:w="19" w:type="dxa"/>
             </w:tcMar>
           </w:tcPr>
           <w:p>
@@ -618,7 +618,7 @@
             </w:tcBorders>
             <w:shd w:fill="auto" w:val="clear"/>
             <w:tcMar>
-              <w:left w:w="35" w:type="dxa"/>
+              <w:left w:w="19" w:type="dxa"/>
             </w:tcMar>
           </w:tcPr>
           <w:p>
@@ -646,7 +646,7 @@
             </w:tcBorders>
             <w:shd w:fill="auto" w:val="clear"/>
             <w:tcMar>
-              <w:left w:w="35" w:type="dxa"/>
+              <w:left w:w="19" w:type="dxa"/>
             </w:tcMar>
           </w:tcPr>
           <w:p>
@@ -677,7 +677,7 @@
             </w:tcBorders>
             <w:shd w:fill="auto" w:val="clear"/>
             <w:tcMar>
-              <w:left w:w="35" w:type="dxa"/>
+              <w:left w:w="19" w:type="dxa"/>
             </w:tcMar>
           </w:tcPr>
           <w:p>
@@ -705,7 +705,7 @@
             </w:tcBorders>
             <w:shd w:fill="auto" w:val="clear"/>
             <w:tcMar>
-              <w:left w:w="35" w:type="dxa"/>
+              <w:left w:w="19" w:type="dxa"/>
             </w:tcMar>
           </w:tcPr>
           <w:p>
@@ -733,7 +733,7 @@
             </w:tcBorders>
             <w:shd w:fill="auto" w:val="clear"/>
             <w:tcMar>
-              <w:left w:w="35" w:type="dxa"/>
+              <w:left w:w="19" w:type="dxa"/>
             </w:tcMar>
           </w:tcPr>
           <w:p>
@@ -761,7 +761,7 @@
             </w:tcBorders>
             <w:shd w:fill="auto" w:val="clear"/>
             <w:tcMar>
-              <w:left w:w="35" w:type="dxa"/>
+              <w:left w:w="19" w:type="dxa"/>
             </w:tcMar>
           </w:tcPr>
           <w:p>
@@ -1759,7 +1759,7 @@
           <mc:Choice Requires="wps">
             <w:drawing>
               <wp:inline distT="0" distB="0" distL="0" distR="0">
-                <wp:extent cx="4386580" cy="1828800"/>
+                <wp:extent cx="4387850" cy="1830070"/>
                 <wp:effectExtent l="0" t="0" r="0" b="0"/>
                 <wp:docPr id="1" name=""/>
                 <a:graphic xmlns:a="http://schemas.openxmlformats.org/drawingml/2006/main">
@@ -1769,7 +1769,7 @@
                       <wps:spPr>
                         <a:xfrm>
                           <a:off x="0" y="0"/>
-                          <a:ext cx="4385880" cy="1828080"/>
+                          <a:ext cx="4387320" cy="1829520"/>
                         </a:xfrm>
                         <a:prstGeom prst="rect">
                           <a:avLst/>
@@ -1878,7 +1878,7 @@
           </mc:Choice>
           <mc:Fallback>
             <w:pict>
-              <v:rect id="shape_0" stroked="f" style="position:absolute;margin-left:0pt;margin-top:0pt;width:345.3pt;height:143.9pt">
+              <v:rect id="shape_0" stroked="f" style="position:absolute;margin-left:0pt;margin-top:0pt;width:345.4pt;height:144pt">
                 <w10:wrap type="square"/>
                 <v:fill o:detectmouseclick="t" on="false"/>
                 <v:stroke color="#3465a4" joinstyle="round" endcap="flat"/>
@@ -2047,7 +2047,7 @@
           <mc:Choice Requires="wps">
             <w:drawing>
               <wp:inline distT="0" distB="0" distL="0" distR="0">
-                <wp:extent cx="4941570" cy="2165350"/>
+                <wp:extent cx="4942840" cy="2166620"/>
                 <wp:effectExtent l="0" t="0" r="0" b="0"/>
                 <wp:docPr id="5" name=""/>
                 <a:graphic xmlns:a="http://schemas.openxmlformats.org/drawingml/2006/main">
@@ -2057,7 +2057,7 @@
                       <wps:spPr>
                         <a:xfrm>
                           <a:off x="0" y="0"/>
-                          <a:ext cx="4941000" cy="2164680"/>
+                          <a:ext cx="4942080" cy="2166120"/>
                         </a:xfrm>
                         <a:prstGeom prst="rect">
                           <a:avLst/>
@@ -2166,7 +2166,7 @@
           </mc:Choice>
           <mc:Fallback>
             <w:pict>
-              <v:rect id="shape_0" stroked="f" style="position:absolute;margin-left:0pt;margin-top:0pt;width:389pt;height:170.4pt">
+              <v:rect id="shape_0" stroked="f" style="position:absolute;margin-left:0pt;margin-top:0pt;width:389.1pt;height:170.5pt">
                 <w10:wrap type="square"/>
                 <v:fill o:detectmouseclick="t" on="false"/>
                 <v:stroke color="#3465a4" joinstyle="round" endcap="flat"/>
@@ -2315,7 +2315,7 @@
           <mc:Choice Requires="wps">
             <w:drawing>
               <wp:inline distT="0" distB="0" distL="0" distR="0">
-                <wp:extent cx="4192905" cy="2096770"/>
+                <wp:extent cx="4194175" cy="2098040"/>
                 <wp:effectExtent l="0" t="0" r="0" b="0"/>
                 <wp:docPr id="9" name=""/>
                 <a:graphic xmlns:a="http://schemas.openxmlformats.org/drawingml/2006/main">
@@ -2325,7 +2325,7 @@
                       <wps:spPr>
                         <a:xfrm>
                           <a:off x="0" y="0"/>
-                          <a:ext cx="4192200" cy="2096280"/>
+                          <a:ext cx="4193640" cy="2097360"/>
                         </a:xfrm>
                         <a:prstGeom prst="rect">
                           <a:avLst/>
@@ -2434,7 +2434,7 @@
           </mc:Choice>
           <mc:Fallback>
             <w:pict>
-              <v:rect id="shape_0" stroked="f" style="position:absolute;margin-left:0pt;margin-top:0pt;width:330.05pt;height:165pt">
+              <v:rect id="shape_0" stroked="f" style="position:absolute;margin-left:0pt;margin-top:0pt;width:330.15pt;height:165.1pt">
                 <w10:wrap type="square"/>
                 <v:fill o:detectmouseclick="t" on="false"/>
                 <v:stroke color="#3465a4" joinstyle="round" endcap="flat"/>
@@ -2578,7 +2578,7 @@
           <mc:Choice Requires="wps">
             <w:drawing>
               <wp:inline distT="0" distB="0" distL="0" distR="0">
-                <wp:extent cx="5490210" cy="3681730"/>
+                <wp:extent cx="5491480" cy="3683000"/>
                 <wp:effectExtent l="0" t="0" r="0" b="0"/>
                 <wp:docPr id="13" name=""/>
                 <a:graphic xmlns:a="http://schemas.openxmlformats.org/drawingml/2006/main">
@@ -2588,7 +2588,7 @@
                       <wps:spPr>
                         <a:xfrm>
                           <a:off x="0" y="0"/>
-                          <a:ext cx="5489640" cy="3681000"/>
+                          <a:ext cx="5490720" cy="3682440"/>
                         </a:xfrm>
                         <a:prstGeom prst="rect">
                           <a:avLst/>
@@ -2697,7 +2697,7 @@
           </mc:Choice>
           <mc:Fallback>
             <w:pict>
-              <v:rect id="shape_0" stroked="f" style="position:absolute;margin-left:0pt;margin-top:0pt;width:432.2pt;height:289.8pt">
+              <v:rect id="shape_0" stroked="f" style="position:absolute;margin-left:0pt;margin-top:0pt;width:432.3pt;height:289.9pt">
                 <w10:wrap type="square"/>
                 <v:fill o:detectmouseclick="t" on="false"/>
                 <v:stroke color="#3465a4" joinstyle="round" endcap="flat"/>
@@ -2816,7 +2816,7 @@
           <mc:Choice Requires="wps">
             <w:drawing>
               <wp:inline distT="0" distB="0" distL="0" distR="0">
-                <wp:extent cx="4248150" cy="2099945"/>
+                <wp:extent cx="4249420" cy="2101215"/>
                 <wp:effectExtent l="0" t="0" r="0" b="0"/>
                 <wp:docPr id="17" name=""/>
                 <a:graphic xmlns:a="http://schemas.openxmlformats.org/drawingml/2006/main">
@@ -2826,7 +2826,7 @@
                       <wps:spPr>
                         <a:xfrm>
                           <a:off x="0" y="0"/>
-                          <a:ext cx="4247640" cy="2099160"/>
+                          <a:ext cx="4248720" cy="2100600"/>
                         </a:xfrm>
                         <a:prstGeom prst="rect">
                           <a:avLst/>
@@ -2935,7 +2935,7 @@
           </mc:Choice>
           <mc:Fallback>
             <w:pict>
-              <v:rect id="shape_0" stroked="f" style="position:absolute;margin-left:0pt;margin-top:0pt;width:334.4pt;height:165.25pt">
+              <v:rect id="shape_0" stroked="f" style="position:absolute;margin-left:0pt;margin-top:0pt;width:334.5pt;height:165.35pt">
                 <w10:wrap type="square"/>
                 <v:fill o:detectmouseclick="t" on="false"/>
                 <v:stroke color="#3465a4" joinstyle="round" endcap="flat"/>
@@ -3178,7 +3178,7 @@
           <mc:Choice Requires="wps">
             <w:drawing>
               <wp:inline distT="0" distB="0" distL="0" distR="0">
-                <wp:extent cx="3757295" cy="3168650"/>
+                <wp:extent cx="3758565" cy="3169920"/>
                 <wp:effectExtent l="0" t="0" r="0" b="0"/>
                 <wp:docPr id="21" name=""/>
                 <a:graphic xmlns:a="http://schemas.openxmlformats.org/drawingml/2006/main">
@@ -3188,7 +3188,7 @@
                       <wps:spPr>
                         <a:xfrm>
                           <a:off x="0" y="0"/>
-                          <a:ext cx="3756600" cy="3168000"/>
+                          <a:ext cx="3758040" cy="3169440"/>
                         </a:xfrm>
                         <a:prstGeom prst="rect">
                           <a:avLst/>
@@ -3297,7 +3297,7 @@
           </mc:Choice>
           <mc:Fallback>
             <w:pict>
-              <v:rect id="shape_0" stroked="f" style="position:absolute;margin-left:0pt;margin-top:0pt;width:295.75pt;height:249.4pt">
+              <v:rect id="shape_0" stroked="f" style="position:absolute;margin-left:0pt;margin-top:0pt;width:295.85pt;height:249.5pt">
                 <w10:wrap type="square"/>
                 <v:fill o:detectmouseclick="t" on="false"/>
                 <v:stroke color="#3465a4" joinstyle="round" endcap="flat"/>
@@ -3405,7 +3405,7 @@
           <mc:Choice Requires="wps">
             <w:drawing>
               <wp:inline distT="0" distB="0" distL="0" distR="0">
-                <wp:extent cx="4342130" cy="2529205"/>
+                <wp:extent cx="4343400" cy="2530475"/>
                 <wp:effectExtent l="0" t="0" r="0" b="0"/>
                 <wp:docPr id="25" name=""/>
                 <a:graphic xmlns:a="http://schemas.openxmlformats.org/drawingml/2006/main">
@@ -3415,7 +3415,7 @@
                       <wps:spPr>
                         <a:xfrm>
                           <a:off x="0" y="0"/>
-                          <a:ext cx="4341600" cy="2528640"/>
+                          <a:ext cx="4342680" cy="2529720"/>
                         </a:xfrm>
                         <a:prstGeom prst="rect">
                           <a:avLst/>
@@ -3524,7 +3524,7 @@
           </mc:Choice>
           <mc:Fallback>
             <w:pict>
-              <v:rect id="shape_0" stroked="f" style="position:absolute;margin-left:0pt;margin-top:0pt;width:341.8pt;height:199.05pt">
+              <v:rect id="shape_0" stroked="f" style="position:absolute;margin-left:0pt;margin-top:0pt;width:341.9pt;height:199.15pt">
                 <w10:wrap type="square"/>
                 <v:fill o:detectmouseclick="t" on="false"/>
                 <v:stroke color="#3465a4" joinstyle="round" endcap="flat"/>
@@ -3673,7 +3673,7 @@
           <mc:Choice Requires="wps">
             <w:drawing>
               <wp:inline distT="0" distB="0" distL="0" distR="0">
-                <wp:extent cx="2914015" cy="2363470"/>
+                <wp:extent cx="2915285" cy="2364740"/>
                 <wp:effectExtent l="0" t="0" r="0" b="0"/>
                 <wp:docPr id="29" name=""/>
                 <a:graphic xmlns:a="http://schemas.openxmlformats.org/drawingml/2006/main">
@@ -3683,7 +3683,7 @@
                       <wps:spPr>
                         <a:xfrm>
                           <a:off x="0" y="0"/>
-                          <a:ext cx="2913480" cy="2362680"/>
+                          <a:ext cx="2914560" cy="2364120"/>
                         </a:xfrm>
                         <a:prstGeom prst="rect">
                           <a:avLst/>
@@ -3792,7 +3792,7 @@
           </mc:Choice>
           <mc:Fallback>
             <w:pict>
-              <v:rect id="shape_0" stroked="f" style="position:absolute;margin-left:0pt;margin-top:0pt;width:229.35pt;height:186pt">
+              <v:rect id="shape_0" stroked="f" style="position:absolute;margin-left:0pt;margin-top:0pt;width:229.45pt;height:186.1pt">
                 <w10:wrap type="square"/>
                 <v:fill o:detectmouseclick="t" on="false"/>
                 <v:stroke color="#3465a4" joinstyle="round" endcap="flat"/>
@@ -3896,7 +3896,7 @@
           <mc:Choice Requires="wps">
             <w:drawing>
               <wp:inline distT="0" distB="0" distL="0" distR="0">
-                <wp:extent cx="3772535" cy="1952625"/>
+                <wp:extent cx="3773805" cy="1953895"/>
                 <wp:effectExtent l="0" t="0" r="0" b="0"/>
                 <wp:docPr id="33" name=""/>
                 <a:graphic xmlns:a="http://schemas.openxmlformats.org/drawingml/2006/main">
@@ -3906,7 +3906,7 @@
                       <wps:spPr>
                         <a:xfrm>
                           <a:off x="0" y="0"/>
-                          <a:ext cx="3772080" cy="1951920"/>
+                          <a:ext cx="3773160" cy="1953360"/>
                         </a:xfrm>
                         <a:prstGeom prst="rect">
                           <a:avLst/>
@@ -4014,7 +4014,7 @@
           </mc:Choice>
           <mc:Fallback>
             <w:pict>
-              <v:rect id="shape_0" stroked="f" style="position:absolute;margin-left:0pt;margin-top:0pt;width:296.95pt;height:153.65pt">
+              <v:rect id="shape_0" stroked="f" style="position:absolute;margin-left:0pt;margin-top:0pt;width:297.05pt;height:153.75pt">
                 <w10:wrap type="square"/>
                 <v:fill o:detectmouseclick="t" on="false"/>
                 <v:stroke color="#3465a4" joinstyle="round" endcap="flat"/>
@@ -4153,7 +4153,7 @@
           <mc:Choice Requires="wps">
             <w:drawing>
               <wp:inline distT="0" distB="0" distL="0" distR="0">
-                <wp:extent cx="5495925" cy="4277360"/>
+                <wp:extent cx="5497195" cy="4278630"/>
                 <wp:effectExtent l="0" t="0" r="0" b="0"/>
                 <wp:docPr id="37" name=""/>
                 <a:graphic xmlns:a="http://schemas.openxmlformats.org/drawingml/2006/main">
@@ -4163,7 +4163,7 @@
                       <wps:spPr>
                         <a:xfrm>
                           <a:off x="0" y="0"/>
-                          <a:ext cx="5495400" cy="4276800"/>
+                          <a:ext cx="5496480" cy="4277880"/>
                         </a:xfrm>
                         <a:prstGeom prst="rect">
                           <a:avLst/>
@@ -4272,7 +4272,7 @@
           </mc:Choice>
           <mc:Fallback>
             <w:pict>
-              <v:rect id="shape_0" stroked="f" style="position:absolute;margin-left:0pt;margin-top:0pt;width:432.65pt;height:336.7pt">
+              <v:rect id="shape_0" stroked="f" style="position:absolute;margin-left:0pt;margin-top:0pt;width:432.75pt;height:336.8pt">
                 <w10:wrap type="square"/>
                 <v:fill o:detectmouseclick="t" on="false"/>
                 <v:stroke color="#3465a4" joinstyle="round" endcap="flat"/>
@@ -4424,7 +4424,7 @@
           <mc:Choice Requires="wps">
             <w:drawing>
               <wp:inline distT="0" distB="0" distL="0" distR="0">
-                <wp:extent cx="2102485" cy="1959610"/>
+                <wp:extent cx="2103755" cy="1960880"/>
                 <wp:effectExtent l="0" t="0" r="0" b="0"/>
                 <wp:docPr id="41" name=""/>
                 <a:graphic xmlns:a="http://schemas.openxmlformats.org/drawingml/2006/main">
@@ -4434,7 +4434,7 @@
                       <wps:spPr>
                         <a:xfrm>
                           <a:off x="0" y="0"/>
-                          <a:ext cx="2101680" cy="1959120"/>
+                          <a:ext cx="2103120" cy="1960200"/>
                         </a:xfrm>
                         <a:prstGeom prst="rect">
                           <a:avLst/>
@@ -4543,7 +4543,7 @@
           </mc:Choice>
           <mc:Fallback>
             <w:pict>
-              <v:rect id="shape_0" stroked="f" style="position:absolute;margin-left:0pt;margin-top:0pt;width:165.45pt;height:154.2pt">
+              <v:rect id="shape_0" stroked="f" style="position:absolute;margin-left:0pt;margin-top:0pt;width:165.55pt;height:154.3pt">
                 <w10:wrap type="square"/>
                 <v:fill o:detectmouseclick="t" on="false"/>
                 <v:stroke color="#3465a4" joinstyle="round" endcap="flat"/>
@@ -4644,7 +4644,7 @@
           <mc:Choice Requires="wps">
             <w:drawing>
               <wp:inline distT="0" distB="0" distL="0" distR="0">
-                <wp:extent cx="1946275" cy="2007235"/>
+                <wp:extent cx="1947545" cy="2008505"/>
                 <wp:effectExtent l="0" t="0" r="0" b="0"/>
                 <wp:docPr id="45" name=""/>
                 <a:graphic xmlns:a="http://schemas.openxmlformats.org/drawingml/2006/main">
@@ -4654,7 +4654,7 @@
                       <wps:spPr>
                         <a:xfrm>
                           <a:off x="0" y="0"/>
-                          <a:ext cx="1945800" cy="2006640"/>
+                          <a:ext cx="1946880" cy="2007720"/>
                         </a:xfrm>
                         <a:prstGeom prst="rect">
                           <a:avLst/>
@@ -4763,7 +4763,7 @@
           </mc:Choice>
           <mc:Fallback>
             <w:pict>
-              <v:rect id="shape_0" stroked="f" style="position:absolute;margin-left:0pt;margin-top:0pt;width:153.15pt;height:157.95pt">
+              <v:rect id="shape_0" stroked="f" style="position:absolute;margin-left:0pt;margin-top:0pt;width:153.25pt;height:158.05pt">
                 <w10:wrap type="square"/>
                 <v:fill o:detectmouseclick="t" on="false"/>
                 <v:stroke color="#3465a4" joinstyle="round" endcap="flat"/>
@@ -4862,31 +4862,37 @@
         <w:rPr/>
       </w:pPr>
       <w:r>
-        <w:rPr>
-          <w:i w:val="false"/>
-          <w:iCs w:val="false"/>
-          <w:color w:val="000000"/>
-        </w:rPr>
-      </w:r>
-      <w:r>
+        <w:rPr/>
         <mc:AlternateContent>
           <mc:Choice Requires="wps">
             <w:drawing>
               <wp:inline distT="0" distB="0" distL="0" distR="0">
-                <wp:extent cx="5172075" cy="2360930"/>
+                <wp:extent cx="5173345" cy="2458085"/>
                 <wp:effectExtent l="0" t="0" r="0" b="0"/>
-                <wp:docPr id="49" name="Frame13"/>
+                <wp:docPr id="49" name=""/>
                 <a:graphic xmlns:a="http://schemas.openxmlformats.org/drawingml/2006/main">
                   <a:graphicData uri="http://schemas.microsoft.com/office/word/2010/wordprocessingShape">
                     <wps:wsp>
-                      <wps:cNvSpPr txBox="1"/>
+                      <wps:cNvSpPr/>
                       <wps:spPr>
                         <a:xfrm>
                           <a:off x="0" y="0"/>
-                          <a:ext cx="5172075" cy="2360930"/>
+                          <a:ext cx="5172840" cy="2457360"/>
                         </a:xfrm>
-                        <a:prstGeom prst="rect"/>
+                        <a:prstGeom prst="rect">
+                          <a:avLst/>
+                        </a:prstGeom>
+                        <a:noFill/>
+                        <a:ln>
+                          <a:noFill/>
+                        </a:ln>
                       </wps:spPr>
+                      <wps:style>
+                        <a:lnRef idx="0"/>
+                        <a:fillRef idx="0"/>
+                        <a:effectRef idx="0"/>
+                        <a:fontRef idx="minor"/>
+                      </wps:style>
                       <wps:txbx>
                         <w:txbxContent>
                           <w:p>
@@ -4901,7 +4907,7 @@
                                 <wp:inline distT="0" distB="0" distL="0" distR="0">
                                   <wp:extent cx="5172075" cy="2076450"/>
                                   <wp:effectExtent l="0" t="0" r="0" b="0"/>
-                                  <wp:docPr id="50" name="Image13" descr=""/>
+                                  <wp:docPr id="51" name="Image13" descr=""/>
                                   <wp:cNvGraphicFramePr>
                                     <a:graphicFrameLocks xmlns:a="http://schemas.openxmlformats.org/drawingml/2006/main" noChangeAspect="1"/>
                                   </wp:cNvGraphicFramePr>
@@ -4909,7 +4915,7 @@
                                     <a:graphicData uri="http://schemas.openxmlformats.org/drawingml/2006/picture">
                                       <pic:pic xmlns:pic="http://schemas.openxmlformats.org/drawingml/2006/picture">
                                         <pic:nvPicPr>
-                                          <pic:cNvPr id="50" name="Image13" descr=""/>
+                                          <pic:cNvPr id="51" name="Image13" descr=""/>
                                           <pic:cNvPicPr>
                                             <a:picLocks noChangeAspect="1" noChangeArrowheads="1"/>
                                           </pic:cNvPicPr>
@@ -4968,7 +4974,7 @@
                           </w:p>
                         </w:txbxContent>
                       </wps:txbx>
-                      <wps:bodyPr anchor="t" lIns="0" tIns="0" rIns="0" bIns="0">
+                      <wps:bodyPr lIns="90000" rIns="90000" tIns="45000" bIns="45000">
                         <a:noAutofit/>
                       </wps:bodyPr>
                     </wps:wsp>
@@ -4979,8 +4985,11 @@
           </mc:Choice>
           <mc:Fallback>
             <w:pict>
-              <v:rect style="position:absolute;rotation:0;width:407.25pt;height:185.9pt;mso-wrap-distance-left:0pt;mso-wrap-distance-right:0pt;mso-wrap-distance-top:0pt;mso-wrap-distance-bottom:0pt;margin-top:-185.9pt;mso-position-vertical:top;mso-position-vertical-relative:text;margin-left:30.4pt;mso-position-horizontal:center;mso-position-horizontal-relative:text">
-                <v:textbox inset="0in,0in,0in,0in">
+              <v:rect id="shape_0" stroked="f" style="position:absolute;margin-left:0pt;margin-top:0pt;width:407.25pt;height:193.45pt">
+                <w10:wrap type="square"/>
+                <v:fill o:detectmouseclick="t" on="false"/>
+                <v:stroke color="#3465a4" joinstyle="round" endcap="flat"/>
+                <v:textbox>
                   <w:txbxContent>
                     <w:p>
                       <w:pPr>
@@ -4994,7 +5003,7 @@
                           <wp:inline distT="0" distB="0" distL="0" distR="0">
                             <wp:extent cx="5172075" cy="2076450"/>
                             <wp:effectExtent l="0" t="0" r="0" b="0"/>
-                            <wp:docPr id="51" name="Image13" descr=""/>
+                            <wp:docPr id="52" name="Image13" descr=""/>
                             <wp:cNvGraphicFramePr>
                               <a:graphicFrameLocks xmlns:a="http://schemas.openxmlformats.org/drawingml/2006/main" noChangeAspect="1"/>
                             </wp:cNvGraphicFramePr>
@@ -5002,7 +5011,7 @@
                               <a:graphicData uri="http://schemas.openxmlformats.org/drawingml/2006/picture">
                                 <pic:pic xmlns:pic="http://schemas.openxmlformats.org/drawingml/2006/picture">
                                   <pic:nvPicPr>
-                                    <pic:cNvPr id="51" name="Image13" descr=""/>
+                                    <pic:cNvPr id="52" name="Image13" descr=""/>
                                     <pic:cNvPicPr>
                                       <a:picLocks noChangeAspect="1" noChangeArrowheads="1"/>
                                     </pic:cNvPicPr>
@@ -5061,7 +5070,6 @@
                     </w:p>
                   </w:txbxContent>
                 </v:textbox>
-                <w10:wrap type="square" side="largest"/>
               </v:rect>
             </w:pict>
           </mc:Fallback>
@@ -5206,19 +5214,19 @@
         <w:pStyle w:val="Normal"/>
         <w:ind w:left="720" w:hanging="0"/>
         <w:rPr>
-          <w:b/>
-          <w:b/>
-          <w:i/>
-          <w:i/>
-          <w:color w:val="943634" w:themeColor="accent2" w:themeShade="bf"/>
-        </w:rPr>
-      </w:pPr>
-      <w:r>
-        <w:rPr>
-          <w:i/>
-          <w:color w:val="943634" w:themeColor="accent2" w:themeShade="bf"/>
-        </w:rPr>
-        <w:t>[Refine the architectural design: conceptual architecture, package design (consider package design principles), component and deployment diagrams. Motivate the changes that have been made.]</w:t>
+          <w:i w:val="false"/>
+          <w:i w:val="false"/>
+          <w:iCs w:val="false"/>
+          <w:color w:val="000000"/>
+        </w:rPr>
+      </w:pPr>
+      <w:r>
+        <w:rPr>
+          <w:i w:val="false"/>
+          <w:iCs w:val="false"/>
+          <w:color w:val="000000" w:themeShade="bf"/>
+        </w:rPr>
+        <w:t>The architecture is according to the planned: client-server with a three layer architecture. The three layers are the UI, the business and the DAO layer. The UI layer is based on an MVC architecture. The Model is common on the client and server side, it being composed of the Alert, AlertList, User, Like classes. The View and Controller are exclusively found on the client side. They always come in pairs: an xml layout (view) file with a java activity (controller) file. The business layer is common between the client and the server. Transmitting the data between the client and the server is done by sending strings composed of commands and information, for example, for the list of alerts, the server sends an AlertList object serialized using gson to the client, then the client deserializes it and assigns it to the ListView on the Android layout. The data access layer can be found only on the server side and it is implemented using the jdbc API for MySQL, subsequently the database management system for storing the necessary data is also MySQL.</w:t>
       </w:r>
     </w:p>
     <w:p>
@@ -5233,8 +5241,6 @@
           <w:rFonts w:ascii="Times New Roman" w:hAnsi="Times New Roman"/>
         </w:rPr>
       </w:pPr>
-      <w:bookmarkStart w:id="16" w:name="_Toc285793969"/>
-      <w:bookmarkEnd w:id="16"/>
       <w:r>
         <w:rPr>
           <w:rFonts w:ascii="Times New Roman" w:hAnsi="Times New Roman"/>
@@ -5244,53 +5250,13 @@
     </w:p>
     <w:p>
       <w:pPr>
-        <w:pStyle w:val="Heading2"/>
-        <w:numPr>
-          <w:ilvl w:val="0"/>
-          <w:numId w:val="0"/>
-        </w:numPr>
-        <w:ind w:left="720" w:hanging="720"/>
-        <w:rPr/>
-      </w:pPr>
-      <w:bookmarkStart w:id="17" w:name="_Toc285725326"/>
-      <w:bookmarkStart w:id="18" w:name="_Toc285725569"/>
-      <w:bookmarkStart w:id="19" w:name="_Toc285793970"/>
-      <w:bookmarkEnd w:id="17"/>
-      <w:bookmarkEnd w:id="18"/>
-      <w:bookmarkEnd w:id="19"/>
-      <w:r>
-        <w:rPr>
-          <w:rFonts w:ascii="Times New Roman" w:hAnsi="Times New Roman"/>
-          <w:b w:val="false"/>
-          <w:i/>
-          <w:color w:val="943634"/>
-        </w:rPr>
-        <w:t>[Refine the UML class diagram by applying class design principles and GRASP; motivate your choices. Deliver the updated class diagrams.]</w:t>
-      </w:r>
-    </w:p>
-    <w:p>
-      <w:pPr>
         <w:pStyle w:val="Normal"/>
-        <w:numPr>
-          <w:ilvl w:val="0"/>
-          <w:numId w:val="0"/>
-        </w:numPr>
-        <w:ind w:left="720" w:hanging="720"/>
-        <w:rPr>
-          <w:rFonts w:ascii="Times New Roman" w:hAnsi="Times New Roman"/>
-          <w:b w:val="false"/>
-          <w:b w:val="false"/>
-          <w:i/>
-          <w:i/>
-          <w:color w:val="943634"/>
-        </w:rPr>
-      </w:pPr>
-      <w:r>
-        <w:rPr>
-          <w:b w:val="false"/>
-          <w:i/>
-          <w:color w:val="943634"/>
-        </w:rPr>
+        <w:ind w:left="720" w:hanging="0"/>
+        <w:rPr/>
+      </w:pPr>
+      <w:r>
+        <w:rPr/>
+        <w:t>The class diagram is more or less the same, it shows the architectural composition of the app: three tier, with the UI being an MVC and exclusively on the client, the DAO being exclusively on the server and the model from the MVC and the business layer being common.</w:t>
       </w:r>
     </w:p>
     <w:p>
@@ -5301,31 +5267,15 @@
           <w:numId w:val="3"/>
         </w:numPr>
         <w:ind w:left="709" w:hanging="709"/>
+        <w:rPr/>
+      </w:pPr>
+      <w:bookmarkStart w:id="16" w:name="_Toc285793971"/>
+      <w:bookmarkEnd w:id="16"/>
+      <w:r>
         <w:rPr>
           <w:rFonts w:ascii="Times New Roman" w:hAnsi="Times New Roman"/>
         </w:rPr>
-      </w:pPr>
-      <w:bookmarkStart w:id="20" w:name="_Toc285793971"/>
-      <w:bookmarkEnd w:id="20"/>
-      <w:r>
-        <w:rPr>
-          <w:rFonts w:ascii="Times New Roman" w:hAnsi="Times New Roman"/>
-        </w:rPr>
         <w:t>Construction and Transition</w:t>
-      </w:r>
-    </w:p>
-    <w:p>
-      <w:pPr>
-        <w:pStyle w:val="Normal"/>
-        <w:ind w:firstLine="720"/>
-        <w:rPr>
-          <w:color w:val="943634"/>
-        </w:rPr>
-      </w:pPr>
-      <w:r>
-        <w:rPr>
-          <w:color w:val="943634"/>
-        </w:rPr>
       </w:r>
     </w:p>
     <w:p>
@@ -5340,8 +5290,8 @@
           <w:rFonts w:ascii="Times New Roman" w:hAnsi="Times New Roman"/>
         </w:rPr>
       </w:pPr>
-      <w:bookmarkStart w:id="21" w:name="_Toc285793972"/>
-      <w:bookmarkEnd w:id="21"/>
+      <w:bookmarkStart w:id="17" w:name="_Toc285793972"/>
+      <w:bookmarkEnd w:id="17"/>
       <w:r>
         <w:rPr>
           <w:rFonts w:ascii="Times New Roman" w:hAnsi="Times New Roman"/>
@@ -5354,17 +5304,19 @@
         <w:pStyle w:val="Normal"/>
         <w:ind w:firstLine="720"/>
         <w:rPr>
-          <w:i/>
-          <w:i/>
-          <w:color w:val="943634"/>
-        </w:rPr>
-      </w:pPr>
-      <w:r>
-        <w:rPr>
-          <w:i/>
-          <w:color w:val="943634"/>
-        </w:rPr>
-        <w:t>[Describe how you applied integration testing and present the associated test case scenarios.]</w:t>
+          <w:i w:val="false"/>
+          <w:i w:val="false"/>
+          <w:iCs w:val="false"/>
+          <w:color w:val="000000"/>
+        </w:rPr>
+      </w:pPr>
+      <w:r>
+        <w:rPr>
+          <w:i w:val="false"/>
+          <w:iCs w:val="false"/>
+          <w:color w:val="000000"/>
+        </w:rPr>
+        <w:t>As of writing this document there are no unit tests implemented.</w:t>
       </w:r>
     </w:p>
     <w:p>
@@ -5379,8 +5331,8 @@
           <w:rFonts w:ascii="Times New Roman" w:hAnsi="Times New Roman"/>
         </w:rPr>
       </w:pPr>
-      <w:bookmarkStart w:id="22" w:name="_Toc285793973"/>
-      <w:bookmarkEnd w:id="22"/>
+      <w:bookmarkStart w:id="18" w:name="_Toc285793973"/>
+      <w:bookmarkEnd w:id="18"/>
       <w:r>
         <w:rPr>
           <w:rFonts w:ascii="Times New Roman" w:hAnsi="Times New Roman"/>
@@ -5393,17 +5345,19 @@
         <w:pStyle w:val="Normal"/>
         <w:ind w:firstLine="720"/>
         <w:rPr>
-          <w:i/>
-          <w:i/>
-          <w:color w:val="943634"/>
-        </w:rPr>
-      </w:pPr>
-      <w:r>
-        <w:rPr>
-          <w:i/>
-          <w:color w:val="943634"/>
-        </w:rPr>
-        <w:t>[Present future improvements for the system]</w:t>
+          <w:i w:val="false"/>
+          <w:i w:val="false"/>
+          <w:iCs w:val="false"/>
+          <w:color w:val="000000"/>
+        </w:rPr>
+      </w:pPr>
+      <w:r>
+        <w:rPr>
+          <w:i w:val="false"/>
+          <w:iCs w:val="false"/>
+          <w:color w:val="000000"/>
+        </w:rPr>
+        <w:t>Future improvements can include: unit tests; converting the client connection to something else than an AsyncTask, which is supposed to be a -short- background task, thus enabling the full functionality of every section of the app, without creating a new client connection for every task to be performed; enlarging the set of commands to cover the full proposed functionality set of the application; modifying the UI layer to work with the full power of the Android platform (fragments); converting the DAO API to Hibernate (eventually, not really but meh).</w:t>
       </w:r>
     </w:p>
     <w:p>
@@ -5435,8 +5389,8 @@
           <w:rFonts w:ascii="Times New Roman" w:hAnsi="Times New Roman"/>
         </w:rPr>
       </w:pPr>
-      <w:bookmarkStart w:id="23" w:name="_Toc285793974"/>
-      <w:bookmarkEnd w:id="23"/>
+      <w:bookmarkStart w:id="19" w:name="_Toc285793974"/>
+      <w:bookmarkEnd w:id="19"/>
       <w:r>
         <w:rPr>
           <w:rFonts w:ascii="Times New Roman" w:hAnsi="Times New Roman"/>
@@ -5449,18 +5403,35 @@
         <w:pStyle w:val="Normal"/>
         <w:rPr/>
       </w:pPr>
-      <w:r>
-        <w:rPr/>
+      <w:hyperlink r:id="rId15">
+        <w:r>
+          <w:rPr>
+            <w:rStyle w:val="InternetLink"/>
+          </w:rPr>
+          <w:t>https://stackoverflow.com/</w:t>
+        </w:r>
+      </w:hyperlink>
+      <w:r>
+        <w:rPr/>
+        <w:t>*</w:t>
       </w:r>
     </w:p>
     <w:p>
       <w:pPr>
         <w:pStyle w:val="Normal"/>
-        <w:ind w:left="720" w:hanging="0"/>
-        <w:rPr/>
-      </w:pPr>
-      <w:r>
-        <w:rPr/>
+        <w:rPr/>
+      </w:pPr>
+      <w:hyperlink r:id="rId16">
+        <w:r>
+          <w:rPr>
+            <w:rStyle w:val="InternetLink"/>
+          </w:rPr>
+          <w:t>https://developer.android.com/</w:t>
+        </w:r>
+      </w:hyperlink>
+      <w:r>
+        <w:rPr/>
+        <w:t>*</w:t>
       </w:r>
     </w:p>
     <w:p>
@@ -5468,13 +5439,33 @@
         <w:pStyle w:val="Normal"/>
         <w:rPr/>
       </w:pPr>
-      <w:r>
-        <w:rPr/>
-      </w:r>
+      <w:hyperlink r:id="rId17">
+        <w:r>
+          <w:rPr>
+            <w:rStyle w:val="InternetLink"/>
+          </w:rPr>
+          <w:t>https://github.com/buzea/SoftwareDesign2018</w:t>
+        </w:r>
+      </w:hyperlink>
+    </w:p>
+    <w:p>
+      <w:pPr>
+        <w:pStyle w:val="Normal"/>
+        <w:rPr/>
+      </w:pPr>
+      <w:hyperlink r:id="rId18">
+        <w:r>
+          <w:rPr>
+            <w:rStyle w:val="InternetLink"/>
+            <w:color w:val="000000"/>
+          </w:rPr>
+          <w:t>https://martinfowler.com/eaaCatalog/transactionScript.html</w:t>
+        </w:r>
+      </w:hyperlink>
     </w:p>
     <w:sectPr>
-      <w:headerReference w:type="default" r:id="rId15"/>
-      <w:footerReference w:type="default" r:id="rId16"/>
+      <w:headerReference w:type="default" r:id="rId19"/>
+      <w:footerReference w:type="default" r:id="rId20"/>
       <w:type w:val="nextPage"/>
       <w:pgSz w:w="12240" w:h="15840"/>
       <w:pgMar w:left="1440" w:right="1440" w:header="720" w:top="1440" w:footer="720" w:bottom="1440" w:gutter="0"/>
@@ -5571,7 +5562,7 @@
             <w:fldChar w:fldCharType="separate"/>
           </w:r>
           <w:r>
-            <w:t>9</w:t>
+            <w:t>10</w:t>
           </w:r>
           <w:r>
             <w:fldChar w:fldCharType="end"/>
@@ -5595,7 +5586,7 @@
             <w:fldChar w:fldCharType="separate"/>
           </w:r>
           <w:r>
-            <w:t>9</w:t>
+            <w:t>10</w:t>
           </w:r>
           <w:r>
             <w:fldChar w:fldCharType="end"/>
@@ -5622,7 +5613,7 @@
     <w:tblPr>
       <w:tblW w:w="9558" w:type="dxa"/>
       <w:jc w:val="left"/>
-      <w:tblInd w:w="-68" w:type="dxa"/>
+      <w:tblInd w:w="-84" w:type="dxa"/>
       <w:tblBorders>
         <w:top w:val="single" w:sz="6" w:space="0" w:color="00000A"/>
         <w:left w:val="single" w:sz="6" w:space="0" w:color="00000A"/>
@@ -5633,7 +5624,7 @@
       </w:tblBorders>
       <w:tblCellMar>
         <w:top w:w="0" w:type="dxa"/>
-        <w:left w:w="35" w:type="dxa"/>
+        <w:left w:w="19" w:type="dxa"/>
         <w:bottom w:w="0" w:type="dxa"/>
         <w:right w:w="108" w:type="dxa"/>
       </w:tblCellMar>
@@ -5658,7 +5649,7 @@
           </w:tcBorders>
           <w:shd w:fill="auto" w:val="clear"/>
           <w:tcMar>
-            <w:left w:w="35" w:type="dxa"/>
+            <w:left w:w="19" w:type="dxa"/>
           </w:tcMar>
         </w:tcPr>
         <w:p>
@@ -5685,7 +5676,7 @@
           </w:tcBorders>
           <w:shd w:fill="auto" w:val="clear"/>
           <w:tcMar>
-            <w:left w:w="35" w:type="dxa"/>
+            <w:left w:w="19" w:type="dxa"/>
           </w:tcMar>
         </w:tcPr>
         <w:p>
@@ -5724,7 +5715,7 @@
           </w:tcBorders>
           <w:shd w:fill="auto" w:val="clear"/>
           <w:tcMar>
-            <w:left w:w="35" w:type="dxa"/>
+            <w:left w:w="19" w:type="dxa"/>
           </w:tcMar>
         </w:tcPr>
         <w:p>
@@ -5751,7 +5742,7 @@
           </w:tcBorders>
           <w:shd w:fill="auto" w:val="clear"/>
           <w:tcMar>
-            <w:left w:w="35" w:type="dxa"/>
+            <w:left w:w="19" w:type="dxa"/>
           </w:tcMar>
         </w:tcPr>
         <w:p>
@@ -5786,7 +5777,7 @@
           </w:tcBorders>
           <w:shd w:fill="auto" w:val="clear"/>
           <w:tcMar>
-            <w:left w:w="35" w:type="dxa"/>
+            <w:left w:w="19" w:type="dxa"/>
           </w:tcMar>
         </w:tcPr>
         <w:p>
@@ -6925,6 +6916,14 @@
     <w:qFormat/>
     <w:rPr/>
   </w:style>
+  <w:style w:type="character" w:styleId="InternetLink">
+    <w:name w:val="Internet Link"/>
+    <w:rPr>
+      <w:color w:val="000080"/>
+      <w:u w:val="single"/>
+      <w:lang w:val="zxx" w:eastAsia="zxx" w:bidi="zxx"/>
+    </w:rPr>
+  </w:style>
   <w:style w:type="paragraph" w:styleId="Heading">
     <w:name w:val="Heading"/>
     <w:basedOn w:val="Normal"/>
@@ -7129,6 +7128,13 @@
   <w:style w:type="paragraph" w:styleId="FrameContents">
     <w:name w:val="Frame Contents"/>
     <w:basedOn w:val="Normal"/>
+    <w:qFormat/>
+    <w:pPr/>
+    <w:rPr/>
+  </w:style>
+  <w:style w:type="paragraph" w:styleId="Heading10">
+    <w:name w:val="Heading 10"/>
+    <w:basedOn w:val="Heading"/>
     <w:qFormat/>
     <w:pPr/>
     <w:rPr/>

</xml_diff>

<commit_message>
Add final class diagram + finish doc
</commit_message>
<xml_diff>
--- a/Documentation/Project_Analysis_and_Design_Document.docx
+++ b/Documentation/Project_Analysis_and_Design_Document.docx
@@ -150,7 +150,7 @@
       <w:tblPr>
         <w:tblW w:w="9504" w:type="dxa"/>
         <w:jc w:val="left"/>
-        <w:tblInd w:w="-84" w:type="dxa"/>
+        <w:tblInd w:w="-92" w:type="dxa"/>
         <w:tblBorders>
           <w:top w:val="single" w:sz="6" w:space="0" w:color="00000A"/>
           <w:left w:val="single" w:sz="6" w:space="0" w:color="00000A"/>
@@ -161,7 +161,7 @@
         </w:tblBorders>
         <w:tblCellMar>
           <w:top w:w="0" w:type="dxa"/>
-          <w:left w:w="19" w:type="dxa"/>
+          <w:left w:w="11" w:type="dxa"/>
           <w:bottom w:w="0" w:type="dxa"/>
           <w:right w:w="108" w:type="dxa"/>
         </w:tblCellMar>
@@ -188,7 +188,7 @@
             </w:tcBorders>
             <w:shd w:fill="auto" w:val="clear"/>
             <w:tcMar>
-              <w:left w:w="19" w:type="dxa"/>
+              <w:left w:w="11" w:type="dxa"/>
             </w:tcMar>
           </w:tcPr>
           <w:p>
@@ -222,7 +222,7 @@
             </w:tcBorders>
             <w:shd w:fill="auto" w:val="clear"/>
             <w:tcMar>
-              <w:left w:w="19" w:type="dxa"/>
+              <w:left w:w="11" w:type="dxa"/>
             </w:tcMar>
           </w:tcPr>
           <w:p>
@@ -256,7 +256,7 @@
             </w:tcBorders>
             <w:shd w:fill="auto" w:val="clear"/>
             <w:tcMar>
-              <w:left w:w="19" w:type="dxa"/>
+              <w:left w:w="11" w:type="dxa"/>
             </w:tcMar>
           </w:tcPr>
           <w:p>
@@ -290,7 +290,7 @@
             </w:tcBorders>
             <w:shd w:fill="auto" w:val="clear"/>
             <w:tcMar>
-              <w:left w:w="19" w:type="dxa"/>
+              <w:left w:w="11" w:type="dxa"/>
             </w:tcMar>
           </w:tcPr>
           <w:p>
@@ -327,7 +327,7 @@
             </w:tcBorders>
             <w:shd w:fill="auto" w:val="clear"/>
             <w:tcMar>
-              <w:left w:w="19" w:type="dxa"/>
+              <w:left w:w="11" w:type="dxa"/>
             </w:tcMar>
           </w:tcPr>
           <w:p>
@@ -354,7 +354,7 @@
             </w:tcBorders>
             <w:shd w:fill="auto" w:val="clear"/>
             <w:tcMar>
-              <w:left w:w="19" w:type="dxa"/>
+              <w:left w:w="11" w:type="dxa"/>
             </w:tcMar>
           </w:tcPr>
           <w:p>
@@ -382,7 +382,7 @@
             </w:tcBorders>
             <w:shd w:fill="auto" w:val="clear"/>
             <w:tcMar>
-              <w:left w:w="19" w:type="dxa"/>
+              <w:left w:w="11" w:type="dxa"/>
             </w:tcMar>
           </w:tcPr>
           <w:p>
@@ -410,7 +410,7 @@
             </w:tcBorders>
             <w:shd w:fill="auto" w:val="clear"/>
             <w:tcMar>
-              <w:left w:w="19" w:type="dxa"/>
+              <w:left w:w="11" w:type="dxa"/>
             </w:tcMar>
           </w:tcPr>
           <w:p>
@@ -443,7 +443,7 @@
             </w:tcBorders>
             <w:shd w:fill="auto" w:val="clear"/>
             <w:tcMar>
-              <w:left w:w="19" w:type="dxa"/>
+              <w:left w:w="11" w:type="dxa"/>
             </w:tcMar>
           </w:tcPr>
           <w:p>
@@ -472,7 +472,7 @@
             </w:tcBorders>
             <w:shd w:fill="auto" w:val="clear"/>
             <w:tcMar>
-              <w:left w:w="19" w:type="dxa"/>
+              <w:left w:w="11" w:type="dxa"/>
             </w:tcMar>
           </w:tcPr>
           <w:p>
@@ -501,7 +501,7 @@
             </w:tcBorders>
             <w:shd w:fill="auto" w:val="clear"/>
             <w:tcMar>
-              <w:left w:w="19" w:type="dxa"/>
+              <w:left w:w="11" w:type="dxa"/>
             </w:tcMar>
           </w:tcPr>
           <w:p>
@@ -530,7 +530,7 @@
             </w:tcBorders>
             <w:shd w:fill="auto" w:val="clear"/>
             <w:tcMar>
-              <w:left w:w="19" w:type="dxa"/>
+              <w:left w:w="11" w:type="dxa"/>
             </w:tcMar>
           </w:tcPr>
           <w:p>
@@ -562,7 +562,7 @@
             </w:tcBorders>
             <w:shd w:fill="auto" w:val="clear"/>
             <w:tcMar>
-              <w:left w:w="19" w:type="dxa"/>
+              <w:left w:w="11" w:type="dxa"/>
             </w:tcMar>
           </w:tcPr>
           <w:p>
@@ -590,7 +590,7 @@
             </w:tcBorders>
             <w:shd w:fill="auto" w:val="clear"/>
             <w:tcMar>
-              <w:left w:w="19" w:type="dxa"/>
+              <w:left w:w="11" w:type="dxa"/>
             </w:tcMar>
           </w:tcPr>
           <w:p>
@@ -618,7 +618,7 @@
             </w:tcBorders>
             <w:shd w:fill="auto" w:val="clear"/>
             <w:tcMar>
-              <w:left w:w="19" w:type="dxa"/>
+              <w:left w:w="11" w:type="dxa"/>
             </w:tcMar>
           </w:tcPr>
           <w:p>
@@ -646,7 +646,7 @@
             </w:tcBorders>
             <w:shd w:fill="auto" w:val="clear"/>
             <w:tcMar>
-              <w:left w:w="19" w:type="dxa"/>
+              <w:left w:w="11" w:type="dxa"/>
             </w:tcMar>
           </w:tcPr>
           <w:p>
@@ -677,7 +677,7 @@
             </w:tcBorders>
             <w:shd w:fill="auto" w:val="clear"/>
             <w:tcMar>
-              <w:left w:w="19" w:type="dxa"/>
+              <w:left w:w="11" w:type="dxa"/>
             </w:tcMar>
           </w:tcPr>
           <w:p>
@@ -705,7 +705,7 @@
             </w:tcBorders>
             <w:shd w:fill="auto" w:val="clear"/>
             <w:tcMar>
-              <w:left w:w="19" w:type="dxa"/>
+              <w:left w:w="11" w:type="dxa"/>
             </w:tcMar>
           </w:tcPr>
           <w:p>
@@ -733,7 +733,7 @@
             </w:tcBorders>
             <w:shd w:fill="auto" w:val="clear"/>
             <w:tcMar>
-              <w:left w:w="19" w:type="dxa"/>
+              <w:left w:w="11" w:type="dxa"/>
             </w:tcMar>
           </w:tcPr>
           <w:p>
@@ -761,7 +761,7 @@
             </w:tcBorders>
             <w:shd w:fill="auto" w:val="clear"/>
             <w:tcMar>
-              <w:left w:w="19" w:type="dxa"/>
+              <w:left w:w="11" w:type="dxa"/>
             </w:tcMar>
           </w:tcPr>
           <w:p>
@@ -1759,7 +1759,7 @@
           <mc:Choice Requires="wps">
             <w:drawing>
               <wp:inline distT="0" distB="0" distL="0" distR="0">
-                <wp:extent cx="4387850" cy="1830070"/>
+                <wp:extent cx="4388485" cy="1830705"/>
                 <wp:effectExtent l="0" t="0" r="0" b="0"/>
                 <wp:docPr id="1" name=""/>
                 <a:graphic xmlns:a="http://schemas.openxmlformats.org/drawingml/2006/main">
@@ -1769,7 +1769,7 @@
                       <wps:spPr>
                         <a:xfrm>
                           <a:off x="0" y="0"/>
-                          <a:ext cx="4387320" cy="1829520"/>
+                          <a:ext cx="4387680" cy="1830240"/>
                         </a:xfrm>
                         <a:prstGeom prst="rect">
                           <a:avLst/>
@@ -1878,7 +1878,7 @@
           </mc:Choice>
           <mc:Fallback>
             <w:pict>
-              <v:rect id="shape_0" stroked="f" style="position:absolute;margin-left:0pt;margin-top:0pt;width:345.4pt;height:144pt">
+              <v:rect id="shape_0" stroked="f" style="position:absolute;margin-left:0pt;margin-top:0pt;width:345.45pt;height:144.05pt">
                 <w10:wrap type="square"/>
                 <v:fill o:detectmouseclick="t" on="false"/>
                 <v:stroke color="#3465a4" joinstyle="round" endcap="flat"/>
@@ -2047,7 +2047,7 @@
           <mc:Choice Requires="wps">
             <w:drawing>
               <wp:inline distT="0" distB="0" distL="0" distR="0">
-                <wp:extent cx="4942840" cy="2166620"/>
+                <wp:extent cx="4943475" cy="2167255"/>
                 <wp:effectExtent l="0" t="0" r="0" b="0"/>
                 <wp:docPr id="5" name=""/>
                 <a:graphic xmlns:a="http://schemas.openxmlformats.org/drawingml/2006/main">
@@ -2057,7 +2057,7 @@
                       <wps:spPr>
                         <a:xfrm>
                           <a:off x="0" y="0"/>
-                          <a:ext cx="4942080" cy="2166120"/>
+                          <a:ext cx="4942800" cy="2166480"/>
                         </a:xfrm>
                         <a:prstGeom prst="rect">
                           <a:avLst/>
@@ -2166,7 +2166,7 @@
           </mc:Choice>
           <mc:Fallback>
             <w:pict>
-              <v:rect id="shape_0" stroked="f" style="position:absolute;margin-left:0pt;margin-top:0pt;width:389.1pt;height:170.5pt">
+              <v:rect id="shape_0" stroked="f" style="position:absolute;margin-left:0pt;margin-top:0pt;width:389.15pt;height:170.55pt">
                 <w10:wrap type="square"/>
                 <v:fill o:detectmouseclick="t" on="false"/>
                 <v:stroke color="#3465a4" joinstyle="round" endcap="flat"/>
@@ -2315,7 +2315,7 @@
           <mc:Choice Requires="wps">
             <w:drawing>
               <wp:inline distT="0" distB="0" distL="0" distR="0">
-                <wp:extent cx="4194175" cy="2098040"/>
+                <wp:extent cx="4194810" cy="2098675"/>
                 <wp:effectExtent l="0" t="0" r="0" b="0"/>
                 <wp:docPr id="9" name=""/>
                 <a:graphic xmlns:a="http://schemas.openxmlformats.org/drawingml/2006/main">
@@ -2325,7 +2325,7 @@
                       <wps:spPr>
                         <a:xfrm>
                           <a:off x="0" y="0"/>
-                          <a:ext cx="4193640" cy="2097360"/>
+                          <a:ext cx="4194000" cy="2098080"/>
                         </a:xfrm>
                         <a:prstGeom prst="rect">
                           <a:avLst/>
@@ -2434,7 +2434,7 @@
           </mc:Choice>
           <mc:Fallback>
             <w:pict>
-              <v:rect id="shape_0" stroked="f" style="position:absolute;margin-left:0pt;margin-top:0pt;width:330.15pt;height:165.1pt">
+              <v:rect id="shape_0" stroked="f" style="position:absolute;margin-left:0pt;margin-top:0pt;width:330.2pt;height:165.15pt">
                 <w10:wrap type="square"/>
                 <v:fill o:detectmouseclick="t" on="false"/>
                 <v:stroke color="#3465a4" joinstyle="round" endcap="flat"/>
@@ -2578,7 +2578,7 @@
           <mc:Choice Requires="wps">
             <w:drawing>
               <wp:inline distT="0" distB="0" distL="0" distR="0">
-                <wp:extent cx="5491480" cy="3683000"/>
+                <wp:extent cx="5492115" cy="3683635"/>
                 <wp:effectExtent l="0" t="0" r="0" b="0"/>
                 <wp:docPr id="13" name=""/>
                 <a:graphic xmlns:a="http://schemas.openxmlformats.org/drawingml/2006/main">
@@ -2588,7 +2588,7 @@
                       <wps:spPr>
                         <a:xfrm>
                           <a:off x="0" y="0"/>
-                          <a:ext cx="5490720" cy="3682440"/>
+                          <a:ext cx="5491440" cy="3683160"/>
                         </a:xfrm>
                         <a:prstGeom prst="rect">
                           <a:avLst/>
@@ -2697,7 +2697,7 @@
           </mc:Choice>
           <mc:Fallback>
             <w:pict>
-              <v:rect id="shape_0" stroked="f" style="position:absolute;margin-left:0pt;margin-top:0pt;width:432.3pt;height:289.9pt">
+              <v:rect id="shape_0" stroked="f" style="position:absolute;margin-left:0pt;margin-top:0pt;width:432.35pt;height:289.95pt">
                 <w10:wrap type="square"/>
                 <v:fill o:detectmouseclick="t" on="false"/>
                 <v:stroke color="#3465a4" joinstyle="round" endcap="flat"/>
@@ -2816,7 +2816,7 @@
           <mc:Choice Requires="wps">
             <w:drawing>
               <wp:inline distT="0" distB="0" distL="0" distR="0">
-                <wp:extent cx="4249420" cy="2101215"/>
+                <wp:extent cx="4250055" cy="2101850"/>
                 <wp:effectExtent l="0" t="0" r="0" b="0"/>
                 <wp:docPr id="17" name=""/>
                 <a:graphic xmlns:a="http://schemas.openxmlformats.org/drawingml/2006/main">
@@ -2826,7 +2826,7 @@
                       <wps:spPr>
                         <a:xfrm>
                           <a:off x="0" y="0"/>
-                          <a:ext cx="4248720" cy="2100600"/>
+                          <a:ext cx="4249440" cy="2101320"/>
                         </a:xfrm>
                         <a:prstGeom prst="rect">
                           <a:avLst/>
@@ -2935,7 +2935,7 @@
           </mc:Choice>
           <mc:Fallback>
             <w:pict>
-              <v:rect id="shape_0" stroked="f" style="position:absolute;margin-left:0pt;margin-top:0pt;width:334.5pt;height:165.35pt">
+              <v:rect id="shape_0" stroked="f" style="position:absolute;margin-left:0pt;margin-top:0pt;width:334.55pt;height:165.4pt">
                 <w10:wrap type="square"/>
                 <v:fill o:detectmouseclick="t" on="false"/>
                 <v:stroke color="#3465a4" joinstyle="round" endcap="flat"/>
@@ -3178,7 +3178,7 @@
           <mc:Choice Requires="wps">
             <w:drawing>
               <wp:inline distT="0" distB="0" distL="0" distR="0">
-                <wp:extent cx="3758565" cy="3169920"/>
+                <wp:extent cx="3759200" cy="3170555"/>
                 <wp:effectExtent l="0" t="0" r="0" b="0"/>
                 <wp:docPr id="21" name=""/>
                 <a:graphic xmlns:a="http://schemas.openxmlformats.org/drawingml/2006/main">
@@ -3188,7 +3188,7 @@
                       <wps:spPr>
                         <a:xfrm>
                           <a:off x="0" y="0"/>
-                          <a:ext cx="3758040" cy="3169440"/>
+                          <a:ext cx="3758400" cy="3169800"/>
                         </a:xfrm>
                         <a:prstGeom prst="rect">
                           <a:avLst/>
@@ -3297,7 +3297,7 @@
           </mc:Choice>
           <mc:Fallback>
             <w:pict>
-              <v:rect id="shape_0" stroked="f" style="position:absolute;margin-left:0pt;margin-top:0pt;width:295.85pt;height:249.5pt">
+              <v:rect id="shape_0" stroked="f" style="position:absolute;margin-left:0pt;margin-top:0pt;width:295.9pt;height:249.55pt">
                 <w10:wrap type="square"/>
                 <v:fill o:detectmouseclick="t" on="false"/>
                 <v:stroke color="#3465a4" joinstyle="round" endcap="flat"/>
@@ -3405,7 +3405,7 @@
           <mc:Choice Requires="wps">
             <w:drawing>
               <wp:inline distT="0" distB="0" distL="0" distR="0">
-                <wp:extent cx="4343400" cy="2530475"/>
+                <wp:extent cx="4344035" cy="2531110"/>
                 <wp:effectExtent l="0" t="0" r="0" b="0"/>
                 <wp:docPr id="25" name=""/>
                 <a:graphic xmlns:a="http://schemas.openxmlformats.org/drawingml/2006/main">
@@ -3415,7 +3415,7 @@
                       <wps:spPr>
                         <a:xfrm>
                           <a:off x="0" y="0"/>
-                          <a:ext cx="4342680" cy="2529720"/>
+                          <a:ext cx="4343400" cy="2530440"/>
                         </a:xfrm>
                         <a:prstGeom prst="rect">
                           <a:avLst/>
@@ -3524,7 +3524,7 @@
           </mc:Choice>
           <mc:Fallback>
             <w:pict>
-              <v:rect id="shape_0" stroked="f" style="position:absolute;margin-left:0pt;margin-top:0pt;width:341.9pt;height:199.15pt">
+              <v:rect id="shape_0" stroked="f" style="position:absolute;margin-left:0pt;margin-top:0pt;width:341.95pt;height:199.2pt">
                 <w10:wrap type="square"/>
                 <v:fill o:detectmouseclick="t" on="false"/>
                 <v:stroke color="#3465a4" joinstyle="round" endcap="flat"/>
@@ -3673,7 +3673,7 @@
           <mc:Choice Requires="wps">
             <w:drawing>
               <wp:inline distT="0" distB="0" distL="0" distR="0">
-                <wp:extent cx="2915285" cy="2364740"/>
+                <wp:extent cx="2915920" cy="2365375"/>
                 <wp:effectExtent l="0" t="0" r="0" b="0"/>
                 <wp:docPr id="29" name=""/>
                 <a:graphic xmlns:a="http://schemas.openxmlformats.org/drawingml/2006/main">
@@ -3683,7 +3683,7 @@
                       <wps:spPr>
                         <a:xfrm>
                           <a:off x="0" y="0"/>
-                          <a:ext cx="2914560" cy="2364120"/>
+                          <a:ext cx="2915280" cy="2364840"/>
                         </a:xfrm>
                         <a:prstGeom prst="rect">
                           <a:avLst/>
@@ -3792,7 +3792,7 @@
           </mc:Choice>
           <mc:Fallback>
             <w:pict>
-              <v:rect id="shape_0" stroked="f" style="position:absolute;margin-left:0pt;margin-top:0pt;width:229.45pt;height:186.1pt">
+              <v:rect id="shape_0" stroked="f" style="position:absolute;margin-left:0pt;margin-top:0pt;width:229.5pt;height:186.15pt">
                 <w10:wrap type="square"/>
                 <v:fill o:detectmouseclick="t" on="false"/>
                 <v:stroke color="#3465a4" joinstyle="round" endcap="flat"/>
@@ -3896,7 +3896,7 @@
           <mc:Choice Requires="wps">
             <w:drawing>
               <wp:inline distT="0" distB="0" distL="0" distR="0">
-                <wp:extent cx="3773805" cy="1953895"/>
+                <wp:extent cx="3774440" cy="1954530"/>
                 <wp:effectExtent l="0" t="0" r="0" b="0"/>
                 <wp:docPr id="33" name=""/>
                 <a:graphic xmlns:a="http://schemas.openxmlformats.org/drawingml/2006/main">
@@ -3906,7 +3906,7 @@
                       <wps:spPr>
                         <a:xfrm>
                           <a:off x="0" y="0"/>
-                          <a:ext cx="3773160" cy="1953360"/>
+                          <a:ext cx="3773880" cy="1953720"/>
                         </a:xfrm>
                         <a:prstGeom prst="rect">
                           <a:avLst/>
@@ -4014,7 +4014,7 @@
           </mc:Choice>
           <mc:Fallback>
             <w:pict>
-              <v:rect id="shape_0" stroked="f" style="position:absolute;margin-left:0pt;margin-top:0pt;width:297.05pt;height:153.75pt">
+              <v:rect id="shape_0" stroked="f" style="position:absolute;margin-left:0pt;margin-top:0pt;width:297.1pt;height:153.8pt">
                 <w10:wrap type="square"/>
                 <v:fill o:detectmouseclick="t" on="false"/>
                 <v:stroke color="#3465a4" joinstyle="round" endcap="flat"/>
@@ -4153,7 +4153,7 @@
           <mc:Choice Requires="wps">
             <w:drawing>
               <wp:inline distT="0" distB="0" distL="0" distR="0">
-                <wp:extent cx="5497195" cy="4278630"/>
+                <wp:extent cx="5497830" cy="4279265"/>
                 <wp:effectExtent l="0" t="0" r="0" b="0"/>
                 <wp:docPr id="37" name=""/>
                 <a:graphic xmlns:a="http://schemas.openxmlformats.org/drawingml/2006/main">
@@ -4163,7 +4163,7 @@
                       <wps:spPr>
                         <a:xfrm>
                           <a:off x="0" y="0"/>
-                          <a:ext cx="5496480" cy="4277880"/>
+                          <a:ext cx="5497200" cy="4278600"/>
                         </a:xfrm>
                         <a:prstGeom prst="rect">
                           <a:avLst/>
@@ -4272,7 +4272,7 @@
           </mc:Choice>
           <mc:Fallback>
             <w:pict>
-              <v:rect id="shape_0" stroked="f" style="position:absolute;margin-left:0pt;margin-top:0pt;width:432.75pt;height:336.8pt">
+              <v:rect id="shape_0" stroked="f" style="position:absolute;margin-left:0pt;margin-top:0pt;width:432.8pt;height:336.85pt">
                 <w10:wrap type="square"/>
                 <v:fill o:detectmouseclick="t" on="false"/>
                 <v:stroke color="#3465a4" joinstyle="round" endcap="flat"/>
@@ -4424,7 +4424,7 @@
           <mc:Choice Requires="wps">
             <w:drawing>
               <wp:inline distT="0" distB="0" distL="0" distR="0">
-                <wp:extent cx="2103755" cy="1960880"/>
+                <wp:extent cx="2104390" cy="1961515"/>
                 <wp:effectExtent l="0" t="0" r="0" b="0"/>
                 <wp:docPr id="41" name=""/>
                 <a:graphic xmlns:a="http://schemas.openxmlformats.org/drawingml/2006/main">
@@ -4434,7 +4434,7 @@
                       <wps:spPr>
                         <a:xfrm>
                           <a:off x="0" y="0"/>
-                          <a:ext cx="2103120" cy="1960200"/>
+                          <a:ext cx="2103840" cy="1960920"/>
                         </a:xfrm>
                         <a:prstGeom prst="rect">
                           <a:avLst/>
@@ -4520,7 +4520,7 @@
                               <w:fldChar w:fldCharType="separate"/>
                             </w:r>
                             <w:r>
-                              <w:t>11</w:t>
+                              <w:t>12</w:t>
                             </w:r>
                             <w:r>
                               <w:fldChar w:fldCharType="end"/>
@@ -4543,7 +4543,7 @@
           </mc:Choice>
           <mc:Fallback>
             <w:pict>
-              <v:rect id="shape_0" stroked="f" style="position:absolute;margin-left:0pt;margin-top:0pt;width:165.55pt;height:154.3pt">
+              <v:rect id="shape_0" stroked="f" style="position:absolute;margin-left:0pt;margin-top:0pt;width:165.6pt;height:154.35pt">
                 <w10:wrap type="square"/>
                 <v:fill o:detectmouseclick="t" on="false"/>
                 <v:stroke color="#3465a4" joinstyle="round" endcap="flat"/>
@@ -4617,7 +4617,7 @@
                         <w:fldChar w:fldCharType="separate"/>
                       </w:r>
                       <w:r>
-                        <w:t>11</w:t>
+                        <w:t>12</w:t>
                       </w:r>
                       <w:r>
                         <w:fldChar w:fldCharType="end"/>
@@ -4644,7 +4644,7 @@
           <mc:Choice Requires="wps">
             <w:drawing>
               <wp:inline distT="0" distB="0" distL="0" distR="0">
-                <wp:extent cx="1947545" cy="2008505"/>
+                <wp:extent cx="1948180" cy="2009140"/>
                 <wp:effectExtent l="0" t="0" r="0" b="0"/>
                 <wp:docPr id="45" name=""/>
                 <a:graphic xmlns:a="http://schemas.openxmlformats.org/drawingml/2006/main">
@@ -4654,7 +4654,7 @@
                       <wps:spPr>
                         <a:xfrm>
                           <a:off x="0" y="0"/>
-                          <a:ext cx="1946880" cy="2007720"/>
+                          <a:ext cx="1947600" cy="2008440"/>
                         </a:xfrm>
                         <a:prstGeom prst="rect">
                           <a:avLst/>
@@ -4740,7 +4740,7 @@
                               <w:fldChar w:fldCharType="separate"/>
                             </w:r>
                             <w:r>
-                              <w:t>12</w:t>
+                              <w:t>11</w:t>
                             </w:r>
                             <w:r>
                               <w:fldChar w:fldCharType="end"/>
@@ -4763,7 +4763,7 @@
           </mc:Choice>
           <mc:Fallback>
             <w:pict>
-              <v:rect id="shape_0" stroked="f" style="position:absolute;margin-left:0pt;margin-top:0pt;width:153.25pt;height:158.05pt">
+              <v:rect id="shape_0" stroked="f" style="position:absolute;margin-left:0pt;margin-top:0pt;width:153.3pt;height:158.1pt">
                 <w10:wrap type="square"/>
                 <v:fill o:detectmouseclick="t" on="false"/>
                 <v:stroke color="#3465a4" joinstyle="round" endcap="flat"/>
@@ -4837,7 +4837,7 @@
                         <w:fldChar w:fldCharType="separate"/>
                       </w:r>
                       <w:r>
-                        <w:t>12</w:t>
+                        <w:t>11</w:t>
                       </w:r>
                       <w:r>
                         <w:fldChar w:fldCharType="end"/>
@@ -4867,7 +4867,7 @@
           <mc:Choice Requires="wps">
             <w:drawing>
               <wp:inline distT="0" distB="0" distL="0" distR="0">
-                <wp:extent cx="5173345" cy="2458085"/>
+                <wp:extent cx="5173980" cy="2458720"/>
                 <wp:effectExtent l="0" t="0" r="0" b="0"/>
                 <wp:docPr id="49" name=""/>
                 <a:graphic xmlns:a="http://schemas.openxmlformats.org/drawingml/2006/main">
@@ -4877,7 +4877,7 @@
                       <wps:spPr>
                         <a:xfrm>
                           <a:off x="0" y="0"/>
-                          <a:ext cx="5172840" cy="2457360"/>
+                          <a:ext cx="5173200" cy="2458080"/>
                         </a:xfrm>
                         <a:prstGeom prst="rect">
                           <a:avLst/>
@@ -4985,7 +4985,7 @@
           </mc:Choice>
           <mc:Fallback>
             <w:pict>
-              <v:rect id="shape_0" stroked="f" style="position:absolute;margin-left:0pt;margin-top:0pt;width:407.25pt;height:193.45pt">
+              <v:rect id="shape_0" stroked="f" style="position:absolute;margin-left:0pt;margin-top:0pt;width:407.3pt;height:193.5pt">
                 <w10:wrap type="square"/>
                 <v:fill o:detectmouseclick="t" on="false"/>
                 <v:stroke color="#3465a4" joinstyle="round" endcap="flat"/>
@@ -5213,6 +5213,21 @@
       <w:pPr>
         <w:pStyle w:val="Normal"/>
         <w:ind w:left="720" w:hanging="0"/>
+        <w:rPr/>
+      </w:pPr>
+      <w:r>
+        <w:rPr>
+          <w:i w:val="false"/>
+          <w:iCs w:val="false"/>
+          <w:color w:val="000000" w:themeShade="bf"/>
+        </w:rPr>
+        <w:t>The architecture is according to the planned: client-server with a three layer architecture. The three layers are the UI, the business and the DAO layer. The UI layer is based on an MVC architecture. The Model is common on the client and server side, it being composed of the Alert, AlertList, User, Like classes. The View and Controller are exclusively found on the client side. They always come in pairs: an xml layout (view) file with a java activity (controller) file. The business layer is common between the client and the server. Transmitting the data between the client and the server is done by sending strings composed of commands and information, for example, for the list of alerts, the server sends an AlertList object serialized using gson to the client, then the client deserializes it and assigns it to the ListView on the Android layout. The data access layer can be found only on the server side and it is implemented using the jdbc API for MySQL, subsequently the database management system for storing the necessary data is also MySQL.</w:t>
+      </w:r>
+    </w:p>
+    <w:p>
+      <w:pPr>
+        <w:pStyle w:val="Normal"/>
+        <w:ind w:left="720" w:hanging="0"/>
         <w:rPr>
           <w:i w:val="false"/>
           <w:i w:val="false"/>
@@ -5221,12 +5236,157 @@
         </w:rPr>
       </w:pPr>
       <w:r>
-        <w:rPr>
+        <w:rPr/>
+      </w:r>
+    </w:p>
+    <w:p>
+      <w:pPr>
+        <w:pStyle w:val="Normal"/>
+        <w:ind w:left="720" w:hanging="0"/>
+        <w:rPr>
+          <w:i w:val="false"/>
           <w:i w:val="false"/>
           <w:iCs w:val="false"/>
-          <w:color w:val="000000" w:themeShade="bf"/>
-        </w:rPr>
-        <w:t>The architecture is according to the planned: client-server with a three layer architecture. The three layers are the UI, the business and the DAO layer. The UI layer is based on an MVC architecture. The Model is common on the client and server side, it being composed of the Alert, AlertList, User, Like classes. The View and Controller are exclusively found on the client side. They always come in pairs: an xml layout (view) file with a java activity (controller) file. The business layer is common between the client and the server. Transmitting the data between the client and the server is done by sending strings composed of commands and information, for example, for the list of alerts, the server sends an AlertList object serialized using gson to the client, then the client deserializes it and assigns it to the ListView on the Android layout. The data access layer can be found only on the server side and it is implemented using the jdbc API for MySQL, subsequently the database management system for storing the necessary data is also MySQL.</w:t>
+          <w:color w:val="000000"/>
+        </w:rPr>
+      </w:pPr>
+      <w:r>
+        <w:rPr/>
+      </w:r>
+    </w:p>
+    <w:p>
+      <w:pPr>
+        <w:pStyle w:val="Normal"/>
+        <w:ind w:left="720" w:hanging="0"/>
+        <w:rPr>
+          <w:i w:val="false"/>
+          <w:i w:val="false"/>
+          <w:iCs w:val="false"/>
+          <w:color w:val="000000"/>
+        </w:rPr>
+      </w:pPr>
+      <w:r>
+        <w:rPr/>
+      </w:r>
+    </w:p>
+    <w:p>
+      <w:pPr>
+        <w:pStyle w:val="Normal"/>
+        <w:ind w:left="720" w:hanging="0"/>
+        <w:rPr>
+          <w:i w:val="false"/>
+          <w:i w:val="false"/>
+          <w:iCs w:val="false"/>
+          <w:color w:val="000000"/>
+        </w:rPr>
+      </w:pPr>
+      <w:r>
+        <w:rPr/>
+      </w:r>
+    </w:p>
+    <w:p>
+      <w:pPr>
+        <w:pStyle w:val="Normal"/>
+        <w:ind w:left="720" w:hanging="0"/>
+        <w:rPr>
+          <w:i w:val="false"/>
+          <w:i w:val="false"/>
+          <w:iCs w:val="false"/>
+          <w:color w:val="000000"/>
+        </w:rPr>
+      </w:pPr>
+      <w:r>
+        <w:rPr/>
+      </w:r>
+    </w:p>
+    <w:p>
+      <w:pPr>
+        <w:pStyle w:val="Normal"/>
+        <w:ind w:left="720" w:hanging="0"/>
+        <w:rPr>
+          <w:i w:val="false"/>
+          <w:i w:val="false"/>
+          <w:iCs w:val="false"/>
+          <w:color w:val="000000"/>
+        </w:rPr>
+      </w:pPr>
+      <w:r>
+        <w:rPr/>
+      </w:r>
+    </w:p>
+    <w:p>
+      <w:pPr>
+        <w:pStyle w:val="Normal"/>
+        <w:ind w:left="720" w:hanging="0"/>
+        <w:rPr>
+          <w:i w:val="false"/>
+          <w:i w:val="false"/>
+          <w:iCs w:val="false"/>
+          <w:color w:val="000000"/>
+        </w:rPr>
+      </w:pPr>
+      <w:r>
+        <w:rPr/>
+      </w:r>
+    </w:p>
+    <w:p>
+      <w:pPr>
+        <w:pStyle w:val="Normal"/>
+        <w:ind w:left="720" w:hanging="0"/>
+        <w:rPr>
+          <w:i w:val="false"/>
+          <w:i w:val="false"/>
+          <w:iCs w:val="false"/>
+          <w:color w:val="000000"/>
+        </w:rPr>
+      </w:pPr>
+      <w:r>
+        <w:rPr/>
+      </w:r>
+    </w:p>
+    <w:p>
+      <w:pPr>
+        <w:pStyle w:val="Normal"/>
+        <w:ind w:left="720" w:hanging="0"/>
+        <w:rPr>
+          <w:i w:val="false"/>
+          <w:i w:val="false"/>
+          <w:iCs w:val="false"/>
+          <w:color w:val="000000"/>
+        </w:rPr>
+      </w:pPr>
+      <w:r>
+        <w:rPr/>
+      </w:r>
+    </w:p>
+    <w:p>
+      <w:pPr>
+        <w:pStyle w:val="Normal"/>
+        <w:ind w:left="720" w:hanging="0"/>
+        <w:rPr>
+          <w:i w:val="false"/>
+          <w:i w:val="false"/>
+          <w:iCs w:val="false"/>
+          <w:color w:val="000000"/>
+        </w:rPr>
+      </w:pPr>
+      <w:r>
+        <w:rPr/>
+      </w:r>
+    </w:p>
+    <w:p>
+      <w:pPr>
+        <w:pStyle w:val="Normal"/>
+        <w:ind w:left="720" w:hanging="0"/>
+        <w:rPr>
+          <w:i w:val="false"/>
+          <w:i w:val="false"/>
+          <w:iCs w:val="false"/>
+          <w:color w:val="000000"/>
+        </w:rPr>
+      </w:pPr>
+      <w:r>
+        <w:rPr/>
       </w:r>
     </w:p>
     <w:p>
@@ -5261,6 +5421,71 @@
     </w:p>
     <w:p>
       <w:pPr>
+        <w:pStyle w:val="Normal"/>
+        <w:ind w:left="720" w:hanging="0"/>
+        <w:rPr/>
+      </w:pPr>
+      <w:r>
+        <w:rPr/>
+        <w:drawing>
+          <wp:anchor behindDoc="0" distT="0" distB="0" distL="0" distR="0" simplePos="0" locked="0" layoutInCell="1" allowOverlap="1" relativeHeight="41">
+            <wp:simplePos x="0" y="0"/>
+            <wp:positionH relativeFrom="column">
+              <wp:align>center</wp:align>
+            </wp:positionH>
+            <wp:positionV relativeFrom="paragraph">
+              <wp:posOffset>635</wp:posOffset>
+            </wp:positionV>
+            <wp:extent cx="5486400" cy="6412865"/>
+            <wp:effectExtent l="0" t="0" r="0" b="0"/>
+            <wp:wrapSquare wrapText="largest"/>
+            <wp:docPr id="53" name="Image14" descr=""/>
+            <wp:cNvGraphicFramePr>
+              <a:graphicFrameLocks xmlns:a="http://schemas.openxmlformats.org/drawingml/2006/main" noChangeAspect="1"/>
+            </wp:cNvGraphicFramePr>
+            <a:graphic xmlns:a="http://schemas.openxmlformats.org/drawingml/2006/main">
+              <a:graphicData uri="http://schemas.openxmlformats.org/drawingml/2006/picture">
+                <pic:pic xmlns:pic="http://schemas.openxmlformats.org/drawingml/2006/picture">
+                  <pic:nvPicPr>
+                    <pic:cNvPr id="53" name="Image14" descr=""/>
+                    <pic:cNvPicPr>
+                      <a:picLocks noChangeAspect="1" noChangeArrowheads="1"/>
+                    </pic:cNvPicPr>
+                  </pic:nvPicPr>
+                  <pic:blipFill>
+                    <a:blip r:embed="rId15"/>
+                    <a:stretch>
+                      <a:fillRect/>
+                    </a:stretch>
+                  </pic:blipFill>
+                  <pic:spPr bwMode="auto">
+                    <a:xfrm>
+                      <a:off x="0" y="0"/>
+                      <a:ext cx="5486400" cy="6412865"/>
+                    </a:xfrm>
+                    <a:prstGeom prst="rect">
+                      <a:avLst/>
+                    </a:prstGeom>
+                  </pic:spPr>
+                </pic:pic>
+              </a:graphicData>
+            </a:graphic>
+          </wp:anchor>
+        </w:drawing>
+      </w:r>
+    </w:p>
+    <w:p>
+      <w:pPr>
+        <w:pStyle w:val="Normal"/>
+        <w:ind w:left="720" w:hanging="0"/>
+        <w:rPr/>
+      </w:pPr>
+      <w:r>
+        <w:rPr/>
+      </w:r>
+    </w:p>
+    <w:p>
+      <w:pPr>
         <w:pStyle w:val="Heading1"/>
         <w:numPr>
           <w:ilvl w:val="0"/>
@@ -5403,7 +5628,7 @@
         <w:pStyle w:val="Normal"/>
         <w:rPr/>
       </w:pPr>
-      <w:hyperlink r:id="rId15">
+      <w:hyperlink r:id="rId16">
         <w:r>
           <w:rPr>
             <w:rStyle w:val="InternetLink"/>
@@ -5421,7 +5646,7 @@
         <w:pStyle w:val="Normal"/>
         <w:rPr/>
       </w:pPr>
-      <w:hyperlink r:id="rId16">
+      <w:hyperlink r:id="rId17">
         <w:r>
           <w:rPr>
             <w:rStyle w:val="InternetLink"/>
@@ -5439,7 +5664,7 @@
         <w:pStyle w:val="Normal"/>
         <w:rPr/>
       </w:pPr>
-      <w:hyperlink r:id="rId17">
+      <w:hyperlink r:id="rId18">
         <w:r>
           <w:rPr>
             <w:rStyle w:val="InternetLink"/>
@@ -5453,7 +5678,7 @@
         <w:pStyle w:val="Normal"/>
         <w:rPr/>
       </w:pPr>
-      <w:hyperlink r:id="rId18">
+      <w:hyperlink r:id="rId19">
         <w:r>
           <w:rPr>
             <w:rStyle w:val="InternetLink"/>
@@ -5464,8 +5689,8 @@
       </w:hyperlink>
     </w:p>
     <w:sectPr>
-      <w:headerReference w:type="default" r:id="rId19"/>
-      <w:footerReference w:type="default" r:id="rId20"/>
+      <w:headerReference w:type="default" r:id="rId20"/>
+      <w:footerReference w:type="default" r:id="rId21"/>
       <w:type w:val="nextPage"/>
       <w:pgSz w:w="12240" w:h="15840"/>
       <w:pgMar w:left="1440" w:right="1440" w:header="720" w:top="1440" w:footer="720" w:bottom="1440" w:gutter="0"/>
@@ -5586,7 +5811,7 @@
             <w:fldChar w:fldCharType="separate"/>
           </w:r>
           <w:r>
-            <w:t>10</w:t>
+            <w:t>11</w:t>
           </w:r>
           <w:r>
             <w:fldChar w:fldCharType="end"/>
@@ -5613,7 +5838,7 @@
     <w:tblPr>
       <w:tblW w:w="9558" w:type="dxa"/>
       <w:jc w:val="left"/>
-      <w:tblInd w:w="-84" w:type="dxa"/>
+      <w:tblInd w:w="-92" w:type="dxa"/>
       <w:tblBorders>
         <w:top w:val="single" w:sz="6" w:space="0" w:color="00000A"/>
         <w:left w:val="single" w:sz="6" w:space="0" w:color="00000A"/>
@@ -5624,7 +5849,7 @@
       </w:tblBorders>
       <w:tblCellMar>
         <w:top w:w="0" w:type="dxa"/>
-        <w:left w:w="19" w:type="dxa"/>
+        <w:left w:w="11" w:type="dxa"/>
         <w:bottom w:w="0" w:type="dxa"/>
         <w:right w:w="108" w:type="dxa"/>
       </w:tblCellMar>
@@ -5649,7 +5874,7 @@
           </w:tcBorders>
           <w:shd w:fill="auto" w:val="clear"/>
           <w:tcMar>
-            <w:left w:w="19" w:type="dxa"/>
+            <w:left w:w="11" w:type="dxa"/>
           </w:tcMar>
         </w:tcPr>
         <w:p>
@@ -5676,7 +5901,7 @@
           </w:tcBorders>
           <w:shd w:fill="auto" w:val="clear"/>
           <w:tcMar>
-            <w:left w:w="19" w:type="dxa"/>
+            <w:left w:w="11" w:type="dxa"/>
           </w:tcMar>
         </w:tcPr>
         <w:p>
@@ -5715,7 +5940,7 @@
           </w:tcBorders>
           <w:shd w:fill="auto" w:val="clear"/>
           <w:tcMar>
-            <w:left w:w="19" w:type="dxa"/>
+            <w:left w:w="11" w:type="dxa"/>
           </w:tcMar>
         </w:tcPr>
         <w:p>
@@ -5742,7 +5967,7 @@
           </w:tcBorders>
           <w:shd w:fill="auto" w:val="clear"/>
           <w:tcMar>
-            <w:left w:w="19" w:type="dxa"/>
+            <w:left w:w="11" w:type="dxa"/>
           </w:tcMar>
         </w:tcPr>
         <w:p>
@@ -5777,7 +6002,7 @@
           </w:tcBorders>
           <w:shd w:fill="auto" w:val="clear"/>
           <w:tcMar>
-            <w:left w:w="19" w:type="dxa"/>
+            <w:left w:w="11" w:type="dxa"/>
           </w:tcMar>
         </w:tcPr>
         <w:p>

</xml_diff>